<commit_message>
worked on adding the pictures into assets folder and uploaded them to website
</commit_message>
<xml_diff>
--- a/admin/visual-design/icon list.docx
+++ b/admin/visual-design/icon list.docx
@@ -177,27 +177,7 @@
           <w:szCs w:val="28"/>
           <w:highlight w:val="magenta"/>
         </w:rPr>
-        <w:t xml:space="preserve"> </w:t>
-      </w:r>
-      <w:proofErr w:type="gramStart"/>
-      <w:r>
-        <w:rPr>
-          <w:rFonts w:ascii="Arial Rounded MT Bold" w:hAnsi="Arial Rounded MT Bold"/>
-          <w:sz w:val="28"/>
-          <w:szCs w:val="28"/>
-          <w:highlight w:val="magenta"/>
-        </w:rPr>
-        <w:t>doesn’t</w:t>
-      </w:r>
-      <w:proofErr w:type="gramEnd"/>
-      <w:r>
-        <w:rPr>
-          <w:rFonts w:ascii="Arial Rounded MT Bold" w:hAnsi="Arial Rounded MT Bold"/>
-          <w:sz w:val="28"/>
-          <w:szCs w:val="28"/>
-          <w:highlight w:val="magenta"/>
-        </w:rPr>
-        <w:t xml:space="preserve"> show up)</w:t>
+        <w:t xml:space="preserve"> doesn’t show up)</w:t>
       </w:r>
       <w:r>
         <w:rPr>
@@ -596,16 +576,78 @@
           <w:sz w:val="28"/>
           <w:szCs w:val="28"/>
         </w:rPr>
+        <w:lastRenderedPageBreak/>
         <w:t xml:space="preserve">Twist: </w:t>
       </w:r>
       <w:r>
         <w:rPr>
           <w:rFonts w:ascii="Arial Rounded MT Bold" w:hAnsi="Arial Rounded MT Bold"/>
+          <w:noProof/>
+          <w:sz w:val="28"/>
+          <w:szCs w:val="28"/>
+        </w:rPr>
+        <w:drawing>
+          <wp:inline distT="0" distB="0" distL="0" distR="0" wp14:anchorId="212D3FCC" wp14:editId="2DE3F4DB">
+            <wp:extent cx="2184559" cy="1323975"/>
+            <wp:effectExtent l="0" t="0" r="6350" b="0"/>
+            <wp:docPr id="1" name="Picture 1"/>
+            <wp:cNvGraphicFramePr>
+              <a:graphicFrameLocks xmlns:a="http://schemas.openxmlformats.org/drawingml/2006/main" noChangeAspect="1"/>
+            </wp:cNvGraphicFramePr>
+            <a:graphic xmlns:a="http://schemas.openxmlformats.org/drawingml/2006/main">
+              <a:graphicData uri="http://schemas.openxmlformats.org/drawingml/2006/picture">
+                <pic:pic xmlns:pic="http://schemas.openxmlformats.org/drawingml/2006/picture">
+                  <pic:nvPicPr>
+                    <pic:cNvPr id="0" name="Picture 2"/>
+                    <pic:cNvPicPr>
+                      <a:picLocks noChangeAspect="1" noChangeArrowheads="1"/>
+                    </pic:cNvPicPr>
+                  </pic:nvPicPr>
+                  <pic:blipFill>
+                    <a:blip r:embed="rId12">
+                      <a:extLst>
+                        <a:ext uri="{28A0092B-C50C-407E-A947-70E740481C1C}">
+                          <a14:useLocalDpi xmlns:a14="http://schemas.microsoft.com/office/drawing/2010/main" val="0"/>
+                        </a:ext>
+                      </a:extLst>
+                    </a:blip>
+                    <a:srcRect/>
+                    <a:stretch>
+                      <a:fillRect/>
+                    </a:stretch>
+                  </pic:blipFill>
+                  <pic:spPr bwMode="auto">
+                    <a:xfrm>
+                      <a:off x="0" y="0"/>
+                      <a:ext cx="2192577" cy="1328834"/>
+                    </a:xfrm>
+                    <a:prstGeom prst="rect">
+                      <a:avLst/>
+                    </a:prstGeom>
+                    <a:noFill/>
+                  </pic:spPr>
+                </pic:pic>
+              </a:graphicData>
+            </a:graphic>
+          </wp:inline>
+        </w:drawing>
+      </w:r>
+      <w:r>
+        <w:rPr>
+          <w:rFonts w:ascii="Arial Rounded MT Bold" w:hAnsi="Arial Rounded MT Bold"/>
+          <w:sz w:val="28"/>
+          <w:szCs w:val="28"/>
+        </w:rPr>
+        <w:t xml:space="preserve"> </w:t>
+      </w:r>
+      <w:r>
+        <w:rPr>
+          <w:rFonts w:ascii="Arial Rounded MT Bold" w:hAnsi="Arial Rounded MT Bold"/>
           <w:sz w:val="28"/>
           <w:szCs w:val="28"/>
           <w:highlight w:val="yellow"/>
         </w:rPr>
-        <w:t>(need to think)</w:t>
+        <w:t>mobius strip</w:t>
       </w:r>
     </w:p>
     <w:p>
@@ -659,7 +701,7 @@
           <w:szCs w:val="28"/>
         </w:rPr>
       </w:pPr>
-      <w:hyperlink r:id="rId12" w:history="1">
+      <w:hyperlink r:id="rId13" w:history="1">
         <w:r>
           <w:rPr>
             <w:rStyle w:val="Hyperlink"/>
@@ -685,7 +727,6 @@
           <w:sz w:val="28"/>
           <w:szCs w:val="28"/>
         </w:rPr>
-        <w:lastRenderedPageBreak/>
         <w:t>Reading: book open</w:t>
       </w:r>
       <w:r>
@@ -705,105 +746,6 @@
         </w:rPr>
         <w:t>Done</w:t>
       </w:r>
-    </w:p>
-    <w:p>
-      <w:pPr>
-        <w:rPr>
-          <w:rFonts w:ascii="Arial Rounded MT Bold" w:hAnsi="Arial Rounded MT Bold"/>
-          <w:sz w:val="28"/>
-          <w:szCs w:val="28"/>
-        </w:rPr>
-      </w:pPr>
-      <w:hyperlink r:id="rId13" w:history="1">
-        <w:r>
-          <w:rPr>
-            <w:rStyle w:val="Hyperlink"/>
-            <w:rFonts w:ascii="Arial Rounded MT Bold" w:hAnsi="Arial Rounded MT Bold"/>
-            <w:sz w:val="28"/>
-            <w:szCs w:val="28"/>
-          </w:rPr>
-          <w:t>https://fontawesome.com/v5.15/icons/book-op</w:t>
-        </w:r>
-        <w:r>
-          <w:rPr>
-            <w:rStyle w:val="Hyperlink"/>
-            <w:rFonts w:ascii="Arial Rounded MT Bold" w:hAnsi="Arial Rounded MT Bold"/>
-            <w:sz w:val="28"/>
-            <w:szCs w:val="28"/>
-          </w:rPr>
-          <w:t>e</w:t>
-        </w:r>
-        <w:r>
-          <w:rPr>
-            <w:rStyle w:val="Hyperlink"/>
-            <w:rFonts w:ascii="Arial Rounded MT Bold" w:hAnsi="Arial Rounded MT Bold"/>
-            <w:sz w:val="28"/>
-            <w:szCs w:val="28"/>
-          </w:rPr>
-          <w:t>n?style=solid</w:t>
-        </w:r>
-      </w:hyperlink>
-      <w:r>
-        <w:rPr>
-          <w:rFonts w:ascii="Arial Rounded MT Bold" w:hAnsi="Arial Rounded MT Bold"/>
-          <w:sz w:val="28"/>
-          <w:szCs w:val="28"/>
-        </w:rPr>
-        <w:t xml:space="preserve"> </w:t>
-      </w:r>
-    </w:p>
-    <w:p>
-      <w:pPr>
-        <w:rPr>
-          <w:rFonts w:ascii="Arial Rounded MT Bold" w:hAnsi="Arial Rounded MT Bold"/>
-          <w:sz w:val="28"/>
-          <w:szCs w:val="28"/>
-        </w:rPr>
-      </w:pPr>
-    </w:p>
-    <w:p>
-      <w:pPr>
-        <w:rPr>
-          <w:rFonts w:ascii="Arial Rounded MT Bold" w:hAnsi="Arial Rounded MT Bold"/>
-          <w:sz w:val="28"/>
-          <w:szCs w:val="28"/>
-        </w:rPr>
-      </w:pPr>
-      <w:r>
-        <w:rPr>
-          <w:rFonts w:ascii="Arial Rounded MT Bold" w:hAnsi="Arial Rounded MT Bold"/>
-          <w:sz w:val="28"/>
-          <w:szCs w:val="28"/>
-        </w:rPr>
-        <w:t xml:space="preserve">Science communications: </w:t>
-      </w:r>
-      <w:r>
-        <w:rPr>
-          <w:rFonts w:ascii="Arial Rounded MT Bold" w:hAnsi="Arial Rounded MT Bold"/>
-          <w:sz w:val="28"/>
-          <w:szCs w:val="28"/>
-        </w:rPr>
-        <w:t>satellite</w:t>
-      </w:r>
-      <w:r>
-        <w:rPr>
-          <w:rFonts w:ascii="Arial Rounded MT Bold" w:hAnsi="Arial Rounded MT Bold"/>
-          <w:sz w:val="28"/>
-          <w:szCs w:val="28"/>
-        </w:rPr>
-        <w:t xml:space="preserve"> </w:t>
-      </w:r>
-      <w:proofErr w:type="gramStart"/>
-      <w:r>
-        <w:rPr>
-          <w:rFonts w:ascii="Arial Rounded MT Bold" w:hAnsi="Arial Rounded MT Bold"/>
-          <w:sz w:val="28"/>
-          <w:szCs w:val="28"/>
-          <w:highlight w:val="green"/>
-        </w:rPr>
-        <w:t>Done</w:t>
-      </w:r>
-      <w:proofErr w:type="gramEnd"/>
     </w:p>
     <w:p>
       <w:pPr>
@@ -821,25 +763,7 @@
             <w:sz w:val="28"/>
             <w:szCs w:val="28"/>
           </w:rPr>
-          <w:t>https://fontawesome.com/v5.15/icons/satellite?style=so</w:t>
-        </w:r>
-        <w:r>
-          <w:rPr>
-            <w:rStyle w:val="Hyperlink"/>
-            <w:rFonts w:ascii="Arial Rounded MT Bold" w:hAnsi="Arial Rounded MT Bold"/>
-            <w:sz w:val="28"/>
-            <w:szCs w:val="28"/>
-          </w:rPr>
-          <w:t>l</w:t>
-        </w:r>
-        <w:r>
-          <w:rPr>
-            <w:rStyle w:val="Hyperlink"/>
-            <w:rFonts w:ascii="Arial Rounded MT Bold" w:hAnsi="Arial Rounded MT Bold"/>
-            <w:sz w:val="28"/>
-            <w:szCs w:val="28"/>
-          </w:rPr>
-          <w:t>id</w:t>
+          <w:t>https://fontawesome.com/v5.15/icons/book-open?style=solid</w:t>
         </w:r>
       </w:hyperlink>
       <w:r>
@@ -874,25 +798,24 @@
           <w:sz w:val="28"/>
           <w:szCs w:val="28"/>
         </w:rPr>
-        <w:t xml:space="preserve">Nanotip: </w:t>
-      </w:r>
-      <w:r>
-        <w:rPr>
-          <w:rFonts w:ascii="Arial Rounded MT Bold" w:hAnsi="Arial Rounded MT Bold"/>
-          <w:sz w:val="28"/>
-          <w:szCs w:val="28"/>
-        </w:rPr>
-        <w:t>microscope</w:t>
-      </w:r>
-      <w:r>
-        <w:rPr>
-          <w:rFonts w:ascii="Arial Rounded MT Bold" w:hAnsi="Arial Rounded MT Bold"/>
-          <w:sz w:val="28"/>
-          <w:szCs w:val="28"/>
-        </w:rPr>
-        <w:t xml:space="preserve"> </w:t>
-      </w:r>
-      <w:proofErr w:type="gramStart"/>
+        <w:t xml:space="preserve">Science communications: </w:t>
+      </w:r>
+      <w:r>
+        <w:rPr>
+          <w:rFonts w:ascii="Arial Rounded MT Bold" w:hAnsi="Arial Rounded MT Bold"/>
+          <w:sz w:val="28"/>
+          <w:szCs w:val="28"/>
+        </w:rPr>
+        <w:t>satellite</w:t>
+      </w:r>
+      <w:r>
+        <w:rPr>
+          <w:rFonts w:ascii="Arial Rounded MT Bold" w:hAnsi="Arial Rounded MT Bold"/>
+          <w:sz w:val="28"/>
+          <w:szCs w:val="28"/>
+        </w:rPr>
+        <w:t xml:space="preserve"> </w:t>
+      </w:r>
       <w:r>
         <w:rPr>
           <w:rFonts w:ascii="Arial Rounded MT Bold" w:hAnsi="Arial Rounded MT Bold"/>
@@ -902,7 +825,6 @@
         </w:rPr>
         <w:t>Done</w:t>
       </w:r>
-      <w:proofErr w:type="gramEnd"/>
     </w:p>
     <w:p>
       <w:pPr>
@@ -920,43 +842,7 @@
             <w:sz w:val="28"/>
             <w:szCs w:val="28"/>
           </w:rPr>
-          <w:t>https://fontawesome.com/v5.15/ico</w:t>
-        </w:r>
-        <w:r>
-          <w:rPr>
-            <w:rStyle w:val="Hyperlink"/>
-            <w:rFonts w:ascii="Arial Rounded MT Bold" w:hAnsi="Arial Rounded MT Bold"/>
-            <w:sz w:val="28"/>
-            <w:szCs w:val="28"/>
-          </w:rPr>
-          <w:t>n</w:t>
-        </w:r>
-        <w:r>
-          <w:rPr>
-            <w:rStyle w:val="Hyperlink"/>
-            <w:rFonts w:ascii="Arial Rounded MT Bold" w:hAnsi="Arial Rounded MT Bold"/>
-            <w:sz w:val="28"/>
-            <w:szCs w:val="28"/>
-          </w:rPr>
-          <w:t>s/microscope?</w:t>
-        </w:r>
-        <w:r>
-          <w:rPr>
-            <w:rStyle w:val="Hyperlink"/>
-            <w:rFonts w:ascii="Arial Rounded MT Bold" w:hAnsi="Arial Rounded MT Bold"/>
-            <w:sz w:val="28"/>
-            <w:szCs w:val="28"/>
-          </w:rPr>
-          <w:t>s</w:t>
-        </w:r>
-        <w:r>
-          <w:rPr>
-            <w:rStyle w:val="Hyperlink"/>
-            <w:rFonts w:ascii="Arial Rounded MT Bold" w:hAnsi="Arial Rounded MT Bold"/>
-            <w:sz w:val="28"/>
-            <w:szCs w:val="28"/>
-          </w:rPr>
-          <w:t>tyle=solid</w:t>
+          <w:t>https://fontawesome.com/v5.15/icons/satellite?style=solid</w:t>
         </w:r>
       </w:hyperlink>
       <w:r>
@@ -991,7 +877,15 @@
           <w:sz w:val="28"/>
           <w:szCs w:val="28"/>
         </w:rPr>
-        <w:t>Identities: people arrow</w:t>
+        <w:t xml:space="preserve">Nanotip: </w:t>
+      </w:r>
+      <w:r>
+        <w:rPr>
+          <w:rFonts w:ascii="Arial Rounded MT Bold" w:hAnsi="Arial Rounded MT Bold"/>
+          <w:sz w:val="28"/>
+          <w:szCs w:val="28"/>
+        </w:rPr>
+        <w:t>microscope</w:t>
       </w:r>
       <w:r>
         <w:rPr>
@@ -1027,8 +921,70 @@
             <w:sz w:val="28"/>
             <w:szCs w:val="28"/>
           </w:rPr>
-          <w:t>https://fontawesome.com/v5.15/icons/p</w:t>
+          <w:t>https://fontawesome.com/v5.15/icons/microscope?style=solid</w:t>
         </w:r>
+      </w:hyperlink>
+      <w:r>
+        <w:rPr>
+          <w:rFonts w:ascii="Arial Rounded MT Bold" w:hAnsi="Arial Rounded MT Bold"/>
+          <w:sz w:val="28"/>
+          <w:szCs w:val="28"/>
+        </w:rPr>
+        <w:t xml:space="preserve"> </w:t>
+      </w:r>
+    </w:p>
+    <w:p>
+      <w:pPr>
+        <w:rPr>
+          <w:rFonts w:ascii="Arial Rounded MT Bold" w:hAnsi="Arial Rounded MT Bold"/>
+          <w:sz w:val="28"/>
+          <w:szCs w:val="28"/>
+        </w:rPr>
+      </w:pPr>
+    </w:p>
+    <w:p>
+      <w:pPr>
+        <w:rPr>
+          <w:rFonts w:ascii="Arial Rounded MT Bold" w:hAnsi="Arial Rounded MT Bold"/>
+          <w:sz w:val="28"/>
+          <w:szCs w:val="28"/>
+        </w:rPr>
+      </w:pPr>
+      <w:r>
+        <w:rPr>
+          <w:rFonts w:ascii="Arial Rounded MT Bold" w:hAnsi="Arial Rounded MT Bold"/>
+          <w:sz w:val="28"/>
+          <w:szCs w:val="28"/>
+        </w:rPr>
+        <w:t>Identities: people arrow</w:t>
+      </w:r>
+      <w:r>
+        <w:rPr>
+          <w:rFonts w:ascii="Arial Rounded MT Bold" w:hAnsi="Arial Rounded MT Bold"/>
+          <w:sz w:val="28"/>
+          <w:szCs w:val="28"/>
+        </w:rPr>
+        <w:t xml:space="preserve"> </w:t>
+      </w:r>
+      <w:r>
+        <w:rPr>
+          <w:rFonts w:ascii="Arial Rounded MT Bold" w:hAnsi="Arial Rounded MT Bold"/>
+          <w:sz w:val="28"/>
+          <w:szCs w:val="28"/>
+          <w:highlight w:val="green"/>
+        </w:rPr>
+        <w:t>Done</w:t>
+      </w:r>
+    </w:p>
+    <w:p>
+      <w:pPr>
+        <w:rPr>
+          <w:rFonts w:ascii="Arial Rounded MT Bold" w:hAnsi="Arial Rounded MT Bold"/>
+          <w:sz w:val="28"/>
+          <w:szCs w:val="28"/>
+        </w:rPr>
+      </w:pPr>
+      <w:hyperlink r:id="rId17" w:history="1">
         <w:r>
           <w:rPr>
             <w:rStyle w:val="Hyperlink"/>
@@ -1036,16 +992,7 @@
             <w:sz w:val="28"/>
             <w:szCs w:val="28"/>
           </w:rPr>
-          <w:t>e</w:t>
-        </w:r>
-        <w:r>
-          <w:rPr>
-            <w:rStyle w:val="Hyperlink"/>
-            <w:rFonts w:ascii="Arial Rounded MT Bold" w:hAnsi="Arial Rounded MT Bold"/>
-            <w:sz w:val="28"/>
-            <w:szCs w:val="28"/>
-          </w:rPr>
-          <w:t>ople-arrows?style=solid</w:t>
+          <w:t>https://fontawesome.com/v5.15/icons/people-arrows?style=solid</w:t>
         </w:r>
       </w:hyperlink>
       <w:r>
@@ -1105,9 +1052,53 @@
           <w:rFonts w:ascii="Arial Rounded MT Bold" w:hAnsi="Arial Rounded MT Bold"/>
           <w:sz w:val="28"/>
           <w:szCs w:val="28"/>
+        </w:rPr>
+        <w:t xml:space="preserve"> </w:t>
+      </w:r>
+      <w:r>
+        <w:rPr>
+          <w:rFonts w:ascii="Arial Rounded MT Bold" w:hAnsi="Arial Rounded MT Bold"/>
+          <w:sz w:val="28"/>
+          <w:szCs w:val="28"/>
           <w:highlight w:val="yellow"/>
         </w:rPr>
-        <w:t xml:space="preserve"> </w:t>
+        <w:t>MathML logo</w:t>
+      </w:r>
+    </w:p>
+    <w:p>
+      <w:pPr>
+        <w:rPr>
+          <w:rFonts w:ascii="Arial Rounded MT Bold" w:hAnsi="Arial Rounded MT Bold"/>
+          <w:sz w:val="28"/>
+          <w:szCs w:val="28"/>
+        </w:rPr>
+      </w:pPr>
+    </w:p>
+    <w:p>
+      <w:pPr>
+        <w:rPr>
+          <w:rFonts w:ascii="Arial Rounded MT Bold" w:hAnsi="Arial Rounded MT Bold"/>
+          <w:sz w:val="28"/>
+          <w:szCs w:val="28"/>
+        </w:rPr>
+      </w:pPr>
+      <w:proofErr w:type="spellStart"/>
+      <w:r>
+        <w:rPr>
+          <w:rFonts w:ascii="Arial Rounded MT Bold" w:hAnsi="Arial Rounded MT Bold"/>
+          <w:sz w:val="28"/>
+          <w:szCs w:val="28"/>
+        </w:rPr>
+        <w:t>Mathamathal</w:t>
+      </w:r>
+      <w:proofErr w:type="spellEnd"/>
+      <w:r>
+        <w:rPr>
+          <w:rFonts w:ascii="Arial Rounded MT Bold" w:hAnsi="Arial Rounded MT Bold"/>
+          <w:sz w:val="28"/>
+          <w:szCs w:val="28"/>
+        </w:rPr>
+        <w:t xml:space="preserve"> usability: </w:t>
       </w:r>
       <w:r>
         <w:rPr>
@@ -1136,51 +1127,6 @@
           <w:szCs w:val="28"/>
         </w:rPr>
       </w:pPr>
-      <w:proofErr w:type="spellStart"/>
-      <w:r>
-        <w:rPr>
-          <w:rFonts w:ascii="Arial Rounded MT Bold" w:hAnsi="Arial Rounded MT Bold"/>
-          <w:sz w:val="28"/>
-          <w:szCs w:val="28"/>
-        </w:rPr>
-        <w:t>Mathamathal</w:t>
-      </w:r>
-      <w:proofErr w:type="spellEnd"/>
-      <w:r>
-        <w:rPr>
-          <w:rFonts w:ascii="Arial Rounded MT Bold" w:hAnsi="Arial Rounded MT Bold"/>
-          <w:sz w:val="28"/>
-          <w:szCs w:val="28"/>
-        </w:rPr>
-        <w:t xml:space="preserve"> usability: </w:t>
-      </w:r>
-      <w:r>
-        <w:rPr>
-          <w:rFonts w:ascii="Arial Rounded MT Bold" w:hAnsi="Arial Rounded MT Bold"/>
-          <w:sz w:val="28"/>
-          <w:szCs w:val="28"/>
-          <w:highlight w:val="yellow"/>
-        </w:rPr>
-        <w:t>(need to think)</w:t>
-      </w:r>
-    </w:p>
-    <w:p>
-      <w:pPr>
-        <w:rPr>
-          <w:rFonts w:ascii="Arial Rounded MT Bold" w:hAnsi="Arial Rounded MT Bold"/>
-          <w:sz w:val="28"/>
-          <w:szCs w:val="28"/>
-        </w:rPr>
-      </w:pPr>
-    </w:p>
-    <w:p>
-      <w:pPr>
-        <w:rPr>
-          <w:rFonts w:ascii="Arial Rounded MT Bold" w:hAnsi="Arial Rounded MT Bold"/>
-          <w:sz w:val="28"/>
-          <w:szCs w:val="28"/>
-        </w:rPr>
-      </w:pPr>
       <w:r>
         <w:rPr>
           <w:rFonts w:ascii="Arial Rounded MT Bold" w:hAnsi="Arial Rounded MT Bold"/>
@@ -1206,7 +1152,7 @@
           <w:szCs w:val="28"/>
         </w:rPr>
       </w:pPr>
-      <w:hyperlink r:id="rId17" w:history="1">
+      <w:hyperlink r:id="rId18" w:history="1">
         <w:r>
           <w:rPr>
             <w:rStyle w:val="Hyperlink"/>
@@ -1268,7 +1214,7 @@
           <w:szCs w:val="28"/>
         </w:rPr>
       </w:pPr>
-      <w:hyperlink r:id="rId18" w:history="1">
+      <w:hyperlink r:id="rId19" w:history="1">
         <w:r>
           <w:rPr>
             <w:rStyle w:val="Hyperlink"/>
@@ -1347,7 +1293,6 @@
         </w:rPr>
         <w:t xml:space="preserve"> </w:t>
       </w:r>
-      <w:proofErr w:type="gramStart"/>
       <w:r>
         <w:rPr>
           <w:rFonts w:ascii="Arial Rounded MT Bold" w:hAnsi="Arial Rounded MT Bold"/>
@@ -1357,17 +1302,16 @@
         </w:rPr>
         <w:t>done</w:t>
       </w:r>
-      <w:proofErr w:type="gramEnd"/>
-    </w:p>
-    <w:p>
-      <w:pPr>
-        <w:rPr>
-          <w:rFonts w:ascii="Arial Rounded MT Bold" w:hAnsi="Arial Rounded MT Bold"/>
-          <w:sz w:val="28"/>
-          <w:szCs w:val="28"/>
-        </w:rPr>
-      </w:pPr>
-      <w:hyperlink r:id="rId19" w:history="1">
+    </w:p>
+    <w:p>
+      <w:pPr>
+        <w:rPr>
+          <w:rFonts w:ascii="Arial Rounded MT Bold" w:hAnsi="Arial Rounded MT Bold"/>
+          <w:sz w:val="28"/>
+          <w:szCs w:val="28"/>
+        </w:rPr>
+      </w:pPr>
+      <w:hyperlink r:id="rId20" w:history="1">
         <w:r>
           <w:rPr>
             <w:rStyle w:val="Hyperlink"/>
@@ -1454,7 +1398,7 @@
           <w:szCs w:val="28"/>
         </w:rPr>
       </w:pPr>
-      <w:hyperlink r:id="rId20" w:history="1">
+      <w:hyperlink r:id="rId21" w:history="1">
         <w:r>
           <w:rPr>
             <w:rStyle w:val="Hyperlink"/>
@@ -1653,7 +1597,6 @@
         </w:rPr>
         <w:t xml:space="preserve"> </w:t>
       </w:r>
-      <w:proofErr w:type="gramStart"/>
       <w:r>
         <w:rPr>
           <w:rFonts w:ascii="Arial Rounded MT Bold" w:hAnsi="Arial Rounded MT Bold"/>
@@ -1663,17 +1606,16 @@
         </w:rPr>
         <w:t>done</w:t>
       </w:r>
-      <w:proofErr w:type="gramEnd"/>
-    </w:p>
-    <w:p>
-      <w:pPr>
-        <w:rPr>
-          <w:rFonts w:ascii="Arial Rounded MT Bold" w:hAnsi="Arial Rounded MT Bold"/>
-          <w:sz w:val="28"/>
-          <w:szCs w:val="28"/>
-        </w:rPr>
-      </w:pPr>
-      <w:hyperlink r:id="rId21" w:history="1">
+    </w:p>
+    <w:p>
+      <w:pPr>
+        <w:rPr>
+          <w:rFonts w:ascii="Arial Rounded MT Bold" w:hAnsi="Arial Rounded MT Bold"/>
+          <w:sz w:val="28"/>
+          <w:szCs w:val="28"/>
+        </w:rPr>
+      </w:pPr>
+      <w:hyperlink r:id="rId22" w:history="1">
         <w:r>
           <w:rPr>
             <w:rStyle w:val="Hyperlink"/>
@@ -1802,6 +1744,7 @@
           <w:sz w:val="28"/>
           <w:szCs w:val="28"/>
         </w:rPr>
+        <w:lastRenderedPageBreak/>
         <w:t>Oscillations</w:t>
       </w:r>
       <w:r>
@@ -1818,104 +1761,68 @@
           <w:sz w:val="28"/>
           <w:szCs w:val="28"/>
         </w:rPr>
-        <w:t xml:space="preserve"> square wave</w:t>
-      </w:r>
-      <w:r>
-        <w:rPr>
-          <w:rFonts w:ascii="Arial Rounded MT Bold" w:hAnsi="Arial Rounded MT Bold"/>
-          <w:sz w:val="28"/>
-          <w:szCs w:val="28"/>
-        </w:rPr>
-        <w:t xml:space="preserve"> </w:t>
-      </w:r>
-      <w:r>
-        <w:rPr>
-          <w:rFonts w:ascii="Arial Rounded MT Bold" w:hAnsi="Arial Rounded MT Bold"/>
-          <w:sz w:val="28"/>
-          <w:szCs w:val="28"/>
-          <w:highlight w:val="green"/>
-        </w:rPr>
-        <w:t>done</w:t>
-      </w:r>
-    </w:p>
-    <w:p>
-      <w:pPr>
-        <w:rPr>
-          <w:rFonts w:ascii="Arial Rounded MT Bold" w:hAnsi="Arial Rounded MT Bold"/>
-          <w:sz w:val="28"/>
-          <w:szCs w:val="28"/>
-        </w:rPr>
-      </w:pPr>
-      <w:hyperlink r:id="rId22" w:history="1">
-        <w:r>
-          <w:rPr>
-            <w:rStyle w:val="Hyperlink"/>
-            <w:rFonts w:ascii="Arial Rounded MT Bold" w:hAnsi="Arial Rounded MT Bold"/>
-            <w:sz w:val="28"/>
-            <w:szCs w:val="28"/>
-          </w:rPr>
-          <w:t>https://fontawesome.com/v5.15/icons/wa</w:t>
-        </w:r>
-        <w:r>
-          <w:rPr>
-            <w:rStyle w:val="Hyperlink"/>
-            <w:rFonts w:ascii="Arial Rounded MT Bold" w:hAnsi="Arial Rounded MT Bold"/>
-            <w:sz w:val="28"/>
-            <w:szCs w:val="28"/>
-          </w:rPr>
-          <w:t>v</w:t>
-        </w:r>
-        <w:r>
-          <w:rPr>
-            <w:rStyle w:val="Hyperlink"/>
-            <w:rFonts w:ascii="Arial Rounded MT Bold" w:hAnsi="Arial Rounded MT Bold"/>
-            <w:sz w:val="28"/>
-            <w:szCs w:val="28"/>
-          </w:rPr>
-          <w:t>e-square?style=solid</w:t>
-        </w:r>
-      </w:hyperlink>
-      <w:r>
-        <w:rPr>
-          <w:rFonts w:ascii="Arial Rounded MT Bold" w:hAnsi="Arial Rounded MT Bold"/>
-          <w:sz w:val="28"/>
-          <w:szCs w:val="28"/>
-        </w:rPr>
-        <w:t xml:space="preserve"> </w:t>
-      </w:r>
-    </w:p>
-    <w:p>
-      <w:pPr>
-        <w:rPr>
-          <w:rFonts w:ascii="Arial Rounded MT Bold" w:hAnsi="Arial Rounded MT Bold"/>
-          <w:sz w:val="28"/>
-          <w:szCs w:val="28"/>
-        </w:rPr>
-      </w:pPr>
-    </w:p>
-    <w:p>
-      <w:pPr>
-        <w:rPr>
-          <w:rFonts w:ascii="Arial Rounded MT Bold" w:hAnsi="Arial Rounded MT Bold"/>
-          <w:sz w:val="28"/>
-          <w:szCs w:val="28"/>
-        </w:rPr>
-      </w:pPr>
-      <w:r>
-        <w:rPr>
-          <w:rFonts w:ascii="Arial Rounded MT Bold" w:hAnsi="Arial Rounded MT Bold"/>
-          <w:sz w:val="28"/>
-          <w:szCs w:val="28"/>
-        </w:rPr>
-        <w:t>Quantum mechanics</w:t>
-      </w:r>
-      <w:r>
-        <w:rPr>
-          <w:rFonts w:ascii="Arial Rounded MT Bold" w:hAnsi="Arial Rounded MT Bold"/>
-          <w:sz w:val="28"/>
-          <w:szCs w:val="28"/>
-        </w:rPr>
-        <w:t xml:space="preserve">: </w:t>
+        <w:t xml:space="preserve"> </w:t>
+      </w:r>
+      <w:r>
+        <w:rPr>
+          <w:noProof/>
+        </w:rPr>
+        <w:drawing>
+          <wp:inline distT="0" distB="0" distL="0" distR="0" wp14:anchorId="3C6733A4" wp14:editId="03B2B634">
+            <wp:extent cx="3333750" cy="2438400"/>
+            <wp:effectExtent l="0" t="0" r="0" b="0"/>
+            <wp:docPr id="3" name="Picture 3" descr="drawing sine wave in canvas - Stack Overflow"/>
+            <wp:cNvGraphicFramePr>
+              <a:graphicFrameLocks xmlns:a="http://schemas.openxmlformats.org/drawingml/2006/main" noChangeAspect="1"/>
+            </wp:cNvGraphicFramePr>
+            <a:graphic xmlns:a="http://schemas.openxmlformats.org/drawingml/2006/main">
+              <a:graphicData uri="http://schemas.openxmlformats.org/drawingml/2006/picture">
+                <pic:pic xmlns:pic="http://schemas.openxmlformats.org/drawingml/2006/picture">
+                  <pic:nvPicPr>
+                    <pic:cNvPr id="0" name="Picture 4" descr="drawing sine wave in canvas - Stack Overflow"/>
+                    <pic:cNvPicPr>
+                      <a:picLocks noChangeAspect="1" noChangeArrowheads="1"/>
+                    </pic:cNvPicPr>
+                  </pic:nvPicPr>
+                  <pic:blipFill>
+                    <a:blip r:embed="rId23">
+                      <a:extLst>
+                        <a:ext uri="{28A0092B-C50C-407E-A947-70E740481C1C}">
+                          <a14:useLocalDpi xmlns:a14="http://schemas.microsoft.com/office/drawing/2010/main" val="0"/>
+                        </a:ext>
+                      </a:extLst>
+                    </a:blip>
+                    <a:srcRect/>
+                    <a:stretch>
+                      <a:fillRect/>
+                    </a:stretch>
+                  </pic:blipFill>
+                  <pic:spPr bwMode="auto">
+                    <a:xfrm>
+                      <a:off x="0" y="0"/>
+                      <a:ext cx="3333750" cy="2438400"/>
+                    </a:xfrm>
+                    <a:prstGeom prst="rect">
+                      <a:avLst/>
+                    </a:prstGeom>
+                    <a:noFill/>
+                    <a:ln>
+                      <a:noFill/>
+                    </a:ln>
+                  </pic:spPr>
+                </pic:pic>
+              </a:graphicData>
+            </a:graphic>
+          </wp:inline>
+        </w:drawing>
+      </w:r>
+      <w:r>
+        <w:rPr>
+          <w:rFonts w:ascii="Arial Rounded MT Bold" w:hAnsi="Arial Rounded MT Bold"/>
+          <w:sz w:val="28"/>
+          <w:szCs w:val="28"/>
+        </w:rPr>
+        <w:t xml:space="preserve"> </w:t>
       </w:r>
       <w:r>
         <w:rPr>
@@ -1924,152 +1831,8 @@
           <w:szCs w:val="28"/>
           <w:highlight w:val="yellow"/>
         </w:rPr>
-        <w:t>(need to think)</w:t>
-      </w:r>
-    </w:p>
-    <w:p>
-      <w:pPr>
-        <w:rPr>
-          <w:rFonts w:ascii="Arial Rounded MT Bold" w:hAnsi="Arial Rounded MT Bold"/>
-          <w:sz w:val="28"/>
-          <w:szCs w:val="28"/>
-        </w:rPr>
-      </w:pPr>
-    </w:p>
-    <w:p>
-      <w:pPr>
-        <w:rPr>
-          <w:rFonts w:ascii="Arial Rounded MT Bold" w:hAnsi="Arial Rounded MT Bold"/>
-          <w:sz w:val="28"/>
-          <w:szCs w:val="28"/>
-        </w:rPr>
-      </w:pPr>
-      <w:r>
-        <w:rPr>
-          <w:rFonts w:ascii="Arial Rounded MT Bold" w:hAnsi="Arial Rounded MT Bold"/>
-          <w:sz w:val="28"/>
-          <w:szCs w:val="28"/>
-        </w:rPr>
-        <w:t>Statistics explained:</w:t>
-      </w:r>
-      <w:r>
-        <w:rPr>
-          <w:rFonts w:ascii="Arial Rounded MT Bold" w:hAnsi="Arial Rounded MT Bold"/>
-          <w:sz w:val="28"/>
-          <w:szCs w:val="28"/>
-        </w:rPr>
-        <w:t xml:space="preserve"> square root </w:t>
-      </w:r>
-      <w:proofErr w:type="gramStart"/>
-      <w:r>
-        <w:rPr>
-          <w:rFonts w:ascii="Arial Rounded MT Bold" w:hAnsi="Arial Rounded MT Bold"/>
-          <w:sz w:val="28"/>
-          <w:szCs w:val="28"/>
-          <w:highlight w:val="green"/>
-        </w:rPr>
-        <w:t>Done</w:t>
-      </w:r>
-      <w:proofErr w:type="gramEnd"/>
-    </w:p>
-    <w:p>
-      <w:pPr>
-        <w:rPr>
-          <w:rFonts w:ascii="Arial Rounded MT Bold" w:hAnsi="Arial Rounded MT Bold"/>
-          <w:sz w:val="28"/>
-          <w:szCs w:val="28"/>
-        </w:rPr>
-      </w:pPr>
-      <w:hyperlink r:id="rId23" w:history="1">
-        <w:r>
-          <w:rPr>
-            <w:rStyle w:val="Hyperlink"/>
-            <w:rFonts w:ascii="Arial Rounded MT Bold" w:hAnsi="Arial Rounded MT Bold"/>
-            <w:sz w:val="28"/>
-            <w:szCs w:val="28"/>
-          </w:rPr>
-          <w:t>https://fontawesome.com/v5.15/icons/squ</w:t>
-        </w:r>
-        <w:r>
-          <w:rPr>
-            <w:rStyle w:val="Hyperlink"/>
-            <w:rFonts w:ascii="Arial Rounded MT Bold" w:hAnsi="Arial Rounded MT Bold"/>
-            <w:sz w:val="28"/>
-            <w:szCs w:val="28"/>
-          </w:rPr>
-          <w:t>a</w:t>
-        </w:r>
-        <w:r>
-          <w:rPr>
-            <w:rStyle w:val="Hyperlink"/>
-            <w:rFonts w:ascii="Arial Rounded MT Bold" w:hAnsi="Arial Rounded MT Bold"/>
-            <w:sz w:val="28"/>
-            <w:szCs w:val="28"/>
-          </w:rPr>
-          <w:t>re-root-alt?style=solid</w:t>
-        </w:r>
-      </w:hyperlink>
-      <w:r>
-        <w:rPr>
-          <w:rFonts w:ascii="Arial Rounded MT Bold" w:hAnsi="Arial Rounded MT Bold"/>
-          <w:sz w:val="28"/>
-          <w:szCs w:val="28"/>
-        </w:rPr>
-        <w:t xml:space="preserve"> </w:t>
-      </w:r>
-    </w:p>
-    <w:p>
-      <w:pPr>
-        <w:rPr>
-          <w:rFonts w:ascii="Arial Rounded MT Bold" w:hAnsi="Arial Rounded MT Bold"/>
-          <w:sz w:val="28"/>
-          <w:szCs w:val="28"/>
-        </w:rPr>
-      </w:pPr>
-    </w:p>
-    <w:p>
-      <w:pPr>
-        <w:rPr>
-          <w:rFonts w:ascii="Arial Rounded MT Bold" w:hAnsi="Arial Rounded MT Bold"/>
-          <w:sz w:val="28"/>
-          <w:szCs w:val="28"/>
-        </w:rPr>
-      </w:pPr>
-      <w:r>
-        <w:rPr>
-          <w:rFonts w:ascii="Arial Rounded MT Bold" w:hAnsi="Arial Rounded MT Bold"/>
-          <w:sz w:val="28"/>
-          <w:szCs w:val="28"/>
-        </w:rPr>
-        <w:t>Statistics in practice:</w:t>
-      </w:r>
-      <w:r>
-        <w:rPr>
-          <w:rFonts w:ascii="Arial Rounded MT Bold" w:hAnsi="Arial Rounded MT Bold"/>
-          <w:sz w:val="28"/>
-          <w:szCs w:val="28"/>
-        </w:rPr>
-        <w:t xml:space="preserve"> tools on top of each other</w:t>
-      </w:r>
-      <w:r>
-        <w:rPr>
-          <w:rFonts w:ascii="Arial Rounded MT Bold" w:hAnsi="Arial Rounded MT Bold"/>
-          <w:sz w:val="28"/>
-          <w:szCs w:val="28"/>
-        </w:rPr>
-        <w:t xml:space="preserve"> </w:t>
-      </w:r>
-      <w:proofErr w:type="gramStart"/>
-      <w:r>
-        <w:rPr>
-          <w:rFonts w:ascii="Arial Rounded MT Bold" w:hAnsi="Arial Rounded MT Bold"/>
-          <w:sz w:val="28"/>
-          <w:szCs w:val="28"/>
-          <w:highlight w:val="green"/>
-        </w:rPr>
-        <w:t>Done</w:t>
-      </w:r>
-      <w:proofErr w:type="gramEnd"/>
+        <w:t>change</w:t>
+      </w:r>
     </w:p>
     <w:p>
       <w:pPr>
@@ -2087,25 +1850,7 @@
             <w:sz w:val="28"/>
             <w:szCs w:val="28"/>
           </w:rPr>
-          <w:t>https://fontawesome.com/v5.15/icons/tools</w:t>
-        </w:r>
-        <w:r>
-          <w:rPr>
-            <w:rStyle w:val="Hyperlink"/>
-            <w:rFonts w:ascii="Arial Rounded MT Bold" w:hAnsi="Arial Rounded MT Bold"/>
-            <w:sz w:val="28"/>
-            <w:szCs w:val="28"/>
-          </w:rPr>
-          <w:t>?</w:t>
-        </w:r>
-        <w:r>
-          <w:rPr>
-            <w:rStyle w:val="Hyperlink"/>
-            <w:rFonts w:ascii="Arial Rounded MT Bold" w:hAnsi="Arial Rounded MT Bold"/>
-            <w:sz w:val="28"/>
-            <w:szCs w:val="28"/>
-          </w:rPr>
-          <w:t>style=solid</w:t>
+          <w:t>https://fontawesome.com/v5.15/icons/wave-square?style=solid</w:t>
         </w:r>
       </w:hyperlink>
       <w:r>
@@ -2140,15 +1885,7 @@
           <w:sz w:val="28"/>
           <w:szCs w:val="28"/>
         </w:rPr>
-        <w:t>C</w:t>
-      </w:r>
-      <w:r>
-        <w:rPr>
-          <w:rFonts w:ascii="Arial Rounded MT Bold" w:hAnsi="Arial Rounded MT Bold"/>
-          <w:sz w:val="28"/>
-          <w:szCs w:val="28"/>
-        </w:rPr>
-        <w:t>apturing stories</w:t>
+        <w:t>Quantum mechanics</w:t>
       </w:r>
       <w:r>
         <w:rPr>
@@ -2160,110 +1897,113 @@
       </w:r>
       <w:r>
         <w:rPr>
-          <w:rFonts w:ascii="Arial Rounded MT Bold" w:hAnsi="Arial Rounded MT Bold"/>
-          <w:sz w:val="28"/>
-          <w:szCs w:val="28"/>
-        </w:rPr>
-        <w:t>microphone</w:t>
-      </w:r>
-      <w:r>
-        <w:rPr>
-          <w:rFonts w:ascii="Arial Rounded MT Bold" w:hAnsi="Arial Rounded MT Bold"/>
-          <w:sz w:val="28"/>
-          <w:szCs w:val="28"/>
-        </w:rPr>
-        <w:t xml:space="preserve"> </w:t>
-      </w:r>
-      <w:r>
-        <w:rPr>
-          <w:rFonts w:ascii="Arial Rounded MT Bold" w:hAnsi="Arial Rounded MT Bold"/>
-          <w:sz w:val="28"/>
-          <w:szCs w:val="28"/>
-          <w:highlight w:val="green"/>
-        </w:rPr>
-        <w:t>Done</w:t>
-      </w:r>
-    </w:p>
-    <w:p>
-      <w:pPr>
-        <w:rPr>
-          <w:rFonts w:ascii="Arial Rounded MT Bold" w:hAnsi="Arial Rounded MT Bold"/>
-          <w:color w:val="0563C1" w:themeColor="hyperlink"/>
-          <w:sz w:val="28"/>
-          <w:szCs w:val="28"/>
-          <w:u w:val="single"/>
-        </w:rPr>
-      </w:pPr>
-      <w:hyperlink r:id="rId25" w:history="1">
-        <w:r>
-          <w:rPr>
-            <w:rStyle w:val="Hyperlink"/>
-            <w:rFonts w:ascii="Arial Rounded MT Bold" w:hAnsi="Arial Rounded MT Bold"/>
-            <w:sz w:val="28"/>
-            <w:szCs w:val="28"/>
-          </w:rPr>
-          <w:t>https://fontawesome.com/v5.15/icons/m</w:t>
-        </w:r>
-        <w:r>
-          <w:rPr>
-            <w:rStyle w:val="Hyperlink"/>
-            <w:rFonts w:ascii="Arial Rounded MT Bold" w:hAnsi="Arial Rounded MT Bold"/>
-            <w:sz w:val="28"/>
-            <w:szCs w:val="28"/>
-          </w:rPr>
-          <w:t>i</w:t>
-        </w:r>
-        <w:r>
-          <w:rPr>
-            <w:rStyle w:val="Hyperlink"/>
-            <w:rFonts w:ascii="Arial Rounded MT Bold" w:hAnsi="Arial Rounded MT Bold"/>
-            <w:sz w:val="28"/>
-            <w:szCs w:val="28"/>
-          </w:rPr>
-          <w:t>crophone?style=solid</w:t>
-        </w:r>
-      </w:hyperlink>
-    </w:p>
-    <w:p>
-      <w:pPr>
-        <w:rPr>
-          <w:rFonts w:ascii="Arial Rounded MT Bold" w:hAnsi="Arial Rounded MT Bold"/>
-          <w:sz w:val="28"/>
-          <w:szCs w:val="28"/>
-        </w:rPr>
-      </w:pPr>
-      <w:r>
-        <w:rPr>
-          <w:rFonts w:ascii="Arial Rounded MT Bold" w:hAnsi="Arial Rounded MT Bold"/>
-          <w:sz w:val="28"/>
-          <w:szCs w:val="28"/>
-        </w:rPr>
-        <w:lastRenderedPageBreak/>
-        <w:t>Sharing stories</w:t>
-      </w:r>
-      <w:r>
-        <w:rPr>
-          <w:rFonts w:ascii="Arial Rounded MT Bold" w:hAnsi="Arial Rounded MT Bold"/>
-          <w:sz w:val="28"/>
-          <w:szCs w:val="28"/>
-        </w:rPr>
-        <w:t xml:space="preserve">: </w:t>
-      </w:r>
-      <w:r>
-        <w:rPr>
-          <w:rFonts w:ascii="Arial Rounded MT Bold" w:hAnsi="Arial Rounded MT Bold"/>
-          <w:sz w:val="28"/>
-          <w:szCs w:val="28"/>
-        </w:rPr>
-        <w:t>broadcast tower</w:t>
-      </w:r>
-      <w:r>
-        <w:rPr>
-          <w:rFonts w:ascii="Arial Rounded MT Bold" w:hAnsi="Arial Rounded MT Bold"/>
-          <w:sz w:val="28"/>
-          <w:szCs w:val="28"/>
-        </w:rPr>
-        <w:t xml:space="preserve"> </w:t>
+          <w:noProof/>
+        </w:rPr>
+        <w:drawing>
+          <wp:inline distT="0" distB="0" distL="0" distR="0" wp14:anchorId="6499620D" wp14:editId="5E71A08C">
+            <wp:extent cx="2828290" cy="2771775"/>
+            <wp:effectExtent l="0" t="0" r="0" b="9525"/>
+            <wp:docPr id="2" name="Picture 2" descr="Schrodinger&amp;#39;s Cat | Schrodingers cat, Schrodingers cat tattoo, Schrödinger&amp;#39;s  cat"/>
+            <wp:cNvGraphicFramePr>
+              <a:graphicFrameLocks xmlns:a="http://schemas.openxmlformats.org/drawingml/2006/main" noChangeAspect="1"/>
+            </wp:cNvGraphicFramePr>
+            <a:graphic xmlns:a="http://schemas.openxmlformats.org/drawingml/2006/main">
+              <a:graphicData uri="http://schemas.openxmlformats.org/drawingml/2006/picture">
+                <pic:pic xmlns:pic="http://schemas.openxmlformats.org/drawingml/2006/picture">
+                  <pic:nvPicPr>
+                    <pic:cNvPr id="0" name="Picture 2" descr="Schrodinger&amp;#39;s Cat | Schrodingers cat, Schrodingers cat tattoo, Schrödinger&amp;#39;s  cat"/>
+                    <pic:cNvPicPr>
+                      <a:picLocks noChangeAspect="1" noChangeArrowheads="1"/>
+                    </pic:cNvPicPr>
+                  </pic:nvPicPr>
+                  <pic:blipFill rotWithShape="1">
+                    <a:blip r:embed="rId25">
+                      <a:extLst>
+                        <a:ext uri="{28A0092B-C50C-407E-A947-70E740481C1C}">
+                          <a14:useLocalDpi xmlns:a14="http://schemas.microsoft.com/office/drawing/2010/main" val="0"/>
+                        </a:ext>
+                      </a:extLst>
+                    </a:blip>
+                    <a:srcRect l="6605" b="7392"/>
+                    <a:stretch/>
+                  </pic:blipFill>
+                  <pic:spPr bwMode="auto">
+                    <a:xfrm>
+                      <a:off x="0" y="0"/>
+                      <a:ext cx="2834999" cy="2778350"/>
+                    </a:xfrm>
+                    <a:prstGeom prst="rect">
+                      <a:avLst/>
+                    </a:prstGeom>
+                    <a:noFill/>
+                    <a:ln>
+                      <a:noFill/>
+                    </a:ln>
+                    <a:extLst>
+                      <a:ext uri="{53640926-AAD7-44D8-BBD7-CCE9431645EC}">
+                        <a14:shadowObscured xmlns:a14="http://schemas.microsoft.com/office/drawing/2010/main"/>
+                      </a:ext>
+                    </a:extLst>
+                  </pic:spPr>
+                </pic:pic>
+              </a:graphicData>
+            </a:graphic>
+          </wp:inline>
+        </w:drawing>
+      </w:r>
+      <w:proofErr w:type="spellStart"/>
+      <w:r>
+        <w:rPr>
+          <w:rFonts w:ascii="Arial Rounded MT Bold" w:hAnsi="Arial Rounded MT Bold"/>
+          <w:sz w:val="28"/>
+          <w:szCs w:val="28"/>
+          <w:highlight w:val="yellow"/>
+        </w:rPr>
+        <w:t>schrodinger</w:t>
+      </w:r>
+      <w:proofErr w:type="spellEnd"/>
+      <w:r>
+        <w:rPr>
+          <w:rFonts w:ascii="Arial Rounded MT Bold" w:hAnsi="Arial Rounded MT Bold"/>
+          <w:sz w:val="28"/>
+          <w:szCs w:val="28"/>
+          <w:highlight w:val="yellow"/>
+        </w:rPr>
+        <w:t xml:space="preserve"> cat</w:t>
+      </w:r>
+    </w:p>
+    <w:p>
+      <w:pPr>
+        <w:rPr>
+          <w:rFonts w:ascii="Arial Rounded MT Bold" w:hAnsi="Arial Rounded MT Bold"/>
+          <w:sz w:val="28"/>
+          <w:szCs w:val="28"/>
+        </w:rPr>
+      </w:pPr>
+    </w:p>
+    <w:p>
+      <w:pPr>
+        <w:rPr>
+          <w:rFonts w:ascii="Arial Rounded MT Bold" w:hAnsi="Arial Rounded MT Bold"/>
+          <w:sz w:val="28"/>
+          <w:szCs w:val="28"/>
+        </w:rPr>
+      </w:pPr>
+      <w:r>
+        <w:rPr>
+          <w:rFonts w:ascii="Arial Rounded MT Bold" w:hAnsi="Arial Rounded MT Bold"/>
+          <w:sz w:val="28"/>
+          <w:szCs w:val="28"/>
+        </w:rPr>
+        <w:t>Statistics explained:</w:t>
+      </w:r>
+      <w:r>
+        <w:rPr>
+          <w:rFonts w:ascii="Arial Rounded MT Bold" w:hAnsi="Arial Rounded MT Bold"/>
+          <w:sz w:val="28"/>
+          <w:szCs w:val="28"/>
+        </w:rPr>
+        <w:t xml:space="preserve"> square root </w:t>
       </w:r>
       <w:r>
         <w:rPr>
@@ -2291,8 +2031,78 @@
             <w:sz w:val="28"/>
             <w:szCs w:val="28"/>
           </w:rPr>
-          <w:t>https://fontawesome.com/v5.15</w:t>
+          <w:t>https://fontawesome.com/v5.15/icons/square-root-alt?style=solid</w:t>
         </w:r>
+      </w:hyperlink>
+      <w:r>
+        <w:rPr>
+          <w:rFonts w:ascii="Arial Rounded MT Bold" w:hAnsi="Arial Rounded MT Bold"/>
+          <w:sz w:val="28"/>
+          <w:szCs w:val="28"/>
+        </w:rPr>
+        <w:t xml:space="preserve"> </w:t>
+      </w:r>
+    </w:p>
+    <w:p>
+      <w:pPr>
+        <w:rPr>
+          <w:rFonts w:ascii="Arial Rounded MT Bold" w:hAnsi="Arial Rounded MT Bold"/>
+          <w:sz w:val="28"/>
+          <w:szCs w:val="28"/>
+        </w:rPr>
+      </w:pPr>
+    </w:p>
+    <w:p>
+      <w:pPr>
+        <w:rPr>
+          <w:rFonts w:ascii="Arial Rounded MT Bold" w:hAnsi="Arial Rounded MT Bold"/>
+          <w:sz w:val="28"/>
+          <w:szCs w:val="28"/>
+        </w:rPr>
+      </w:pPr>
+      <w:r>
+        <w:rPr>
+          <w:rFonts w:ascii="Arial Rounded MT Bold" w:hAnsi="Arial Rounded MT Bold"/>
+          <w:sz w:val="28"/>
+          <w:szCs w:val="28"/>
+        </w:rPr>
+        <w:t>Statistics in practice:</w:t>
+      </w:r>
+      <w:r>
+        <w:rPr>
+          <w:rFonts w:ascii="Arial Rounded MT Bold" w:hAnsi="Arial Rounded MT Bold"/>
+          <w:sz w:val="28"/>
+          <w:szCs w:val="28"/>
+        </w:rPr>
+        <w:t xml:space="preserve"> tools on top of each other</w:t>
+      </w:r>
+      <w:r>
+        <w:rPr>
+          <w:rFonts w:ascii="Arial Rounded MT Bold" w:hAnsi="Arial Rounded MT Bold"/>
+          <w:sz w:val="28"/>
+          <w:szCs w:val="28"/>
+        </w:rPr>
+        <w:t xml:space="preserve"> </w:t>
+      </w:r>
+      <w:r>
+        <w:rPr>
+          <w:rFonts w:ascii="Arial Rounded MT Bold" w:hAnsi="Arial Rounded MT Bold"/>
+          <w:sz w:val="28"/>
+          <w:szCs w:val="28"/>
+          <w:highlight w:val="green"/>
+        </w:rPr>
+        <w:t>Done</w:t>
+      </w:r>
+    </w:p>
+    <w:p>
+      <w:pPr>
+        <w:rPr>
+          <w:rFonts w:ascii="Arial Rounded MT Bold" w:hAnsi="Arial Rounded MT Bold"/>
+          <w:sz w:val="28"/>
+          <w:szCs w:val="28"/>
+        </w:rPr>
+      </w:pPr>
+      <w:hyperlink r:id="rId27" w:history="1">
         <w:r>
           <w:rPr>
             <w:rStyle w:val="Hyperlink"/>
@@ -2300,8 +2110,97 @@
             <w:sz w:val="28"/>
             <w:szCs w:val="28"/>
           </w:rPr>
-          <w:t>/</w:t>
+          <w:t>https://fontawesome.com/v5.15/icons/tools?style=solid</w:t>
         </w:r>
+      </w:hyperlink>
+      <w:r>
+        <w:rPr>
+          <w:rFonts w:ascii="Arial Rounded MT Bold" w:hAnsi="Arial Rounded MT Bold"/>
+          <w:sz w:val="28"/>
+          <w:szCs w:val="28"/>
+        </w:rPr>
+        <w:t xml:space="preserve"> </w:t>
+      </w:r>
+    </w:p>
+    <w:p>
+      <w:pPr>
+        <w:rPr>
+          <w:rFonts w:ascii="Arial Rounded MT Bold" w:hAnsi="Arial Rounded MT Bold"/>
+          <w:sz w:val="28"/>
+          <w:szCs w:val="28"/>
+        </w:rPr>
+      </w:pPr>
+    </w:p>
+    <w:p>
+      <w:pPr>
+        <w:rPr>
+          <w:rFonts w:ascii="Arial Rounded MT Bold" w:hAnsi="Arial Rounded MT Bold"/>
+          <w:sz w:val="28"/>
+          <w:szCs w:val="28"/>
+        </w:rPr>
+      </w:pPr>
+      <w:r>
+        <w:rPr>
+          <w:rFonts w:ascii="Arial Rounded MT Bold" w:hAnsi="Arial Rounded MT Bold"/>
+          <w:sz w:val="28"/>
+          <w:szCs w:val="28"/>
+        </w:rPr>
+        <w:lastRenderedPageBreak/>
+        <w:t>C</w:t>
+      </w:r>
+      <w:r>
+        <w:rPr>
+          <w:rFonts w:ascii="Arial Rounded MT Bold" w:hAnsi="Arial Rounded MT Bold"/>
+          <w:sz w:val="28"/>
+          <w:szCs w:val="28"/>
+        </w:rPr>
+        <w:t>apturing stories</w:t>
+      </w:r>
+      <w:r>
+        <w:rPr>
+          <w:rFonts w:ascii="Arial Rounded MT Bold" w:hAnsi="Arial Rounded MT Bold"/>
+          <w:sz w:val="28"/>
+          <w:szCs w:val="28"/>
+        </w:rPr>
+        <w:t xml:space="preserve">: </w:t>
+      </w:r>
+      <w:r>
+        <w:rPr>
+          <w:rFonts w:ascii="Arial Rounded MT Bold" w:hAnsi="Arial Rounded MT Bold"/>
+          <w:sz w:val="28"/>
+          <w:szCs w:val="28"/>
+        </w:rPr>
+        <w:t>microphone</w:t>
+      </w:r>
+      <w:r>
+        <w:rPr>
+          <w:rFonts w:ascii="Arial Rounded MT Bold" w:hAnsi="Arial Rounded MT Bold"/>
+          <w:sz w:val="28"/>
+          <w:szCs w:val="28"/>
+        </w:rPr>
+        <w:t xml:space="preserve"> </w:t>
+      </w:r>
+      <w:r>
+        <w:rPr>
+          <w:rFonts w:ascii="Arial Rounded MT Bold" w:hAnsi="Arial Rounded MT Bold"/>
+          <w:sz w:val="28"/>
+          <w:szCs w:val="28"/>
+          <w:highlight w:val="green"/>
+        </w:rPr>
+        <w:t>Done</w:t>
+      </w:r>
+    </w:p>
+    <w:p>
+      <w:pPr>
+        <w:rPr>
+          <w:rFonts w:ascii="Arial Rounded MT Bold" w:hAnsi="Arial Rounded MT Bold"/>
+          <w:color w:val="0563C1" w:themeColor="hyperlink"/>
+          <w:sz w:val="28"/>
+          <w:szCs w:val="28"/>
+          <w:u w:val="single"/>
+        </w:rPr>
+      </w:pPr>
+      <w:hyperlink r:id="rId28" w:history="1">
         <w:r>
           <w:rPr>
             <w:rStyle w:val="Hyperlink"/>
@@ -2309,9 +2208,79 @@
             <w:sz w:val="28"/>
             <w:szCs w:val="28"/>
           </w:rPr>
-          <w:t>icons/broadcast-tower?style=solid</w:t>
+          <w:t>https://fontawesome.com/v5.15/icons/microphone?style=solid</w:t>
         </w:r>
       </w:hyperlink>
+    </w:p>
+    <w:p>
+      <w:pPr>
+        <w:rPr>
+          <w:rFonts w:ascii="Arial Rounded MT Bold" w:hAnsi="Arial Rounded MT Bold"/>
+          <w:sz w:val="28"/>
+          <w:szCs w:val="28"/>
+        </w:rPr>
+      </w:pPr>
+      <w:r>
+        <w:rPr>
+          <w:rFonts w:ascii="Arial Rounded MT Bold" w:hAnsi="Arial Rounded MT Bold"/>
+          <w:sz w:val="28"/>
+          <w:szCs w:val="28"/>
+        </w:rPr>
+        <w:t>Sharing stories</w:t>
+      </w:r>
+      <w:r>
+        <w:rPr>
+          <w:rFonts w:ascii="Arial Rounded MT Bold" w:hAnsi="Arial Rounded MT Bold"/>
+          <w:sz w:val="28"/>
+          <w:szCs w:val="28"/>
+        </w:rPr>
+        <w:t xml:space="preserve">: </w:t>
+      </w:r>
+      <w:r>
+        <w:rPr>
+          <w:rFonts w:ascii="Arial Rounded MT Bold" w:hAnsi="Arial Rounded MT Bold"/>
+          <w:sz w:val="28"/>
+          <w:szCs w:val="28"/>
+        </w:rPr>
+        <w:t>broadcast tower</w:t>
+      </w:r>
+      <w:r>
+        <w:rPr>
+          <w:rFonts w:ascii="Arial Rounded MT Bold" w:hAnsi="Arial Rounded MT Bold"/>
+          <w:sz w:val="28"/>
+          <w:szCs w:val="28"/>
+        </w:rPr>
+        <w:t xml:space="preserve"> </w:t>
+      </w:r>
+      <w:r>
+        <w:rPr>
+          <w:rFonts w:ascii="Arial Rounded MT Bold" w:hAnsi="Arial Rounded MT Bold"/>
+          <w:sz w:val="28"/>
+          <w:szCs w:val="28"/>
+          <w:highlight w:val="green"/>
+        </w:rPr>
+        <w:t>Done</w:t>
+      </w:r>
+    </w:p>
+    <w:p>
+      <w:pPr>
+        <w:rPr>
+          <w:rFonts w:ascii="Arial Rounded MT Bold" w:hAnsi="Arial Rounded MT Bold"/>
+          <w:sz w:val="28"/>
+          <w:szCs w:val="28"/>
+        </w:rPr>
+      </w:pPr>
+      <w:hyperlink r:id="rId29" w:history="1">
+        <w:r>
+          <w:rPr>
+            <w:rStyle w:val="Hyperlink"/>
+            <w:rFonts w:ascii="Arial Rounded MT Bold" w:hAnsi="Arial Rounded MT Bold"/>
+            <w:sz w:val="28"/>
+            <w:szCs w:val="28"/>
+          </w:rPr>
+          <w:t>https://fontawesome.com/v5.15/icons/broadcast-tower?style=solid</w:t>
+        </w:r>
+      </w:hyperlink>
       <w:r>
         <w:rPr>
           <w:rFonts w:ascii="Arial Rounded MT Bold" w:hAnsi="Arial Rounded MT Bold"/>
@@ -2363,7 +2332,7 @@
           <w:szCs w:val="28"/>
         </w:rPr>
       </w:pPr>
-      <w:hyperlink r:id="rId27" w:history="1">
+      <w:hyperlink r:id="rId30" w:history="1">
         <w:r>
           <w:rPr>
             <w:rStyle w:val="Hyperlink"/>
@@ -2433,7 +2402,7 @@
           <w:szCs w:val="28"/>
         </w:rPr>
       </w:pPr>
-      <w:hyperlink r:id="rId28" w:history="1">
+      <w:hyperlink r:id="rId31" w:history="1">
         <w:r>
           <w:rPr>
             <w:rStyle w:val="Hyperlink"/>
@@ -2487,7 +2456,7 @@
           <w:szCs w:val="28"/>
         </w:rPr>
       </w:pPr>
-      <w:hyperlink r:id="rId29" w:history="1">
+      <w:hyperlink r:id="rId32" w:history="1">
         <w:r>
           <w:rPr>
             <w:rStyle w:val="Hyperlink"/>
@@ -2566,7 +2535,7 @@
           <w:szCs w:val="28"/>
         </w:rPr>
       </w:pPr>
-      <w:hyperlink r:id="rId30" w:history="1">
+      <w:hyperlink r:id="rId33" w:history="1">
         <w:r>
           <w:rPr>
             <w:rStyle w:val="Hyperlink"/>
@@ -2637,7 +2606,7 @@
           <w:szCs w:val="28"/>
         </w:rPr>
       </w:pPr>
-      <w:hyperlink r:id="rId31" w:history="1">
+      <w:hyperlink r:id="rId34" w:history="1">
         <w:r>
           <w:rPr>
             <w:rStyle w:val="Hyperlink"/>
@@ -2690,7 +2659,6 @@
         </w:rPr>
         <w:t xml:space="preserve"> </w:t>
       </w:r>
-      <w:proofErr w:type="gramStart"/>
       <w:r>
         <w:rPr>
           <w:rFonts w:ascii="Arial Rounded MT Bold" w:hAnsi="Arial Rounded MT Bold"/>
@@ -2700,17 +2668,16 @@
         </w:rPr>
         <w:t>Done</w:t>
       </w:r>
-      <w:proofErr w:type="gramEnd"/>
-    </w:p>
-    <w:p>
-      <w:pPr>
-        <w:rPr>
-          <w:rFonts w:ascii="Arial Rounded MT Bold" w:hAnsi="Arial Rounded MT Bold"/>
-          <w:sz w:val="28"/>
-          <w:szCs w:val="28"/>
-        </w:rPr>
-      </w:pPr>
-      <w:hyperlink r:id="rId32" w:history="1">
+    </w:p>
+    <w:p>
+      <w:pPr>
+        <w:rPr>
+          <w:rFonts w:ascii="Arial Rounded MT Bold" w:hAnsi="Arial Rounded MT Bold"/>
+          <w:sz w:val="28"/>
+          <w:szCs w:val="28"/>
+        </w:rPr>
+      </w:pPr>
+      <w:hyperlink r:id="rId35" w:history="1">
         <w:r>
           <w:rPr>
             <w:rStyle w:val="Hyperlink"/>
@@ -2753,16 +2720,78 @@
           <w:sz w:val="28"/>
           <w:szCs w:val="28"/>
         </w:rPr>
+        <w:lastRenderedPageBreak/>
         <w:t xml:space="preserve">pasta: </w:t>
       </w:r>
       <w:r>
         <w:rPr>
+          <w:noProof/>
+        </w:rPr>
+        <w:drawing>
+          <wp:inline distT="0" distB="0" distL="0" distR="0" wp14:anchorId="02824EFC" wp14:editId="33378596">
+            <wp:extent cx="2552700" cy="2545064"/>
+            <wp:effectExtent l="0" t="0" r="0" b="0"/>
+            <wp:docPr id="4" name="Picture 4" descr="How to Draw Spaghetti - Really Easy Drawing Tutorial | Drawing tutorial  easy, Easy drawings, Drawings"/>
+            <wp:cNvGraphicFramePr>
+              <a:graphicFrameLocks xmlns:a="http://schemas.openxmlformats.org/drawingml/2006/main" noChangeAspect="1"/>
+            </wp:cNvGraphicFramePr>
+            <a:graphic xmlns:a="http://schemas.openxmlformats.org/drawingml/2006/main">
+              <a:graphicData uri="http://schemas.openxmlformats.org/drawingml/2006/picture">
+                <pic:pic xmlns:pic="http://schemas.openxmlformats.org/drawingml/2006/picture">
+                  <pic:nvPicPr>
+                    <pic:cNvPr id="0" name="Picture 6" descr="How to Draw Spaghetti - Really Easy Drawing Tutorial | Drawing tutorial  easy, Easy drawings, Drawings"/>
+                    <pic:cNvPicPr>
+                      <a:picLocks noChangeAspect="1" noChangeArrowheads="1"/>
+                    </pic:cNvPicPr>
+                  </pic:nvPicPr>
+                  <pic:blipFill>
+                    <a:blip r:embed="rId36" cstate="print">
+                      <a:extLst>
+                        <a:ext uri="{28A0092B-C50C-407E-A947-70E740481C1C}">
+                          <a14:useLocalDpi xmlns:a14="http://schemas.microsoft.com/office/drawing/2010/main" val="0"/>
+                        </a:ext>
+                      </a:extLst>
+                    </a:blip>
+                    <a:srcRect/>
+                    <a:stretch>
+                      <a:fillRect/>
+                    </a:stretch>
+                  </pic:blipFill>
+                  <pic:spPr bwMode="auto">
+                    <a:xfrm>
+                      <a:off x="0" y="0"/>
+                      <a:ext cx="2557995" cy="2550343"/>
+                    </a:xfrm>
+                    <a:prstGeom prst="rect">
+                      <a:avLst/>
+                    </a:prstGeom>
+                    <a:noFill/>
+                    <a:ln>
+                      <a:noFill/>
+                    </a:ln>
+                  </pic:spPr>
+                </pic:pic>
+              </a:graphicData>
+            </a:graphic>
+          </wp:inline>
+        </w:drawing>
+      </w:r>
+      <w:r>
+        <w:rPr>
+          <w:rFonts w:ascii="Arial Rounded MT Bold" w:hAnsi="Arial Rounded MT Bold"/>
+          <w:sz w:val="28"/>
+          <w:szCs w:val="28"/>
+        </w:rPr>
+        <w:t xml:space="preserve"> </w:t>
+      </w:r>
+      <w:r>
+        <w:rPr>
           <w:rFonts w:ascii="Arial Rounded MT Bold" w:hAnsi="Arial Rounded MT Bold"/>
           <w:sz w:val="28"/>
           <w:szCs w:val="28"/>
           <w:highlight w:val="yellow"/>
         </w:rPr>
-        <w:t>(need to think)</w:t>
+        <w:t>needs doing</w:t>
       </w:r>
     </w:p>
     <w:p>
@@ -2801,11 +2830,75 @@
       <w:r>
         <w:rPr>
           <w:rFonts w:ascii="Arial Rounded MT Bold" w:hAnsi="Arial Rounded MT Bold"/>
+          <w:noProof/>
+          <w:sz w:val="28"/>
+          <w:szCs w:val="28"/>
+        </w:rPr>
+        <w:drawing>
+          <wp:inline distT="0" distB="0" distL="0" distR="0" wp14:anchorId="2A1D07FA" wp14:editId="42C6AD67">
+            <wp:extent cx="2533650" cy="1809750"/>
+            <wp:effectExtent l="0" t="0" r="0" b="0"/>
+            <wp:docPr id="5" name="Picture 5" descr="Diagram&#10;&#10;Description automatically generated"/>
+            <wp:cNvGraphicFramePr>
+              <a:graphicFrameLocks xmlns:a="http://schemas.openxmlformats.org/drawingml/2006/main" noChangeAspect="1"/>
+            </wp:cNvGraphicFramePr>
+            <a:graphic xmlns:a="http://schemas.openxmlformats.org/drawingml/2006/main">
+              <a:graphicData uri="http://schemas.openxmlformats.org/drawingml/2006/picture">
+                <pic:pic xmlns:pic="http://schemas.openxmlformats.org/drawingml/2006/picture">
+                  <pic:nvPicPr>
+                    <pic:cNvPr id="5" name="Picture 5" descr="Diagram&#10;&#10;Description automatically generated"/>
+                    <pic:cNvPicPr>
+                      <a:picLocks noChangeAspect="1" noChangeArrowheads="1"/>
+                    </pic:cNvPicPr>
+                  </pic:nvPicPr>
+                  <pic:blipFill>
+                    <a:blip r:embed="rId37">
+                      <a:extLst>
+                        <a:ext uri="{28A0092B-C50C-407E-A947-70E740481C1C}">
+                          <a14:useLocalDpi xmlns:a14="http://schemas.microsoft.com/office/drawing/2010/main" val="0"/>
+                        </a:ext>
+                      </a:extLst>
+                    </a:blip>
+                    <a:srcRect/>
+                    <a:stretch>
+                      <a:fillRect/>
+                    </a:stretch>
+                  </pic:blipFill>
+                  <pic:spPr bwMode="auto">
+                    <a:xfrm>
+                      <a:off x="0" y="0"/>
+                      <a:ext cx="2533650" cy="1809750"/>
+                    </a:xfrm>
+                    <a:prstGeom prst="rect">
+                      <a:avLst/>
+                    </a:prstGeom>
+                    <a:noFill/>
+                    <a:ln>
+                      <a:noFill/>
+                    </a:ln>
+                  </pic:spPr>
+                </pic:pic>
+              </a:graphicData>
+            </a:graphic>
+          </wp:inline>
+        </w:drawing>
+      </w:r>
+      <w:r>
+        <w:rPr>
+          <w:rFonts w:ascii="Arial Rounded MT Bold" w:hAnsi="Arial Rounded MT Bold"/>
+          <w:sz w:val="28"/>
+          <w:szCs w:val="28"/>
+        </w:rPr>
+        <w:t xml:space="preserve"> </w:t>
+      </w:r>
+      <w:r>
+        <w:rPr>
+          <w:rFonts w:ascii="Arial Rounded MT Bold" w:hAnsi="Arial Rounded MT Bold"/>
           <w:sz w:val="28"/>
           <w:szCs w:val="28"/>
           <w:highlight w:val="yellow"/>
         </w:rPr>
-        <w:t>(need to think)</w:t>
+        <w:t>needs doing</w:t>
       </w:r>
     </w:p>
     <w:p>
@@ -2836,37 +2929,97 @@
       <w:r>
         <w:rPr>
           <w:rFonts w:ascii="Arial Rounded MT Bold" w:hAnsi="Arial Rounded MT Bold"/>
+          <w:noProof/>
+          <w:sz w:val="28"/>
+          <w:szCs w:val="28"/>
+        </w:rPr>
+        <w:drawing>
+          <wp:inline distT="0" distB="0" distL="0" distR="0" wp14:anchorId="01826182" wp14:editId="4877AE2F">
+            <wp:extent cx="2162175" cy="2114550"/>
+            <wp:effectExtent l="0" t="0" r="9525" b="0"/>
+            <wp:docPr id="6" name="Picture 6"/>
+            <wp:cNvGraphicFramePr>
+              <a:graphicFrameLocks xmlns:a="http://schemas.openxmlformats.org/drawingml/2006/main" noChangeAspect="1"/>
+            </wp:cNvGraphicFramePr>
+            <a:graphic xmlns:a="http://schemas.openxmlformats.org/drawingml/2006/main">
+              <a:graphicData uri="http://schemas.openxmlformats.org/drawingml/2006/picture">
+                <pic:pic xmlns:pic="http://schemas.openxmlformats.org/drawingml/2006/picture">
+                  <pic:nvPicPr>
+                    <pic:cNvPr id="0" name="Picture 3"/>
+                    <pic:cNvPicPr>
+                      <a:picLocks noChangeAspect="1" noChangeArrowheads="1"/>
+                    </pic:cNvPicPr>
+                  </pic:nvPicPr>
+                  <pic:blipFill>
+                    <a:blip r:embed="rId38">
+                      <a:extLst>
+                        <a:ext uri="{28A0092B-C50C-407E-A947-70E740481C1C}">
+                          <a14:useLocalDpi xmlns:a14="http://schemas.microsoft.com/office/drawing/2010/main" val="0"/>
+                        </a:ext>
+                      </a:extLst>
+                    </a:blip>
+                    <a:srcRect/>
+                    <a:stretch>
+                      <a:fillRect/>
+                    </a:stretch>
+                  </pic:blipFill>
+                  <pic:spPr bwMode="auto">
+                    <a:xfrm>
+                      <a:off x="0" y="0"/>
+                      <a:ext cx="2162175" cy="2114550"/>
+                    </a:xfrm>
+                    <a:prstGeom prst="rect">
+                      <a:avLst/>
+                    </a:prstGeom>
+                    <a:noFill/>
+                  </pic:spPr>
+                </pic:pic>
+              </a:graphicData>
+            </a:graphic>
+          </wp:inline>
+        </w:drawing>
+      </w:r>
+      <w:r>
+        <w:rPr>
+          <w:rFonts w:ascii="Arial Rounded MT Bold" w:hAnsi="Arial Rounded MT Bold"/>
+          <w:sz w:val="28"/>
+          <w:szCs w:val="28"/>
+        </w:rPr>
+        <w:t xml:space="preserve"> </w:t>
+      </w:r>
+      <w:r>
+        <w:rPr>
+          <w:rFonts w:ascii="Arial Rounded MT Bold" w:hAnsi="Arial Rounded MT Bold"/>
           <w:sz w:val="28"/>
           <w:szCs w:val="28"/>
           <w:highlight w:val="yellow"/>
         </w:rPr>
-        <w:t>(need to think)</w:t>
-      </w:r>
-    </w:p>
-    <w:p>
-      <w:pPr>
-        <w:rPr>
-          <w:rFonts w:ascii="Arial Rounded MT Bold" w:hAnsi="Arial Rounded MT Bold"/>
-          <w:sz w:val="28"/>
-          <w:szCs w:val="28"/>
-        </w:rPr>
-      </w:pPr>
-    </w:p>
-    <w:p>
-      <w:pPr>
-        <w:rPr>
-          <w:rFonts w:ascii="Arial Rounded MT Bold" w:hAnsi="Arial Rounded MT Bold"/>
-          <w:sz w:val="28"/>
-          <w:szCs w:val="28"/>
-        </w:rPr>
-      </w:pPr>
-      <w:r>
-        <w:rPr>
-          <w:rFonts w:ascii="Arial Rounded MT Bold" w:hAnsi="Arial Rounded MT Bold"/>
-          <w:sz w:val="28"/>
-          <w:szCs w:val="28"/>
-        </w:rPr>
-        <w:lastRenderedPageBreak/>
+        <w:t>needs doing</w:t>
+      </w:r>
+    </w:p>
+    <w:p>
+      <w:pPr>
+        <w:rPr>
+          <w:rFonts w:ascii="Arial Rounded MT Bold" w:hAnsi="Arial Rounded MT Bold"/>
+          <w:sz w:val="28"/>
+          <w:szCs w:val="28"/>
+        </w:rPr>
+      </w:pPr>
+    </w:p>
+    <w:p>
+      <w:pPr>
+        <w:rPr>
+          <w:rFonts w:ascii="Arial Rounded MT Bold" w:hAnsi="Arial Rounded MT Bold"/>
+          <w:sz w:val="28"/>
+          <w:szCs w:val="28"/>
+        </w:rPr>
+      </w:pPr>
+      <w:r>
+        <w:rPr>
+          <w:rFonts w:ascii="Arial Rounded MT Bold" w:hAnsi="Arial Rounded MT Bold"/>
+          <w:sz w:val="28"/>
+          <w:szCs w:val="28"/>
+        </w:rPr>
         <w:t>Salad:</w:t>
       </w:r>
       <w:r>
@@ -2903,7 +3056,7 @@
         </w:rPr>
         <w:t xml:space="preserve"> </w:t>
       </w:r>
-      <w:hyperlink r:id="rId33" w:history="1">
+      <w:hyperlink r:id="rId39" w:history="1">
         <w:r>
           <w:rPr>
             <w:rStyle w:val="Hyperlink"/>
@@ -2946,26 +3099,1054 @@
           <w:sz w:val="28"/>
           <w:szCs w:val="28"/>
         </w:rPr>
+        <w:lastRenderedPageBreak/>
         <w:t xml:space="preserve">Wrap: </w:t>
       </w:r>
       <w:r>
         <w:rPr>
           <w:rFonts w:ascii="Arial Rounded MT Bold" w:hAnsi="Arial Rounded MT Bold"/>
+          <w:noProof/>
+          <w:sz w:val="28"/>
+          <w:szCs w:val="28"/>
+        </w:rPr>
+        <w:drawing>
+          <wp:inline distT="0" distB="0" distL="0" distR="0" wp14:anchorId="6B70EFAB" wp14:editId="1038EF3D">
+            <wp:extent cx="2209800" cy="2203301"/>
+            <wp:effectExtent l="0" t="0" r="0" b="0"/>
+            <wp:docPr id="7" name="Picture 7"/>
+            <wp:cNvGraphicFramePr>
+              <a:graphicFrameLocks xmlns:a="http://schemas.openxmlformats.org/drawingml/2006/main" noChangeAspect="1"/>
+            </wp:cNvGraphicFramePr>
+            <a:graphic xmlns:a="http://schemas.openxmlformats.org/drawingml/2006/main">
+              <a:graphicData uri="http://schemas.openxmlformats.org/drawingml/2006/picture">
+                <pic:pic xmlns:pic="http://schemas.openxmlformats.org/drawingml/2006/picture">
+                  <pic:nvPicPr>
+                    <pic:cNvPr id="0" name="Picture 4"/>
+                    <pic:cNvPicPr>
+                      <a:picLocks noChangeAspect="1" noChangeArrowheads="1"/>
+                    </pic:cNvPicPr>
+                  </pic:nvPicPr>
+                  <pic:blipFill>
+                    <a:blip r:embed="rId40" cstate="print">
+                      <a:extLst>
+                        <a:ext uri="{28A0092B-C50C-407E-A947-70E740481C1C}">
+                          <a14:useLocalDpi xmlns:a14="http://schemas.microsoft.com/office/drawing/2010/main" val="0"/>
+                        </a:ext>
+                      </a:extLst>
+                    </a:blip>
+                    <a:srcRect/>
+                    <a:stretch>
+                      <a:fillRect/>
+                    </a:stretch>
+                  </pic:blipFill>
+                  <pic:spPr bwMode="auto">
+                    <a:xfrm>
+                      <a:off x="0" y="0"/>
+                      <a:ext cx="2217674" cy="2211152"/>
+                    </a:xfrm>
+                    <a:prstGeom prst="rect">
+                      <a:avLst/>
+                    </a:prstGeom>
+                    <a:noFill/>
+                  </pic:spPr>
+                </pic:pic>
+              </a:graphicData>
+            </a:graphic>
+          </wp:inline>
+        </w:drawing>
+      </w:r>
+      <w:r>
+        <w:rPr>
+          <w:rFonts w:ascii="Arial Rounded MT Bold" w:hAnsi="Arial Rounded MT Bold"/>
+          <w:sz w:val="28"/>
+          <w:szCs w:val="28"/>
+        </w:rPr>
+        <w:t xml:space="preserve"> </w:t>
+      </w:r>
+      <w:r>
+        <w:rPr>
+          <w:rFonts w:ascii="Arial Rounded MT Bold" w:hAnsi="Arial Rounded MT Bold"/>
           <w:sz w:val="28"/>
           <w:szCs w:val="28"/>
           <w:highlight w:val="yellow"/>
         </w:rPr>
-        <w:t>(need to think)</w:t>
-      </w:r>
-    </w:p>
-    <w:p>
-      <w:pPr>
-        <w:rPr>
-          <w:rFonts w:ascii="Arial Rounded MT Bold" w:hAnsi="Arial Rounded MT Bold"/>
-          <w:sz w:val="28"/>
-          <w:szCs w:val="28"/>
-        </w:rPr>
-      </w:pPr>
+        <w:t>needs doing</w:t>
+      </w:r>
+    </w:p>
+    <w:p>
+      <w:pPr>
+        <w:rPr>
+          <w:rFonts w:ascii="Arial Rounded MT Bold" w:hAnsi="Arial Rounded MT Bold"/>
+          <w:sz w:val="28"/>
+          <w:szCs w:val="28"/>
+        </w:rPr>
+      </w:pPr>
+    </w:p>
+    <w:p>
+      <w:pPr>
+        <w:rPr>
+          <w:rFonts w:ascii="Arial Rounded MT Bold" w:hAnsi="Arial Rounded MT Bold"/>
+          <w:sz w:val="28"/>
+          <w:szCs w:val="28"/>
+        </w:rPr>
+      </w:pPr>
+      <w:r>
+        <w:rPr>
+          <w:rFonts w:ascii="Arial Rounded MT Bold" w:hAnsi="Arial Rounded MT Bold"/>
+          <w:sz w:val="28"/>
+          <w:szCs w:val="28"/>
+        </w:rPr>
+        <w:t xml:space="preserve">Complex numbers: </w:t>
+      </w:r>
+      <w:r>
+        <w:rPr>
+          <w:rFonts w:ascii="Arial Rounded MT Bold" w:hAnsi="Arial Rounded MT Bold"/>
+          <w:noProof/>
+          <w:sz w:val="28"/>
+          <w:szCs w:val="28"/>
+        </w:rPr>
+        <w:drawing>
+          <wp:inline distT="0" distB="0" distL="0" distR="0" wp14:anchorId="63F8B4F5" wp14:editId="5B1CD818">
+            <wp:extent cx="1933362" cy="1247775"/>
+            <wp:effectExtent l="0" t="0" r="0" b="0"/>
+            <wp:docPr id="8" name="Picture 8"/>
+            <wp:cNvGraphicFramePr>
+              <a:graphicFrameLocks xmlns:a="http://schemas.openxmlformats.org/drawingml/2006/main" noChangeAspect="1"/>
+            </wp:cNvGraphicFramePr>
+            <a:graphic xmlns:a="http://schemas.openxmlformats.org/drawingml/2006/main">
+              <a:graphicData uri="http://schemas.openxmlformats.org/drawingml/2006/picture">
+                <pic:pic xmlns:pic="http://schemas.openxmlformats.org/drawingml/2006/picture">
+                  <pic:nvPicPr>
+                    <pic:cNvPr id="0" name="Picture 5"/>
+                    <pic:cNvPicPr>
+                      <a:picLocks noChangeAspect="1" noChangeArrowheads="1"/>
+                    </pic:cNvPicPr>
+                  </pic:nvPicPr>
+                  <pic:blipFill rotWithShape="1">
+                    <a:blip r:embed="rId41" cstate="print">
+                      <a:extLst>
+                        <a:ext uri="{28A0092B-C50C-407E-A947-70E740481C1C}">
+                          <a14:useLocalDpi xmlns:a14="http://schemas.microsoft.com/office/drawing/2010/main" val="0"/>
+                        </a:ext>
+                      </a:extLst>
+                    </a:blip>
+                    <a:srcRect b="43420"/>
+                    <a:stretch/>
+                  </pic:blipFill>
+                  <pic:spPr bwMode="auto">
+                    <a:xfrm>
+                      <a:off x="0" y="0"/>
+                      <a:ext cx="1944235" cy="1254793"/>
+                    </a:xfrm>
+                    <a:prstGeom prst="rect">
+                      <a:avLst/>
+                    </a:prstGeom>
+                    <a:noFill/>
+                    <a:ln>
+                      <a:noFill/>
+                    </a:ln>
+                    <a:extLst>
+                      <a:ext uri="{53640926-AAD7-44D8-BBD7-CCE9431645EC}">
+                        <a14:shadowObscured xmlns:a14="http://schemas.microsoft.com/office/drawing/2010/main"/>
+                      </a:ext>
+                    </a:extLst>
+                  </pic:spPr>
+                </pic:pic>
+              </a:graphicData>
+            </a:graphic>
+          </wp:inline>
+        </w:drawing>
+      </w:r>
+      <w:r>
+        <w:rPr>
+          <w:rFonts w:ascii="Arial Rounded MT Bold" w:hAnsi="Arial Rounded MT Bold"/>
+          <w:sz w:val="28"/>
+          <w:szCs w:val="28"/>
+          <w:highlight w:val="yellow"/>
+        </w:rPr>
+        <w:t>needs doing</w:t>
+      </w:r>
+    </w:p>
+    <w:p>
+      <w:pPr>
+        <w:rPr>
+          <w:rFonts w:ascii="Arial Rounded MT Bold" w:hAnsi="Arial Rounded MT Bold"/>
+          <w:sz w:val="28"/>
+          <w:szCs w:val="28"/>
+        </w:rPr>
+      </w:pPr>
+    </w:p>
+    <w:p>
+      <w:pPr>
+        <w:rPr>
+          <w:rFonts w:ascii="Arial Rounded MT Bold" w:hAnsi="Arial Rounded MT Bold"/>
+          <w:sz w:val="28"/>
+          <w:szCs w:val="28"/>
+        </w:rPr>
+      </w:pPr>
+      <w:r>
+        <w:rPr>
+          <w:rFonts w:ascii="Arial Rounded MT Bold" w:hAnsi="Arial Rounded MT Bold"/>
+          <w:sz w:val="28"/>
+          <w:szCs w:val="28"/>
+        </w:rPr>
+        <w:t>Differential equations</w:t>
+      </w:r>
+      <w:r>
+        <w:rPr>
+          <w:rFonts w:ascii="Arial Rounded MT Bold" w:hAnsi="Arial Rounded MT Bold"/>
+          <w:sz w:val="28"/>
+          <w:szCs w:val="28"/>
+        </w:rPr>
+        <w:t xml:space="preserve">: </w:t>
+      </w:r>
+      <w:r>
+        <w:rPr>
+          <w:rFonts w:ascii="Arial Rounded MT Bold" w:hAnsi="Arial Rounded MT Bold"/>
+          <w:noProof/>
+          <w:sz w:val="28"/>
+          <w:szCs w:val="28"/>
+        </w:rPr>
+        <w:drawing>
+          <wp:inline distT="0" distB="0" distL="0" distR="0" wp14:anchorId="50146539" wp14:editId="4A2C0FD8">
+            <wp:extent cx="2524991" cy="771525"/>
+            <wp:effectExtent l="0" t="0" r="8890" b="0"/>
+            <wp:docPr id="9" name="Picture 9" descr="A picture containing text&#10;&#10;Description automatically generated"/>
+            <wp:cNvGraphicFramePr>
+              <a:graphicFrameLocks xmlns:a="http://schemas.openxmlformats.org/drawingml/2006/main" noChangeAspect="1"/>
+            </wp:cNvGraphicFramePr>
+            <a:graphic xmlns:a="http://schemas.openxmlformats.org/drawingml/2006/main">
+              <a:graphicData uri="http://schemas.openxmlformats.org/drawingml/2006/picture">
+                <pic:pic xmlns:pic="http://schemas.openxmlformats.org/drawingml/2006/picture">
+                  <pic:nvPicPr>
+                    <pic:cNvPr id="9" name="Picture 9" descr="A picture containing text&#10;&#10;Description automatically generated"/>
+                    <pic:cNvPicPr>
+                      <a:picLocks noChangeAspect="1" noChangeArrowheads="1"/>
+                    </pic:cNvPicPr>
+                  </pic:nvPicPr>
+                  <pic:blipFill rotWithShape="1">
+                    <a:blip r:embed="rId42">
+                      <a:extLst>
+                        <a:ext uri="{28A0092B-C50C-407E-A947-70E740481C1C}">
+                          <a14:useLocalDpi xmlns:a14="http://schemas.microsoft.com/office/drawing/2010/main" val="0"/>
+                        </a:ext>
+                      </a:extLst>
+                    </a:blip>
+                    <a:srcRect b="66050"/>
+                    <a:stretch/>
+                  </pic:blipFill>
+                  <pic:spPr bwMode="auto">
+                    <a:xfrm>
+                      <a:off x="0" y="0"/>
+                      <a:ext cx="2530289" cy="773144"/>
+                    </a:xfrm>
+                    <a:prstGeom prst="rect">
+                      <a:avLst/>
+                    </a:prstGeom>
+                    <a:noFill/>
+                    <a:ln>
+                      <a:noFill/>
+                    </a:ln>
+                    <a:extLst>
+                      <a:ext uri="{53640926-AAD7-44D8-BBD7-CCE9431645EC}">
+                        <a14:shadowObscured xmlns:a14="http://schemas.microsoft.com/office/drawing/2010/main"/>
+                      </a:ext>
+                    </a:extLst>
+                  </pic:spPr>
+                </pic:pic>
+              </a:graphicData>
+            </a:graphic>
+          </wp:inline>
+        </w:drawing>
+      </w:r>
+      <w:r>
+        <w:rPr>
+          <w:rFonts w:ascii="Arial Rounded MT Bold" w:hAnsi="Arial Rounded MT Bold"/>
+          <w:sz w:val="28"/>
+          <w:szCs w:val="28"/>
+        </w:rPr>
+        <w:t xml:space="preserve"> </w:t>
+      </w:r>
+      <w:r>
+        <w:rPr>
+          <w:rFonts w:ascii="Arial Rounded MT Bold" w:hAnsi="Arial Rounded MT Bold"/>
+          <w:sz w:val="28"/>
+          <w:szCs w:val="28"/>
+          <w:highlight w:val="yellow"/>
+        </w:rPr>
+        <w:t>needs doing</w:t>
+      </w:r>
+      <w:r>
+        <w:rPr>
+          <w:rFonts w:ascii="Arial Rounded MT Bold" w:hAnsi="Arial Rounded MT Bold"/>
+          <w:sz w:val="28"/>
+          <w:szCs w:val="28"/>
+        </w:rPr>
+        <w:t xml:space="preserve"> </w:t>
+      </w:r>
+    </w:p>
+    <w:p>
+      <w:pPr>
+        <w:rPr>
+          <w:rFonts w:ascii="Arial Rounded MT Bold" w:hAnsi="Arial Rounded MT Bold"/>
+          <w:sz w:val="28"/>
+          <w:szCs w:val="28"/>
+        </w:rPr>
+      </w:pPr>
+    </w:p>
+    <w:p>
+      <w:pPr>
+        <w:rPr>
+          <w:rFonts w:ascii="Arial Rounded MT Bold" w:hAnsi="Arial Rounded MT Bold"/>
+          <w:sz w:val="28"/>
+          <w:szCs w:val="28"/>
+        </w:rPr>
+      </w:pPr>
+      <w:r>
+        <w:rPr>
+          <w:rFonts w:ascii="Arial Rounded MT Bold" w:hAnsi="Arial Rounded MT Bold"/>
+          <w:sz w:val="28"/>
+          <w:szCs w:val="28"/>
+        </w:rPr>
+        <w:t>Vectors</w:t>
+      </w:r>
+      <w:r>
+        <w:rPr>
+          <w:rFonts w:ascii="Arial Rounded MT Bold" w:hAnsi="Arial Rounded MT Bold"/>
+          <w:sz w:val="28"/>
+          <w:szCs w:val="28"/>
+        </w:rPr>
+        <w:t xml:space="preserve">: </w:t>
+      </w:r>
+      <w:r>
+        <w:rPr>
+          <w:noProof/>
+        </w:rPr>
+        <w:drawing>
+          <wp:inline distT="0" distB="0" distL="0" distR="0" wp14:anchorId="7A0779E9" wp14:editId="2E8ED2DF">
+            <wp:extent cx="1809750" cy="1847850"/>
+            <wp:effectExtent l="0" t="0" r="0" b="0"/>
+            <wp:docPr id="10" name="Picture 10" descr="Vectors: Forms, Notation, and Formulas Geometric Rectangular Notation ∂a,b∑  Polar Notation ∂rMO∑ Conversions Between For"/>
+            <wp:cNvGraphicFramePr>
+              <a:graphicFrameLocks xmlns:a="http://schemas.openxmlformats.org/drawingml/2006/main" noChangeAspect="1"/>
+            </wp:cNvGraphicFramePr>
+            <a:graphic xmlns:a="http://schemas.openxmlformats.org/drawingml/2006/main">
+              <a:graphicData uri="http://schemas.openxmlformats.org/drawingml/2006/picture">
+                <pic:pic xmlns:pic="http://schemas.openxmlformats.org/drawingml/2006/picture">
+                  <pic:nvPicPr>
+                    <pic:cNvPr id="0" name="Picture 15" descr="Vectors: Forms, Notation, and Formulas Geometric Rectangular Notation ∂a,b∑  Polar Notation ∂rMO∑ Conversions Between For"/>
+                    <pic:cNvPicPr>
+                      <a:picLocks noChangeAspect="1" noChangeArrowheads="1"/>
+                    </pic:cNvPicPr>
+                  </pic:nvPicPr>
+                  <pic:blipFill rotWithShape="1">
+                    <a:blip r:embed="rId43">
+                      <a:extLst>
+                        <a:ext uri="{28A0092B-C50C-407E-A947-70E740481C1C}">
+                          <a14:useLocalDpi xmlns:a14="http://schemas.microsoft.com/office/drawing/2010/main" val="0"/>
+                        </a:ext>
+                      </a:extLst>
+                    </a:blip>
+                    <a:srcRect l="11969" r="14672"/>
+                    <a:stretch/>
+                  </pic:blipFill>
+                  <pic:spPr bwMode="auto">
+                    <a:xfrm>
+                      <a:off x="0" y="0"/>
+                      <a:ext cx="1809750" cy="1847850"/>
+                    </a:xfrm>
+                    <a:prstGeom prst="rect">
+                      <a:avLst/>
+                    </a:prstGeom>
+                    <a:noFill/>
+                    <a:ln>
+                      <a:noFill/>
+                    </a:ln>
+                    <a:extLst>
+                      <a:ext uri="{53640926-AAD7-44D8-BBD7-CCE9431645EC}">
+                        <a14:shadowObscured xmlns:a14="http://schemas.microsoft.com/office/drawing/2010/main"/>
+                      </a:ext>
+                    </a:extLst>
+                  </pic:spPr>
+                </pic:pic>
+              </a:graphicData>
+            </a:graphic>
+          </wp:inline>
+        </w:drawing>
+      </w:r>
+      <w:r>
+        <w:rPr>
+          <w:rFonts w:ascii="Arial Rounded MT Bold" w:hAnsi="Arial Rounded MT Bold"/>
+          <w:sz w:val="28"/>
+          <w:szCs w:val="28"/>
+          <w:highlight w:val="yellow"/>
+        </w:rPr>
+        <w:t>need doing</w:t>
+      </w:r>
+      <w:r>
+        <w:rPr>
+          <w:rFonts w:ascii="Arial Rounded MT Bold" w:hAnsi="Arial Rounded MT Bold"/>
+          <w:sz w:val="28"/>
+          <w:szCs w:val="28"/>
+        </w:rPr>
+        <w:t xml:space="preserve"> </w:t>
+      </w:r>
+    </w:p>
+    <w:p>
+      <w:pPr>
+        <w:rPr>
+          <w:rFonts w:ascii="Arial Rounded MT Bold" w:hAnsi="Arial Rounded MT Bold"/>
+          <w:sz w:val="28"/>
+          <w:szCs w:val="28"/>
+        </w:rPr>
+      </w:pPr>
+    </w:p>
+    <w:p>
+      <w:pPr>
+        <w:rPr>
+          <w:rFonts w:ascii="Arial Rounded MT Bold" w:hAnsi="Arial Rounded MT Bold"/>
+          <w:sz w:val="28"/>
+          <w:szCs w:val="28"/>
+        </w:rPr>
+      </w:pPr>
+      <w:r>
+        <w:rPr>
+          <w:rFonts w:ascii="Arial Rounded MT Bold" w:hAnsi="Arial Rounded MT Bold"/>
+          <w:sz w:val="28"/>
+          <w:szCs w:val="28"/>
+        </w:rPr>
+        <w:lastRenderedPageBreak/>
+        <w:t>Kinematics</w:t>
+      </w:r>
+      <w:r>
+        <w:rPr>
+          <w:rFonts w:ascii="Arial Rounded MT Bold" w:hAnsi="Arial Rounded MT Bold"/>
+          <w:sz w:val="28"/>
+          <w:szCs w:val="28"/>
+        </w:rPr>
+        <w:t>:</w:t>
+      </w:r>
+      <w:r>
+        <w:rPr>
+          <w:rFonts w:ascii="Arial Rounded MT Bold" w:hAnsi="Arial Rounded MT Bold"/>
+          <w:sz w:val="28"/>
+          <w:szCs w:val="28"/>
+        </w:rPr>
+        <w:t xml:space="preserve"> </w:t>
+      </w:r>
+      <w:r>
+        <w:rPr>
+          <w:rFonts w:ascii="Arial Rounded MT Bold" w:hAnsi="Arial Rounded MT Bold"/>
+          <w:noProof/>
+          <w:sz w:val="28"/>
+          <w:szCs w:val="28"/>
+        </w:rPr>
+        <w:drawing>
+          <wp:inline distT="0" distB="0" distL="0" distR="0" wp14:anchorId="5D45660E" wp14:editId="4D36AA5D">
+            <wp:extent cx="2514600" cy="1819275"/>
+            <wp:effectExtent l="0" t="0" r="0" b="9525"/>
+            <wp:docPr id="11" name="Picture 11" descr="A close-up of a toothbrush&#10;&#10;Description automatically generated with low confidence"/>
+            <wp:cNvGraphicFramePr>
+              <a:graphicFrameLocks xmlns:a="http://schemas.openxmlformats.org/drawingml/2006/main" noChangeAspect="1"/>
+            </wp:cNvGraphicFramePr>
+            <a:graphic xmlns:a="http://schemas.openxmlformats.org/drawingml/2006/main">
+              <a:graphicData uri="http://schemas.openxmlformats.org/drawingml/2006/picture">
+                <pic:pic xmlns:pic="http://schemas.openxmlformats.org/drawingml/2006/picture">
+                  <pic:nvPicPr>
+                    <pic:cNvPr id="11" name="Picture 11" descr="A close-up of a toothbrush&#10;&#10;Description automatically generated with low confidence"/>
+                    <pic:cNvPicPr>
+                      <a:picLocks noChangeAspect="1" noChangeArrowheads="1"/>
+                    </pic:cNvPicPr>
+                  </pic:nvPicPr>
+                  <pic:blipFill>
+                    <a:blip r:embed="rId44">
+                      <a:extLst>
+                        <a:ext uri="{28A0092B-C50C-407E-A947-70E740481C1C}">
+                          <a14:useLocalDpi xmlns:a14="http://schemas.microsoft.com/office/drawing/2010/main" val="0"/>
+                        </a:ext>
+                      </a:extLst>
+                    </a:blip>
+                    <a:srcRect/>
+                    <a:stretch>
+                      <a:fillRect/>
+                    </a:stretch>
+                  </pic:blipFill>
+                  <pic:spPr bwMode="auto">
+                    <a:xfrm>
+                      <a:off x="0" y="0"/>
+                      <a:ext cx="2514600" cy="1819275"/>
+                    </a:xfrm>
+                    <a:prstGeom prst="rect">
+                      <a:avLst/>
+                    </a:prstGeom>
+                    <a:noFill/>
+                    <a:ln>
+                      <a:noFill/>
+                    </a:ln>
+                  </pic:spPr>
+                </pic:pic>
+              </a:graphicData>
+            </a:graphic>
+          </wp:inline>
+        </w:drawing>
+      </w:r>
+      <w:r>
+        <w:rPr>
+          <w:rFonts w:ascii="Arial Rounded MT Bold" w:hAnsi="Arial Rounded MT Bold"/>
+          <w:sz w:val="28"/>
+          <w:szCs w:val="28"/>
+        </w:rPr>
+        <w:t xml:space="preserve"> </w:t>
+      </w:r>
+      <w:r>
+        <w:rPr>
+          <w:rFonts w:ascii="Arial Rounded MT Bold" w:hAnsi="Arial Rounded MT Bold"/>
+          <w:sz w:val="28"/>
+          <w:szCs w:val="28"/>
+          <w:highlight w:val="yellow"/>
+        </w:rPr>
+        <w:t>need doing</w:t>
+      </w:r>
+      <w:r>
+        <w:rPr>
+          <w:rFonts w:ascii="Arial Rounded MT Bold" w:hAnsi="Arial Rounded MT Bold"/>
+          <w:sz w:val="28"/>
+          <w:szCs w:val="28"/>
+        </w:rPr>
+        <w:t xml:space="preserve"> </w:t>
+      </w:r>
+    </w:p>
+    <w:p>
+      <w:pPr>
+        <w:rPr>
+          <w:rFonts w:ascii="Arial Rounded MT Bold" w:hAnsi="Arial Rounded MT Bold"/>
+          <w:sz w:val="28"/>
+          <w:szCs w:val="28"/>
+        </w:rPr>
+      </w:pPr>
+    </w:p>
+    <w:p>
+      <w:pPr>
+        <w:rPr>
+          <w:rFonts w:ascii="Arial Rounded MT Bold" w:hAnsi="Arial Rounded MT Bold"/>
+          <w:sz w:val="28"/>
+          <w:szCs w:val="28"/>
+        </w:rPr>
+      </w:pPr>
+      <w:r>
+        <w:rPr>
+          <w:rFonts w:ascii="Arial Rounded MT Bold" w:hAnsi="Arial Rounded MT Bold"/>
+          <w:sz w:val="28"/>
+          <w:szCs w:val="28"/>
+        </w:rPr>
+        <w:t>Dynamics</w:t>
+      </w:r>
+      <w:r>
+        <w:rPr>
+          <w:rFonts w:ascii="Arial Rounded MT Bold" w:hAnsi="Arial Rounded MT Bold"/>
+          <w:sz w:val="28"/>
+          <w:szCs w:val="28"/>
+        </w:rPr>
+        <w:t xml:space="preserve">: </w:t>
+      </w:r>
+      <w:r>
+        <w:rPr>
+          <w:rFonts w:ascii="Arial Rounded MT Bold" w:hAnsi="Arial Rounded MT Bold"/>
+          <w:noProof/>
+          <w:sz w:val="28"/>
+          <w:szCs w:val="28"/>
+        </w:rPr>
+        <w:drawing>
+          <wp:inline distT="0" distB="0" distL="0" distR="0" wp14:anchorId="46CEB797" wp14:editId="57433BAC">
+            <wp:extent cx="2333625" cy="1962150"/>
+            <wp:effectExtent l="0" t="0" r="9525" b="0"/>
+            <wp:docPr id="12" name="Picture 12"/>
+            <wp:cNvGraphicFramePr>
+              <a:graphicFrameLocks xmlns:a="http://schemas.openxmlformats.org/drawingml/2006/main" noChangeAspect="1"/>
+            </wp:cNvGraphicFramePr>
+            <a:graphic xmlns:a="http://schemas.openxmlformats.org/drawingml/2006/main">
+              <a:graphicData uri="http://schemas.openxmlformats.org/drawingml/2006/picture">
+                <pic:pic xmlns:pic="http://schemas.openxmlformats.org/drawingml/2006/picture">
+                  <pic:nvPicPr>
+                    <pic:cNvPr id="0" name="Picture 6"/>
+                    <pic:cNvPicPr>
+                      <a:picLocks noChangeAspect="1" noChangeArrowheads="1"/>
+                    </pic:cNvPicPr>
+                  </pic:nvPicPr>
+                  <pic:blipFill>
+                    <a:blip r:embed="rId45">
+                      <a:extLst>
+                        <a:ext uri="{28A0092B-C50C-407E-A947-70E740481C1C}">
+                          <a14:useLocalDpi xmlns:a14="http://schemas.microsoft.com/office/drawing/2010/main" val="0"/>
+                        </a:ext>
+                      </a:extLst>
+                    </a:blip>
+                    <a:srcRect/>
+                    <a:stretch>
+                      <a:fillRect/>
+                    </a:stretch>
+                  </pic:blipFill>
+                  <pic:spPr bwMode="auto">
+                    <a:xfrm>
+                      <a:off x="0" y="0"/>
+                      <a:ext cx="2333625" cy="1962150"/>
+                    </a:xfrm>
+                    <a:prstGeom prst="rect">
+                      <a:avLst/>
+                    </a:prstGeom>
+                    <a:noFill/>
+                  </pic:spPr>
+                </pic:pic>
+              </a:graphicData>
+            </a:graphic>
+          </wp:inline>
+        </w:drawing>
+      </w:r>
+      <w:r>
+        <w:rPr>
+          <w:rFonts w:ascii="Arial Rounded MT Bold" w:hAnsi="Arial Rounded MT Bold"/>
+          <w:sz w:val="28"/>
+          <w:szCs w:val="28"/>
+          <w:highlight w:val="yellow"/>
+        </w:rPr>
+        <w:t>need doing</w:t>
+      </w:r>
+    </w:p>
+    <w:p>
+      <w:pPr>
+        <w:rPr>
+          <w:rFonts w:ascii="Arial Rounded MT Bold" w:hAnsi="Arial Rounded MT Bold"/>
+          <w:sz w:val="28"/>
+          <w:szCs w:val="28"/>
+        </w:rPr>
+      </w:pPr>
+    </w:p>
+    <w:p>
+      <w:pPr>
+        <w:rPr>
+          <w:rFonts w:ascii="Arial Rounded MT Bold" w:hAnsi="Arial Rounded MT Bold"/>
+          <w:sz w:val="28"/>
+          <w:szCs w:val="28"/>
+        </w:rPr>
+      </w:pPr>
+      <w:r>
+        <w:rPr>
+          <w:rFonts w:ascii="Arial Rounded MT Bold" w:hAnsi="Arial Rounded MT Bold"/>
+          <w:sz w:val="28"/>
+          <w:szCs w:val="28"/>
+        </w:rPr>
+        <w:t>Pendulum</w:t>
+      </w:r>
+      <w:r>
+        <w:rPr>
+          <w:rFonts w:ascii="Arial Rounded MT Bold" w:hAnsi="Arial Rounded MT Bold"/>
+          <w:sz w:val="28"/>
+          <w:szCs w:val="28"/>
+        </w:rPr>
+        <w:t xml:space="preserve">: </w:t>
+      </w:r>
+      <w:r>
+        <w:rPr>
+          <w:rFonts w:ascii="Arial Rounded MT Bold" w:hAnsi="Arial Rounded MT Bold"/>
+          <w:noProof/>
+          <w:sz w:val="28"/>
+          <w:szCs w:val="28"/>
+        </w:rPr>
+        <w:drawing>
+          <wp:inline distT="0" distB="0" distL="0" distR="0" wp14:anchorId="564B26C8" wp14:editId="11358F02">
+            <wp:extent cx="3133725" cy="2089150"/>
+            <wp:effectExtent l="0" t="0" r="9525" b="6350"/>
+            <wp:docPr id="13" name="Picture 13"/>
+            <wp:cNvGraphicFramePr>
+              <a:graphicFrameLocks xmlns:a="http://schemas.openxmlformats.org/drawingml/2006/main" noChangeAspect="1"/>
+            </wp:cNvGraphicFramePr>
+            <a:graphic xmlns:a="http://schemas.openxmlformats.org/drawingml/2006/main">
+              <a:graphicData uri="http://schemas.openxmlformats.org/drawingml/2006/picture">
+                <pic:pic xmlns:pic="http://schemas.openxmlformats.org/drawingml/2006/picture">
+                  <pic:nvPicPr>
+                    <pic:cNvPr id="0" name="Picture 7"/>
+                    <pic:cNvPicPr>
+                      <a:picLocks noChangeAspect="1" noChangeArrowheads="1"/>
+                    </pic:cNvPicPr>
+                  </pic:nvPicPr>
+                  <pic:blipFill>
+                    <a:blip r:embed="rId46" cstate="print">
+                      <a:extLst>
+                        <a:ext uri="{28A0092B-C50C-407E-A947-70E740481C1C}">
+                          <a14:useLocalDpi xmlns:a14="http://schemas.microsoft.com/office/drawing/2010/main" val="0"/>
+                        </a:ext>
+                      </a:extLst>
+                    </a:blip>
+                    <a:srcRect/>
+                    <a:stretch>
+                      <a:fillRect/>
+                    </a:stretch>
+                  </pic:blipFill>
+                  <pic:spPr bwMode="auto">
+                    <a:xfrm>
+                      <a:off x="0" y="0"/>
+                      <a:ext cx="3138150" cy="2092100"/>
+                    </a:xfrm>
+                    <a:prstGeom prst="rect">
+                      <a:avLst/>
+                    </a:prstGeom>
+                    <a:noFill/>
+                  </pic:spPr>
+                </pic:pic>
+              </a:graphicData>
+            </a:graphic>
+          </wp:inline>
+        </w:drawing>
+      </w:r>
+      <w:r>
+        <w:rPr>
+          <w:rFonts w:ascii="Arial Rounded MT Bold" w:hAnsi="Arial Rounded MT Bold"/>
+          <w:sz w:val="28"/>
+          <w:szCs w:val="28"/>
+        </w:rPr>
+        <w:t xml:space="preserve"> </w:t>
+      </w:r>
+      <w:r>
+        <w:rPr>
+          <w:rFonts w:ascii="Arial Rounded MT Bold" w:hAnsi="Arial Rounded MT Bold"/>
+          <w:sz w:val="28"/>
+          <w:szCs w:val="28"/>
+          <w:highlight w:val="yellow"/>
+        </w:rPr>
+        <w:t>need doing</w:t>
+      </w:r>
+    </w:p>
+    <w:p>
+      <w:pPr>
+        <w:rPr>
+          <w:rFonts w:ascii="Arial Rounded MT Bold" w:hAnsi="Arial Rounded MT Bold"/>
+          <w:sz w:val="28"/>
+          <w:szCs w:val="28"/>
+        </w:rPr>
+      </w:pPr>
+    </w:p>
+    <w:p>
+      <w:pPr>
+        <w:rPr>
+          <w:rFonts w:ascii="Arial Rounded MT Bold" w:hAnsi="Arial Rounded MT Bold"/>
+          <w:sz w:val="28"/>
+          <w:szCs w:val="28"/>
+        </w:rPr>
+      </w:pPr>
+      <w:r>
+        <w:rPr>
+          <w:rFonts w:ascii="Arial Rounded MT Bold" w:hAnsi="Arial Rounded MT Bold"/>
+          <w:sz w:val="28"/>
+          <w:szCs w:val="28"/>
+        </w:rPr>
+        <w:t>Optics</w:t>
+      </w:r>
+      <w:r>
+        <w:rPr>
+          <w:rFonts w:ascii="Arial Rounded MT Bold" w:hAnsi="Arial Rounded MT Bold"/>
+          <w:sz w:val="28"/>
+          <w:szCs w:val="28"/>
+        </w:rPr>
+        <w:t xml:space="preserve">: </w:t>
+      </w:r>
+      <w:r>
+        <w:rPr>
+          <w:rFonts w:ascii="Arial Rounded MT Bold" w:hAnsi="Arial Rounded MT Bold"/>
+          <w:sz w:val="28"/>
+          <w:szCs w:val="28"/>
+          <w:highlight w:val="yellow"/>
+        </w:rPr>
+        <w:t>need doing</w:t>
+      </w:r>
+    </w:p>
+    <w:p>
+      <w:pPr>
+        <w:rPr>
+          <w:rFonts w:ascii="Arial Rounded MT Bold" w:hAnsi="Arial Rounded MT Bold"/>
+          <w:sz w:val="28"/>
+          <w:szCs w:val="28"/>
+        </w:rPr>
+      </w:pPr>
+      <w:hyperlink r:id="rId47" w:history="1">
+        <w:r>
+          <w:rPr>
+            <w:rStyle w:val="Hyperlink"/>
+            <w:rFonts w:ascii="Arial Rounded MT Bold" w:hAnsi="Arial Rounded MT Bold"/>
+            <w:sz w:val="28"/>
+            <w:szCs w:val="28"/>
+          </w:rPr>
+          <w:t>https://fontawesome.com/v5.15/icons/search?style=solid</w:t>
+        </w:r>
+      </w:hyperlink>
+      <w:r>
+        <w:rPr>
+          <w:rFonts w:ascii="Arial Rounded MT Bold" w:hAnsi="Arial Rounded MT Bold"/>
+          <w:sz w:val="28"/>
+          <w:szCs w:val="28"/>
+        </w:rPr>
+        <w:t xml:space="preserve"> </w:t>
+      </w:r>
+    </w:p>
+    <w:p>
+      <w:pPr>
+        <w:rPr>
+          <w:rFonts w:ascii="Arial Rounded MT Bold" w:hAnsi="Arial Rounded MT Bold"/>
+          <w:sz w:val="28"/>
+          <w:szCs w:val="28"/>
+        </w:rPr>
+      </w:pPr>
+    </w:p>
+    <w:p>
+      <w:pPr>
+        <w:rPr>
+          <w:rFonts w:ascii="Arial Rounded MT Bold" w:hAnsi="Arial Rounded MT Bold"/>
+          <w:sz w:val="28"/>
+          <w:szCs w:val="28"/>
+        </w:rPr>
+      </w:pPr>
+      <w:r>
+        <w:rPr>
+          <w:rFonts w:ascii="Arial Rounded MT Bold" w:hAnsi="Arial Rounded MT Bold"/>
+          <w:sz w:val="28"/>
+          <w:szCs w:val="28"/>
+        </w:rPr>
+        <w:t>Acoustics</w:t>
+      </w:r>
+      <w:r>
+        <w:rPr>
+          <w:rFonts w:ascii="Arial Rounded MT Bold" w:hAnsi="Arial Rounded MT Bold"/>
+          <w:sz w:val="28"/>
+          <w:szCs w:val="28"/>
+        </w:rPr>
+        <w:t xml:space="preserve">: </w:t>
+      </w:r>
+      <w:r>
+        <w:rPr>
+          <w:rFonts w:ascii="Arial Rounded MT Bold" w:hAnsi="Arial Rounded MT Bold"/>
+          <w:sz w:val="28"/>
+          <w:szCs w:val="28"/>
+          <w:highlight w:val="yellow"/>
+        </w:rPr>
+        <w:t>need doing</w:t>
+      </w:r>
+    </w:p>
+    <w:p>
+      <w:pPr>
+        <w:rPr>
+          <w:rFonts w:ascii="Arial Rounded MT Bold" w:hAnsi="Arial Rounded MT Bold"/>
+          <w:sz w:val="28"/>
+          <w:szCs w:val="28"/>
+        </w:rPr>
+      </w:pPr>
+      <w:hyperlink r:id="rId48" w:history="1">
+        <w:r>
+          <w:rPr>
+            <w:rStyle w:val="Hyperlink"/>
+            <w:rFonts w:ascii="Arial Rounded MT Bold" w:hAnsi="Arial Rounded MT Bold"/>
+            <w:sz w:val="28"/>
+            <w:szCs w:val="28"/>
+          </w:rPr>
+          <w:t>https://fontawesome.com/v5.15/icons/headphones?style=solid</w:t>
+        </w:r>
+      </w:hyperlink>
+    </w:p>
+    <w:p>
+      <w:pPr>
+        <w:rPr>
+          <w:rFonts w:ascii="Arial Rounded MT Bold" w:hAnsi="Arial Rounded MT Bold"/>
+          <w:sz w:val="28"/>
+          <w:szCs w:val="28"/>
+        </w:rPr>
+      </w:pPr>
+      <w:r>
+        <w:rPr>
+          <w:rFonts w:ascii="Arial Rounded MT Bold" w:hAnsi="Arial Rounded MT Bold"/>
+          <w:sz w:val="28"/>
+          <w:szCs w:val="28"/>
+        </w:rPr>
+        <w:lastRenderedPageBreak/>
+        <w:t>Blackbody radiation</w:t>
+      </w:r>
+      <w:r>
+        <w:rPr>
+          <w:rFonts w:ascii="Arial Rounded MT Bold" w:hAnsi="Arial Rounded MT Bold"/>
+          <w:sz w:val="28"/>
+          <w:szCs w:val="28"/>
+        </w:rPr>
+        <w:t xml:space="preserve">: </w:t>
+      </w:r>
+      <w:r>
+        <w:rPr>
+          <w:rFonts w:ascii="Arial Rounded MT Bold" w:hAnsi="Arial Rounded MT Bold"/>
+          <w:noProof/>
+          <w:sz w:val="28"/>
+          <w:szCs w:val="28"/>
+        </w:rPr>
+        <w:drawing>
+          <wp:inline distT="0" distB="0" distL="0" distR="0" wp14:anchorId="7811844F" wp14:editId="25569686">
+            <wp:extent cx="2466975" cy="1600200"/>
+            <wp:effectExtent l="0" t="0" r="9525" b="0"/>
+            <wp:docPr id="14" name="Picture 14"/>
+            <wp:cNvGraphicFramePr>
+              <a:graphicFrameLocks xmlns:a="http://schemas.openxmlformats.org/drawingml/2006/main" noChangeAspect="1"/>
+            </wp:cNvGraphicFramePr>
+            <a:graphic xmlns:a="http://schemas.openxmlformats.org/drawingml/2006/main">
+              <a:graphicData uri="http://schemas.openxmlformats.org/drawingml/2006/picture">
+                <pic:pic xmlns:pic="http://schemas.openxmlformats.org/drawingml/2006/picture">
+                  <pic:nvPicPr>
+                    <pic:cNvPr id="0" name="Picture 8"/>
+                    <pic:cNvPicPr>
+                      <a:picLocks noChangeAspect="1" noChangeArrowheads="1"/>
+                    </pic:cNvPicPr>
+                  </pic:nvPicPr>
+                  <pic:blipFill rotWithShape="1">
+                    <a:blip r:embed="rId49">
+                      <a:extLst>
+                        <a:ext uri="{28A0092B-C50C-407E-A947-70E740481C1C}">
+                          <a14:useLocalDpi xmlns:a14="http://schemas.microsoft.com/office/drawing/2010/main" val="0"/>
+                        </a:ext>
+                      </a:extLst>
+                    </a:blip>
+                    <a:srcRect t="7732" b="5670"/>
+                    <a:stretch/>
+                  </pic:blipFill>
+                  <pic:spPr bwMode="auto">
+                    <a:xfrm>
+                      <a:off x="0" y="0"/>
+                      <a:ext cx="2466975" cy="1600200"/>
+                    </a:xfrm>
+                    <a:prstGeom prst="rect">
+                      <a:avLst/>
+                    </a:prstGeom>
+                    <a:noFill/>
+                    <a:ln>
+                      <a:noFill/>
+                    </a:ln>
+                    <a:extLst>
+                      <a:ext uri="{53640926-AAD7-44D8-BBD7-CCE9431645EC}">
+                        <a14:shadowObscured xmlns:a14="http://schemas.microsoft.com/office/drawing/2010/main"/>
+                      </a:ext>
+                    </a:extLst>
+                  </pic:spPr>
+                </pic:pic>
+              </a:graphicData>
+            </a:graphic>
+          </wp:inline>
+        </w:drawing>
+      </w:r>
+      <w:r>
+        <w:rPr>
+          <w:rFonts w:ascii="Arial Rounded MT Bold" w:hAnsi="Arial Rounded MT Bold"/>
+          <w:sz w:val="28"/>
+          <w:szCs w:val="28"/>
+        </w:rPr>
+        <w:t xml:space="preserve"> </w:t>
+      </w:r>
+      <w:r>
+        <w:rPr>
+          <w:rFonts w:ascii="Arial Rounded MT Bold" w:hAnsi="Arial Rounded MT Bold"/>
+          <w:sz w:val="28"/>
+          <w:szCs w:val="28"/>
+          <w:highlight w:val="yellow"/>
+        </w:rPr>
+        <w:t>needs doing</w:t>
+      </w:r>
+    </w:p>
+    <w:p>
+      <w:pPr>
+        <w:rPr>
+          <w:rFonts w:ascii="Arial Rounded MT Bold" w:hAnsi="Arial Rounded MT Bold"/>
+          <w:sz w:val="28"/>
+          <w:szCs w:val="28"/>
+        </w:rPr>
+      </w:pPr>
+    </w:p>
+    <w:p>
+      <w:pPr>
+        <w:rPr>
+          <w:rFonts w:ascii="Arial Rounded MT Bold" w:hAnsi="Arial Rounded MT Bold"/>
+          <w:sz w:val="28"/>
+          <w:szCs w:val="28"/>
+        </w:rPr>
+      </w:pPr>
+      <w:r>
+        <w:rPr>
+          <w:rFonts w:ascii="Arial Rounded MT Bold" w:hAnsi="Arial Rounded MT Bold"/>
+          <w:sz w:val="28"/>
+          <w:szCs w:val="28"/>
+        </w:rPr>
+        <w:t>Photoelectric effect</w:t>
+      </w:r>
+      <w:r>
+        <w:rPr>
+          <w:rFonts w:ascii="Arial Rounded MT Bold" w:hAnsi="Arial Rounded MT Bold"/>
+          <w:sz w:val="28"/>
+          <w:szCs w:val="28"/>
+        </w:rPr>
+        <w:t>:</w:t>
+      </w:r>
+      <w:r>
+        <w:rPr>
+          <w:rFonts w:ascii="Arial Rounded MT Bold" w:hAnsi="Arial Rounded MT Bold"/>
+          <w:noProof/>
+          <w:sz w:val="28"/>
+          <w:szCs w:val="28"/>
+        </w:rPr>
+        <w:drawing>
+          <wp:inline distT="0" distB="0" distL="0" distR="0" wp14:anchorId="5D94AAA3" wp14:editId="04645906">
+            <wp:extent cx="2743200" cy="1595755"/>
+            <wp:effectExtent l="0" t="0" r="0" b="4445"/>
+            <wp:docPr id="15" name="Picture 15"/>
+            <wp:cNvGraphicFramePr>
+              <a:graphicFrameLocks xmlns:a="http://schemas.openxmlformats.org/drawingml/2006/main" noChangeAspect="1"/>
+            </wp:cNvGraphicFramePr>
+            <a:graphic xmlns:a="http://schemas.openxmlformats.org/drawingml/2006/main">
+              <a:graphicData uri="http://schemas.openxmlformats.org/drawingml/2006/picture">
+                <pic:pic xmlns:pic="http://schemas.openxmlformats.org/drawingml/2006/picture">
+                  <pic:nvPicPr>
+                    <pic:cNvPr id="0" name="Picture 9"/>
+                    <pic:cNvPicPr>
+                      <a:picLocks noChangeAspect="1" noChangeArrowheads="1"/>
+                    </pic:cNvPicPr>
+                  </pic:nvPicPr>
+                  <pic:blipFill>
+                    <a:blip r:embed="rId50" cstate="print">
+                      <a:extLst>
+                        <a:ext uri="{28A0092B-C50C-407E-A947-70E740481C1C}">
+                          <a14:useLocalDpi xmlns:a14="http://schemas.microsoft.com/office/drawing/2010/main" val="0"/>
+                        </a:ext>
+                      </a:extLst>
+                    </a:blip>
+                    <a:srcRect/>
+                    <a:stretch>
+                      <a:fillRect/>
+                    </a:stretch>
+                  </pic:blipFill>
+                  <pic:spPr bwMode="auto">
+                    <a:xfrm>
+                      <a:off x="0" y="0"/>
+                      <a:ext cx="2754307" cy="1602216"/>
+                    </a:xfrm>
+                    <a:prstGeom prst="rect">
+                      <a:avLst/>
+                    </a:prstGeom>
+                    <a:noFill/>
+                  </pic:spPr>
+                </pic:pic>
+              </a:graphicData>
+            </a:graphic>
+          </wp:inline>
+        </w:drawing>
+      </w:r>
+      <w:r>
+        <w:rPr>
+          <w:rFonts w:ascii="Arial Rounded MT Bold" w:hAnsi="Arial Rounded MT Bold"/>
+          <w:sz w:val="28"/>
+          <w:szCs w:val="28"/>
+          <w:highlight w:val="yellow"/>
+        </w:rPr>
+        <w:t>needs doing</w:t>
+      </w:r>
     </w:p>
     <w:p>
       <w:pPr>
@@ -3388,7 +4569,6 @@
   <w:style w:type="character" w:default="1" w:styleId="DefaultParagraphFont">
     <w:name w:val="Default Paragraph Font"/>
     <w:uiPriority w:val="1"/>
-    <w:semiHidden/>
     <w:unhideWhenUsed/>
   </w:style>
   <w:style w:type="table" w:default="1" w:styleId="TableNormal">

</xml_diff>

<commit_message>
added the logos in the computer litracy section and edited the word document with images on
</commit_message>
<xml_diff>
--- a/admin/visual-design/icon list.docx
+++ b/admin/visual-design/icon list.docx
@@ -157,27 +157,9 @@
           <w:rFonts w:ascii="Arial Rounded MT Bold" w:hAnsi="Arial Rounded MT Bold"/>
           <w:sz w:val="28"/>
           <w:szCs w:val="28"/>
-          <w:highlight w:val="magenta"/>
-        </w:rPr>
-        <w:t>(</w:t>
-      </w:r>
-      <w:r>
-        <w:rPr>
-          <w:rFonts w:ascii="Arial Rounded MT Bold" w:hAnsi="Arial Rounded MT Bold"/>
-          <w:sz w:val="28"/>
-          <w:szCs w:val="28"/>
-          <w:highlight w:val="magenta"/>
-        </w:rPr>
-        <w:t>atom</w:t>
-      </w:r>
-      <w:r>
-        <w:rPr>
-          <w:rFonts w:ascii="Arial Rounded MT Bold" w:hAnsi="Arial Rounded MT Bold"/>
-          <w:sz w:val="28"/>
-          <w:szCs w:val="28"/>
-          <w:highlight w:val="magenta"/>
-        </w:rPr>
-        <w:t xml:space="preserve"> doesn’t show up)</w:t>
+          <w:highlight w:val="green"/>
+        </w:rPr>
+        <w:t>Done</w:t>
       </w:r>
       <w:r>
         <w:rPr>
@@ -645,7 +627,7 @@
           <w:rFonts w:ascii="Arial Rounded MT Bold" w:hAnsi="Arial Rounded MT Bold"/>
           <w:sz w:val="28"/>
           <w:szCs w:val="28"/>
-          <w:highlight w:val="yellow"/>
+          <w:highlight w:val="green"/>
         </w:rPr>
         <w:t>mobius strip</w:t>
       </w:r>
@@ -1060,9 +1042,9 @@
           <w:rFonts w:ascii="Arial Rounded MT Bold" w:hAnsi="Arial Rounded MT Bold"/>
           <w:sz w:val="28"/>
           <w:szCs w:val="28"/>
-          <w:highlight w:val="yellow"/>
-        </w:rPr>
-        <w:t>MathML logo</w:t>
+          <w:highlight w:val="green"/>
+        </w:rPr>
+        <w:t>Latex logo</w:t>
       </w:r>
     </w:p>
     <w:p>
@@ -1100,14 +1082,25 @@
         </w:rPr>
         <w:t xml:space="preserve"> usability: </w:t>
       </w:r>
-      <w:r>
-        <w:rPr>
-          <w:rFonts w:ascii="Arial Rounded MT Bold" w:hAnsi="Arial Rounded MT Bold"/>
-          <w:sz w:val="28"/>
-          <w:szCs w:val="28"/>
-          <w:highlight w:val="yellow"/>
-        </w:rPr>
-        <w:t>(need to think)</w:t>
+      <w:proofErr w:type="spellStart"/>
+      <w:r>
+        <w:rPr>
+          <w:rFonts w:ascii="Arial Rounded MT Bold" w:hAnsi="Arial Rounded MT Bold"/>
+          <w:sz w:val="28"/>
+          <w:szCs w:val="28"/>
+          <w:highlight w:val="green"/>
+        </w:rPr>
+        <w:t>Mathml</w:t>
+      </w:r>
+      <w:proofErr w:type="spellEnd"/>
+      <w:r>
+        <w:rPr>
+          <w:rFonts w:ascii="Arial Rounded MT Bold" w:hAnsi="Arial Rounded MT Bold"/>
+          <w:sz w:val="28"/>
+          <w:szCs w:val="28"/>
+          <w:highlight w:val="green"/>
+        </w:rPr>
+        <w:t xml:space="preserve"> logo</w:t>
       </w:r>
     </w:p>
     <w:p>
@@ -1142,6 +1135,23 @@
           <w:szCs w:val="28"/>
         </w:rPr>
         <w:t xml:space="preserve"> site map</w:t>
+      </w:r>
+      <w:r>
+        <w:rPr>
+          <w:rFonts w:ascii="Arial Rounded MT Bold" w:hAnsi="Arial Rounded MT Bold"/>
+          <w:sz w:val="28"/>
+          <w:szCs w:val="28"/>
+        </w:rPr>
+        <w:t xml:space="preserve"> </w:t>
+      </w:r>
+      <w:r>
+        <w:rPr>
+          <w:rFonts w:ascii="Arial Rounded MT Bold" w:hAnsi="Arial Rounded MT Bold"/>
+          <w:sz w:val="28"/>
+          <w:szCs w:val="28"/>
+          <w:highlight w:val="green"/>
+        </w:rPr>
+        <w:t>done</w:t>
       </w:r>
     </w:p>
     <w:p>
@@ -1205,6 +1215,23 @@
         </w:rPr>
         <w:t>exclamation-triangle</w:t>
       </w:r>
+      <w:r>
+        <w:rPr>
+          <w:rFonts w:ascii="Arial Rounded MT Bold" w:hAnsi="Arial Rounded MT Bold"/>
+          <w:sz w:val="28"/>
+          <w:szCs w:val="28"/>
+        </w:rPr>
+        <w:t xml:space="preserve"> </w:t>
+      </w:r>
+      <w:r>
+        <w:rPr>
+          <w:rFonts w:ascii="Arial Rounded MT Bold" w:hAnsi="Arial Rounded MT Bold"/>
+          <w:sz w:val="28"/>
+          <w:szCs w:val="28"/>
+          <w:highlight w:val="green"/>
+        </w:rPr>
+        <w:t>Done</w:t>
+      </w:r>
     </w:p>
     <w:p>
       <w:pPr>
@@ -1441,144 +1468,6 @@
           <w:sz w:val="28"/>
           <w:szCs w:val="28"/>
         </w:rPr>
-        <w:t>Complex numbers</w:t>
-      </w:r>
-      <w:r>
-        <w:rPr>
-          <w:rFonts w:ascii="Arial Rounded MT Bold" w:hAnsi="Arial Rounded MT Bold"/>
-          <w:sz w:val="28"/>
-          <w:szCs w:val="28"/>
-          <w:highlight w:val="red"/>
-        </w:rPr>
-        <w:t>:</w:t>
-      </w:r>
-      <w:r>
-        <w:rPr>
-          <w:rFonts w:ascii="Arial Rounded MT Bold" w:hAnsi="Arial Rounded MT Bold"/>
-          <w:sz w:val="28"/>
-          <w:szCs w:val="28"/>
-          <w:highlight w:val="red"/>
-        </w:rPr>
-        <w:t xml:space="preserve"> (for now skip)</w:t>
-      </w:r>
-    </w:p>
-    <w:p>
-      <w:pPr>
-        <w:rPr>
-          <w:rFonts w:ascii="Arial Rounded MT Bold" w:hAnsi="Arial Rounded MT Bold"/>
-          <w:sz w:val="28"/>
-          <w:szCs w:val="28"/>
-        </w:rPr>
-      </w:pPr>
-    </w:p>
-    <w:p>
-      <w:pPr>
-        <w:rPr>
-          <w:rFonts w:ascii="Arial Rounded MT Bold" w:hAnsi="Arial Rounded MT Bold"/>
-          <w:sz w:val="28"/>
-          <w:szCs w:val="28"/>
-        </w:rPr>
-      </w:pPr>
-      <w:r>
-        <w:rPr>
-          <w:rFonts w:ascii="Arial Rounded MT Bold" w:hAnsi="Arial Rounded MT Bold"/>
-          <w:sz w:val="28"/>
-          <w:szCs w:val="28"/>
-        </w:rPr>
-        <w:t xml:space="preserve">Difficult </w:t>
-      </w:r>
-      <w:r>
-        <w:rPr>
-          <w:rFonts w:ascii="Arial Rounded MT Bold" w:hAnsi="Arial Rounded MT Bold"/>
-          <w:sz w:val="28"/>
-          <w:szCs w:val="28"/>
-        </w:rPr>
-        <w:t>equations</w:t>
-      </w:r>
-      <w:r>
-        <w:rPr>
-          <w:rFonts w:ascii="Arial Rounded MT Bold" w:hAnsi="Arial Rounded MT Bold"/>
-          <w:sz w:val="28"/>
-          <w:szCs w:val="28"/>
-        </w:rPr>
-        <w:t xml:space="preserve">: </w:t>
-      </w:r>
-      <w:r>
-        <w:rPr>
-          <w:rFonts w:ascii="Arial Rounded MT Bold" w:hAnsi="Arial Rounded MT Bold"/>
-          <w:sz w:val="28"/>
-          <w:szCs w:val="28"/>
-          <w:highlight w:val="red"/>
-        </w:rPr>
-        <w:t>(for now skip)</w:t>
-      </w:r>
-    </w:p>
-    <w:p>
-      <w:pPr>
-        <w:rPr>
-          <w:rFonts w:ascii="Arial Rounded MT Bold" w:hAnsi="Arial Rounded MT Bold"/>
-          <w:sz w:val="28"/>
-          <w:szCs w:val="28"/>
-        </w:rPr>
-      </w:pPr>
-    </w:p>
-    <w:p>
-      <w:pPr>
-        <w:rPr>
-          <w:rFonts w:ascii="Arial Rounded MT Bold" w:hAnsi="Arial Rounded MT Bold"/>
-          <w:sz w:val="28"/>
-          <w:szCs w:val="28"/>
-        </w:rPr>
-      </w:pPr>
-      <w:r>
-        <w:rPr>
-          <w:rFonts w:ascii="Arial Rounded MT Bold" w:hAnsi="Arial Rounded MT Bold"/>
-          <w:sz w:val="28"/>
-          <w:szCs w:val="28"/>
-        </w:rPr>
-        <w:t>Vectors:</w:t>
-      </w:r>
-      <w:r>
-        <w:rPr>
-          <w:rFonts w:ascii="Arial Rounded MT Bold" w:hAnsi="Arial Rounded MT Bold"/>
-          <w:sz w:val="28"/>
-          <w:szCs w:val="28"/>
-        </w:rPr>
-        <w:t xml:space="preserve"> </w:t>
-      </w:r>
-      <w:r>
-        <w:rPr>
-          <w:rFonts w:ascii="Arial Rounded MT Bold" w:hAnsi="Arial Rounded MT Bold"/>
-          <w:sz w:val="28"/>
-          <w:szCs w:val="28"/>
-          <w:highlight w:val="red"/>
-        </w:rPr>
-        <w:t>(for now skip)</w:t>
-      </w:r>
-    </w:p>
-    <w:p>
-      <w:pPr>
-        <w:rPr>
-          <w:rFonts w:ascii="Arial Rounded MT Bold" w:hAnsi="Arial Rounded MT Bold"/>
-          <w:sz w:val="28"/>
-          <w:szCs w:val="28"/>
-        </w:rPr>
-      </w:pPr>
-    </w:p>
-    <w:p>
-      <w:pPr>
-        <w:rPr>
-          <w:rFonts w:ascii="Arial Rounded MT Bold" w:hAnsi="Arial Rounded MT Bold"/>
-          <w:sz w:val="28"/>
-          <w:szCs w:val="28"/>
-        </w:rPr>
-      </w:pPr>
-      <w:r>
-        <w:rPr>
-          <w:rFonts w:ascii="Arial Rounded MT Bold" w:hAnsi="Arial Rounded MT Bold"/>
-          <w:sz w:val="28"/>
-          <w:szCs w:val="28"/>
-        </w:rPr>
         <w:t>Classical mechanics</w:t>
       </w:r>
       <w:r>
@@ -1658,93 +1547,6 @@
           <w:sz w:val="28"/>
           <w:szCs w:val="28"/>
         </w:rPr>
-        <w:t>Kinematics</w:t>
-      </w:r>
-      <w:r>
-        <w:rPr>
-          <w:rFonts w:ascii="Arial Rounded MT Bold" w:hAnsi="Arial Rounded MT Bold"/>
-          <w:sz w:val="28"/>
-          <w:szCs w:val="28"/>
-        </w:rPr>
-        <w:t xml:space="preserve">: </w:t>
-      </w:r>
-      <w:r>
-        <w:rPr>
-          <w:rFonts w:ascii="Arial Rounded MT Bold" w:hAnsi="Arial Rounded MT Bold"/>
-          <w:sz w:val="28"/>
-          <w:szCs w:val="28"/>
-          <w:highlight w:val="red"/>
-        </w:rPr>
-        <w:t>(for now skip)</w:t>
-      </w:r>
-    </w:p>
-    <w:p>
-      <w:pPr>
-        <w:rPr>
-          <w:rFonts w:ascii="Arial Rounded MT Bold" w:hAnsi="Arial Rounded MT Bold"/>
-          <w:sz w:val="28"/>
-          <w:szCs w:val="28"/>
-        </w:rPr>
-      </w:pPr>
-    </w:p>
-    <w:p>
-      <w:pPr>
-        <w:rPr>
-          <w:rFonts w:ascii="Arial Rounded MT Bold" w:hAnsi="Arial Rounded MT Bold"/>
-          <w:sz w:val="28"/>
-          <w:szCs w:val="28"/>
-        </w:rPr>
-      </w:pPr>
-      <w:r>
-        <w:rPr>
-          <w:rFonts w:ascii="Arial Rounded MT Bold" w:hAnsi="Arial Rounded MT Bold"/>
-          <w:sz w:val="28"/>
-          <w:szCs w:val="28"/>
-        </w:rPr>
-        <w:t>Dynamics</w:t>
-      </w:r>
-      <w:r>
-        <w:rPr>
-          <w:rFonts w:ascii="Arial Rounded MT Bold" w:hAnsi="Arial Rounded MT Bold"/>
-          <w:sz w:val="28"/>
-          <w:szCs w:val="28"/>
-        </w:rPr>
-        <w:t xml:space="preserve">: </w:t>
-      </w:r>
-      <w:r>
-        <w:rPr>
-          <w:rFonts w:ascii="Arial Rounded MT Bold" w:hAnsi="Arial Rounded MT Bold"/>
-          <w:sz w:val="28"/>
-          <w:szCs w:val="28"/>
-          <w:highlight w:val="red"/>
-        </w:rPr>
-        <w:t>(for now skip)</w:t>
-      </w:r>
-    </w:p>
-    <w:p>
-      <w:pPr>
-        <w:rPr>
-          <w:rFonts w:ascii="Arial Rounded MT Bold" w:hAnsi="Arial Rounded MT Bold"/>
-          <w:sz w:val="28"/>
-          <w:szCs w:val="28"/>
-        </w:rPr>
-      </w:pPr>
-    </w:p>
-    <w:p>
-      <w:pPr>
-        <w:rPr>
-          <w:rFonts w:ascii="Arial Rounded MT Bold" w:hAnsi="Arial Rounded MT Bold"/>
-          <w:sz w:val="28"/>
-          <w:szCs w:val="28"/>
-        </w:rPr>
-      </w:pPr>
-      <w:r>
-        <w:rPr>
-          <w:rFonts w:ascii="Arial Rounded MT Bold" w:hAnsi="Arial Rounded MT Bold"/>
-          <w:sz w:val="28"/>
-          <w:szCs w:val="28"/>
-        </w:rPr>
-        <w:lastRenderedPageBreak/>
         <w:t>Oscillations</w:t>
       </w:r>
       <w:r>
@@ -1829,7 +1631,7 @@
           <w:rFonts w:ascii="Arial Rounded MT Bold" w:hAnsi="Arial Rounded MT Bold"/>
           <w:sz w:val="28"/>
           <w:szCs w:val="28"/>
-          <w:highlight w:val="yellow"/>
+          <w:highlight w:val="green"/>
         </w:rPr>
         <w:t>change</w:t>
       </w:r>
@@ -1885,6 +1687,7 @@
           <w:sz w:val="28"/>
           <w:szCs w:val="28"/>
         </w:rPr>
+        <w:lastRenderedPageBreak/>
         <w:t>Quantum mechanics</w:t>
       </w:r>
       <w:r>
@@ -1957,7 +1760,6 @@
           <w:rFonts w:ascii="Arial Rounded MT Bold" w:hAnsi="Arial Rounded MT Bold"/>
           <w:sz w:val="28"/>
           <w:szCs w:val="28"/>
-          <w:highlight w:val="yellow"/>
         </w:rPr>
         <w:t>schrodinger</w:t>
       </w:r>
@@ -1967,9 +1769,25 @@
           <w:rFonts w:ascii="Arial Rounded MT Bold" w:hAnsi="Arial Rounded MT Bold"/>
           <w:sz w:val="28"/>
           <w:szCs w:val="28"/>
-          <w:highlight w:val="yellow"/>
         </w:rPr>
         <w:t xml:space="preserve"> cat</w:t>
+      </w:r>
+      <w:r>
+        <w:rPr>
+          <w:rFonts w:ascii="Arial Rounded MT Bold" w:hAnsi="Arial Rounded MT Bold"/>
+          <w:sz w:val="28"/>
+          <w:szCs w:val="28"/>
+        </w:rPr>
+        <w:t xml:space="preserve"> </w:t>
+      </w:r>
+      <w:r>
+        <w:rPr>
+          <w:rFonts w:ascii="Arial Rounded MT Bold" w:hAnsi="Arial Rounded MT Bold"/>
+          <w:sz w:val="28"/>
+          <w:szCs w:val="28"/>
+          <w:highlight w:val="green"/>
+        </w:rPr>
+        <w:t>Done</w:t>
       </w:r>
     </w:p>
     <w:p>
@@ -2145,7 +1963,6 @@
           <w:sz w:val="28"/>
           <w:szCs w:val="28"/>
         </w:rPr>
-        <w:lastRenderedPageBreak/>
         <w:t>C</w:t>
       </w:r>
       <w:r>
@@ -2313,15 +2130,32 @@
           <w:sz w:val="28"/>
           <w:szCs w:val="28"/>
         </w:rPr>
-        <w:t xml:space="preserve">About: </w:t>
-      </w:r>
-      <w:r>
-        <w:rPr>
-          <w:rFonts w:ascii="Arial Rounded MT Bold" w:hAnsi="Arial Rounded MT Bold"/>
-          <w:sz w:val="28"/>
-          <w:szCs w:val="28"/>
-        </w:rPr>
-        <w:t>address card</w:t>
+        <w:t>Desserts</w:t>
+      </w:r>
+      <w:r>
+        <w:rPr>
+          <w:rFonts w:ascii="Arial Rounded MT Bold" w:hAnsi="Arial Rounded MT Bold"/>
+          <w:sz w:val="28"/>
+          <w:szCs w:val="28"/>
+        </w:rPr>
+        <w:t xml:space="preserve">: </w:t>
+      </w:r>
+      <w:r>
+        <w:rPr>
+          <w:rFonts w:ascii="Arial Rounded MT Bold" w:hAnsi="Arial Rounded MT Bold"/>
+          <w:sz w:val="28"/>
+          <w:szCs w:val="28"/>
+        </w:rPr>
+        <w:t xml:space="preserve">cone and ice cream </w:t>
+      </w:r>
+      <w:r>
+        <w:rPr>
+          <w:rFonts w:ascii="Arial Rounded MT Bold" w:hAnsi="Arial Rounded MT Bold"/>
+          <w:sz w:val="28"/>
+          <w:szCs w:val="28"/>
+          <w:highlight w:val="green"/>
+        </w:rPr>
+        <w:t>done</w:t>
       </w:r>
     </w:p>
     <w:p>
@@ -2333,209 +2167,6 @@
         </w:rPr>
       </w:pPr>
       <w:hyperlink r:id="rId30" w:history="1">
-        <w:r>
-          <w:rPr>
-            <w:rStyle w:val="Hyperlink"/>
-            <w:rFonts w:ascii="Arial Rounded MT Bold" w:hAnsi="Arial Rounded MT Bold"/>
-            <w:sz w:val="28"/>
-            <w:szCs w:val="28"/>
-          </w:rPr>
-          <w:t>https://fontawesome.com/v5.15/icons/address-card?style=regular</w:t>
-        </w:r>
-      </w:hyperlink>
-      <w:r>
-        <w:rPr>
-          <w:rFonts w:ascii="Arial Rounded MT Bold" w:hAnsi="Arial Rounded MT Bold"/>
-          <w:sz w:val="28"/>
-          <w:szCs w:val="28"/>
-        </w:rPr>
-        <w:t xml:space="preserve"> </w:t>
-      </w:r>
-    </w:p>
-    <w:p>
-      <w:pPr>
-        <w:rPr>
-          <w:rFonts w:ascii="Arial Rounded MT Bold" w:hAnsi="Arial Rounded MT Bold"/>
-          <w:sz w:val="28"/>
-          <w:szCs w:val="28"/>
-        </w:rPr>
-      </w:pPr>
-    </w:p>
-    <w:p>
-      <w:pPr>
-        <w:rPr>
-          <w:rFonts w:ascii="Arial Rounded MT Bold" w:hAnsi="Arial Rounded MT Bold"/>
-          <w:sz w:val="28"/>
-          <w:szCs w:val="28"/>
-        </w:rPr>
-      </w:pPr>
-      <w:r>
-        <w:rPr>
-          <w:rFonts w:ascii="Arial Rounded MT Bold" w:hAnsi="Arial Rounded MT Bold"/>
-          <w:sz w:val="28"/>
-          <w:szCs w:val="28"/>
-        </w:rPr>
-        <w:t>Guidelines</w:t>
-      </w:r>
-      <w:r>
-        <w:rPr>
-          <w:rFonts w:ascii="Arial Rounded MT Bold" w:hAnsi="Arial Rounded MT Bold"/>
-          <w:sz w:val="28"/>
-          <w:szCs w:val="28"/>
-        </w:rPr>
-        <w:t xml:space="preserve">: </w:t>
-      </w:r>
-      <w:r>
-        <w:rPr>
-          <w:rFonts w:ascii="Arial Rounded MT Bold" w:hAnsi="Arial Rounded MT Bold"/>
-          <w:sz w:val="28"/>
-          <w:szCs w:val="28"/>
-        </w:rPr>
-        <w:t>file signature</w:t>
-      </w:r>
-    </w:p>
-    <w:p>
-      <w:pPr>
-        <w:rPr>
-          <w:rFonts w:ascii="Arial Rounded MT Bold" w:hAnsi="Arial Rounded MT Bold"/>
-          <w:sz w:val="28"/>
-          <w:szCs w:val="28"/>
-        </w:rPr>
-      </w:pPr>
-      <w:hyperlink r:id="rId31" w:history="1">
-        <w:r>
-          <w:rPr>
-            <w:rStyle w:val="Hyperlink"/>
-            <w:rFonts w:ascii="Arial Rounded MT Bold" w:hAnsi="Arial Rounded MT Bold"/>
-            <w:sz w:val="28"/>
-            <w:szCs w:val="28"/>
-          </w:rPr>
-          <w:t>https://fontawesome.com/v5.15/icons/file-signature?style=solid</w:t>
-        </w:r>
-      </w:hyperlink>
-    </w:p>
-    <w:p>
-      <w:pPr>
-        <w:rPr>
-          <w:rFonts w:ascii="Arial Rounded MT Bold" w:hAnsi="Arial Rounded MT Bold"/>
-          <w:sz w:val="28"/>
-          <w:szCs w:val="28"/>
-        </w:rPr>
-      </w:pPr>
-    </w:p>
-    <w:p>
-      <w:pPr>
-        <w:rPr>
-          <w:rFonts w:ascii="Arial Rounded MT Bold" w:hAnsi="Arial Rounded MT Bold"/>
-          <w:sz w:val="28"/>
-          <w:szCs w:val="28"/>
-        </w:rPr>
-      </w:pPr>
-      <w:r>
-        <w:rPr>
-          <w:rFonts w:ascii="Arial Rounded MT Bold" w:hAnsi="Arial Rounded MT Bold"/>
-          <w:sz w:val="28"/>
-          <w:szCs w:val="28"/>
-        </w:rPr>
-        <w:t>Legal</w:t>
-      </w:r>
-      <w:r>
-        <w:rPr>
-          <w:rFonts w:ascii="Arial Rounded MT Bold" w:hAnsi="Arial Rounded MT Bold"/>
-          <w:sz w:val="28"/>
-          <w:szCs w:val="28"/>
-        </w:rPr>
-        <w:t xml:space="preserve">: judge hammer </w:t>
-      </w:r>
-    </w:p>
-    <w:p>
-      <w:pPr>
-        <w:rPr>
-          <w:rFonts w:ascii="Arial Rounded MT Bold" w:hAnsi="Arial Rounded MT Bold"/>
-          <w:sz w:val="28"/>
-          <w:szCs w:val="28"/>
-        </w:rPr>
-      </w:pPr>
-      <w:hyperlink r:id="rId32" w:history="1">
-        <w:r>
-          <w:rPr>
-            <w:rStyle w:val="Hyperlink"/>
-            <w:rFonts w:ascii="Arial Rounded MT Bold" w:hAnsi="Arial Rounded MT Bold"/>
-            <w:sz w:val="28"/>
-            <w:szCs w:val="28"/>
-          </w:rPr>
-          <w:t>https://fontawesome.com/v5.15/icons/gavel?style=solid</w:t>
-        </w:r>
-      </w:hyperlink>
-      <w:r>
-        <w:rPr>
-          <w:rFonts w:ascii="Arial Rounded MT Bold" w:hAnsi="Arial Rounded MT Bold"/>
-          <w:sz w:val="28"/>
-          <w:szCs w:val="28"/>
-        </w:rPr>
-        <w:t xml:space="preserve"> </w:t>
-      </w:r>
-    </w:p>
-    <w:p>
-      <w:pPr>
-        <w:rPr>
-          <w:rFonts w:ascii="Arial Rounded MT Bold" w:hAnsi="Arial Rounded MT Bold"/>
-          <w:sz w:val="28"/>
-          <w:szCs w:val="28"/>
-        </w:rPr>
-      </w:pPr>
-    </w:p>
-    <w:p>
-      <w:pPr>
-        <w:rPr>
-          <w:rFonts w:ascii="Arial Rounded MT Bold" w:hAnsi="Arial Rounded MT Bold"/>
-          <w:sz w:val="28"/>
-          <w:szCs w:val="28"/>
-        </w:rPr>
-      </w:pPr>
-      <w:r>
-        <w:rPr>
-          <w:rFonts w:ascii="Arial Rounded MT Bold" w:hAnsi="Arial Rounded MT Bold"/>
-          <w:sz w:val="28"/>
-          <w:szCs w:val="28"/>
-        </w:rPr>
-        <w:t>Desserts</w:t>
-      </w:r>
-      <w:r>
-        <w:rPr>
-          <w:rFonts w:ascii="Arial Rounded MT Bold" w:hAnsi="Arial Rounded MT Bold"/>
-          <w:sz w:val="28"/>
-          <w:szCs w:val="28"/>
-        </w:rPr>
-        <w:t xml:space="preserve">: </w:t>
-      </w:r>
-      <w:r>
-        <w:rPr>
-          <w:rFonts w:ascii="Arial Rounded MT Bold" w:hAnsi="Arial Rounded MT Bold"/>
-          <w:sz w:val="28"/>
-          <w:szCs w:val="28"/>
-        </w:rPr>
-        <w:t xml:space="preserve">cone and ice cream </w:t>
-      </w:r>
-      <w:r>
-        <w:rPr>
-          <w:rFonts w:ascii="Arial Rounded MT Bold" w:hAnsi="Arial Rounded MT Bold"/>
-          <w:sz w:val="28"/>
-          <w:szCs w:val="28"/>
-          <w:highlight w:val="green"/>
-        </w:rPr>
-        <w:t>done</w:t>
-      </w:r>
-    </w:p>
-    <w:p>
-      <w:pPr>
-        <w:rPr>
-          <w:rFonts w:ascii="Arial Rounded MT Bold" w:hAnsi="Arial Rounded MT Bold"/>
-          <w:sz w:val="28"/>
-          <w:szCs w:val="28"/>
-        </w:rPr>
-      </w:pPr>
-      <w:hyperlink r:id="rId33" w:history="1">
         <w:r>
           <w:rPr>
             <w:rStyle w:val="Hyperlink"/>
@@ -2606,7 +2237,7 @@
           <w:szCs w:val="28"/>
         </w:rPr>
       </w:pPr>
-      <w:hyperlink r:id="rId34" w:history="1">
+      <w:hyperlink r:id="rId31" w:history="1">
         <w:r>
           <w:rPr>
             <w:rStyle w:val="Hyperlink"/>
@@ -2677,7 +2308,7 @@
           <w:szCs w:val="28"/>
         </w:rPr>
       </w:pPr>
-      <w:hyperlink r:id="rId35" w:history="1">
+      <w:hyperlink r:id="rId32" w:history="1">
         <w:r>
           <w:rPr>
             <w:rStyle w:val="Hyperlink"/>
@@ -2720,7 +2351,6 @@
           <w:sz w:val="28"/>
           <w:szCs w:val="28"/>
         </w:rPr>
-        <w:lastRenderedPageBreak/>
         <w:t xml:space="preserve">pasta: </w:t>
       </w:r>
       <w:r>
@@ -2745,7 +2375,7 @@
                     </pic:cNvPicPr>
                   </pic:nvPicPr>
                   <pic:blipFill>
-                    <a:blip r:embed="rId36" cstate="print">
+                    <a:blip r:embed="rId33" cstate="print">
                       <a:extLst>
                         <a:ext uri="{28A0092B-C50C-407E-A947-70E740481C1C}">
                           <a14:useLocalDpi xmlns:a14="http://schemas.microsoft.com/office/drawing/2010/main" val="0"/>
@@ -2789,7 +2419,7 @@
           <w:rFonts w:ascii="Arial Rounded MT Bold" w:hAnsi="Arial Rounded MT Bold"/>
           <w:sz w:val="28"/>
           <w:szCs w:val="28"/>
-          <w:highlight w:val="yellow"/>
+          <w:highlight w:val="green"/>
         </w:rPr>
         <w:t>needs doing</w:t>
       </w:r>
@@ -2852,7 +2482,7 @@
                     </pic:cNvPicPr>
                   </pic:nvPicPr>
                   <pic:blipFill>
-                    <a:blip r:embed="rId37">
+                    <a:blip r:embed="rId34">
                       <a:extLst>
                         <a:ext uri="{28A0092B-C50C-407E-A947-70E740481C1C}">
                           <a14:useLocalDpi xmlns:a14="http://schemas.microsoft.com/office/drawing/2010/main" val="0"/>
@@ -2896,7 +2526,7 @@
           <w:rFonts w:ascii="Arial Rounded MT Bold" w:hAnsi="Arial Rounded MT Bold"/>
           <w:sz w:val="28"/>
           <w:szCs w:val="28"/>
-          <w:highlight w:val="yellow"/>
+          <w:highlight w:val="green"/>
         </w:rPr>
         <w:t>needs doing</w:t>
       </w:r>
@@ -2924,6 +2554,78 @@
           <w:sz w:val="28"/>
           <w:szCs w:val="28"/>
         </w:rPr>
+        <w:t xml:space="preserve">Salad: carrot </w:t>
+      </w:r>
+      <w:r>
+        <w:rPr>
+          <w:rFonts w:ascii="Arial Rounded MT Bold" w:hAnsi="Arial Rounded MT Bold"/>
+          <w:sz w:val="28"/>
+          <w:szCs w:val="28"/>
+          <w:highlight w:val="green"/>
+        </w:rPr>
+        <w:t>done</w:t>
+      </w:r>
+    </w:p>
+    <w:p>
+      <w:pPr>
+        <w:rPr>
+          <w:rFonts w:ascii="Arial Rounded MT Bold" w:hAnsi="Arial Rounded MT Bold"/>
+          <w:sz w:val="28"/>
+          <w:szCs w:val="28"/>
+        </w:rPr>
+      </w:pPr>
+      <w:r>
+        <w:rPr>
+          <w:rFonts w:ascii="Arial Rounded MT Bold" w:hAnsi="Arial Rounded MT Bold"/>
+          <w:sz w:val="28"/>
+          <w:szCs w:val="28"/>
+        </w:rPr>
+        <w:t xml:space="preserve"> </w:t>
+      </w:r>
+      <w:hyperlink r:id="rId35" w:history="1">
+        <w:r>
+          <w:rPr>
+            <w:rStyle w:val="Hyperlink"/>
+            <w:rFonts w:ascii="Arial Rounded MT Bold" w:hAnsi="Arial Rounded MT Bold"/>
+            <w:sz w:val="28"/>
+            <w:szCs w:val="28"/>
+          </w:rPr>
+          <w:t>https://fontawesome.com/v5.15/icons/carrot?style=solid</w:t>
+        </w:r>
+      </w:hyperlink>
+      <w:r>
+        <w:rPr>
+          <w:rFonts w:ascii="Arial Rounded MT Bold" w:hAnsi="Arial Rounded MT Bold"/>
+          <w:sz w:val="28"/>
+          <w:szCs w:val="28"/>
+        </w:rPr>
+        <w:t xml:space="preserve"> </w:t>
+      </w:r>
+    </w:p>
+    <w:p>
+      <w:pPr>
+        <w:rPr>
+          <w:rFonts w:ascii="Arial Rounded MT Bold" w:hAnsi="Arial Rounded MT Bold"/>
+          <w:sz w:val="28"/>
+          <w:szCs w:val="28"/>
+        </w:rPr>
+      </w:pPr>
+    </w:p>
+    <w:p>
+      <w:pPr>
+        <w:rPr>
+          <w:rFonts w:ascii="Arial Rounded MT Bold" w:hAnsi="Arial Rounded MT Bold"/>
+          <w:sz w:val="28"/>
+          <w:szCs w:val="28"/>
+        </w:rPr>
+      </w:pPr>
+      <w:r>
+        <w:rPr>
+          <w:rFonts w:ascii="Arial Rounded MT Bold" w:hAnsi="Arial Rounded MT Bold"/>
+          <w:sz w:val="28"/>
+          <w:szCs w:val="28"/>
+        </w:rPr>
+        <w:lastRenderedPageBreak/>
         <w:t xml:space="preserve">Soup </w:t>
       </w:r>
       <w:r>
@@ -2951,7 +2653,7 @@
                     </pic:cNvPicPr>
                   </pic:nvPicPr>
                   <pic:blipFill>
-                    <a:blip r:embed="rId38">
+                    <a:blip r:embed="rId36">
                       <a:extLst>
                         <a:ext uri="{28A0092B-C50C-407E-A947-70E740481C1C}">
                           <a14:useLocalDpi xmlns:a14="http://schemas.microsoft.com/office/drawing/2010/main" val="0"/>
@@ -2992,7 +2694,7 @@
           <w:rFonts w:ascii="Arial Rounded MT Bold" w:hAnsi="Arial Rounded MT Bold"/>
           <w:sz w:val="28"/>
           <w:szCs w:val="28"/>
-          <w:highlight w:val="yellow"/>
+          <w:highlight w:val="green"/>
         </w:rPr>
         <w:t>needs doing</w:t>
       </w:r>
@@ -3014,92 +2716,21 @@
           <w:szCs w:val="28"/>
         </w:rPr>
       </w:pPr>
-      <w:r>
-        <w:rPr>
-          <w:rFonts w:ascii="Arial Rounded MT Bold" w:hAnsi="Arial Rounded MT Bold"/>
-          <w:sz w:val="28"/>
-          <w:szCs w:val="28"/>
-        </w:rPr>
-        <w:t>Salad:</w:t>
-      </w:r>
-      <w:r>
-        <w:rPr>
-          <w:rFonts w:ascii="Arial Rounded MT Bold" w:hAnsi="Arial Rounded MT Bold"/>
-          <w:sz w:val="28"/>
-          <w:szCs w:val="28"/>
-        </w:rPr>
-        <w:t xml:space="preserve"> carrot </w:t>
-      </w:r>
-      <w:r>
-        <w:rPr>
-          <w:rFonts w:ascii="Arial Rounded MT Bold" w:hAnsi="Arial Rounded MT Bold"/>
-          <w:sz w:val="28"/>
-          <w:szCs w:val="28"/>
-          <w:highlight w:val="green"/>
-        </w:rPr>
-        <w:t>done</w:t>
-      </w:r>
-    </w:p>
-    <w:p>
-      <w:pPr>
-        <w:rPr>
-          <w:rFonts w:ascii="Arial Rounded MT Bold" w:hAnsi="Arial Rounded MT Bold"/>
-          <w:sz w:val="28"/>
-          <w:szCs w:val="28"/>
-        </w:rPr>
-      </w:pPr>
-      <w:r>
-        <w:rPr>
-          <w:rFonts w:ascii="Arial Rounded MT Bold" w:hAnsi="Arial Rounded MT Bold"/>
-          <w:sz w:val="28"/>
-          <w:szCs w:val="28"/>
-        </w:rPr>
-        <w:t xml:space="preserve"> </w:t>
-      </w:r>
-      <w:hyperlink r:id="rId39" w:history="1">
-        <w:r>
-          <w:rPr>
-            <w:rStyle w:val="Hyperlink"/>
-            <w:rFonts w:ascii="Arial Rounded MT Bold" w:hAnsi="Arial Rounded MT Bold"/>
-            <w:sz w:val="28"/>
-            <w:szCs w:val="28"/>
-          </w:rPr>
-          <w:t>https://fontawesome.com/v5.15/icons/carrot?style=solid</w:t>
-        </w:r>
-      </w:hyperlink>
-      <w:r>
-        <w:rPr>
-          <w:rFonts w:ascii="Arial Rounded MT Bold" w:hAnsi="Arial Rounded MT Bold"/>
-          <w:sz w:val="28"/>
-          <w:szCs w:val="28"/>
-        </w:rPr>
-        <w:t xml:space="preserve"> </w:t>
-      </w:r>
-    </w:p>
-    <w:p>
-      <w:pPr>
-        <w:rPr>
-          <w:rFonts w:ascii="Arial Rounded MT Bold" w:hAnsi="Arial Rounded MT Bold"/>
-          <w:sz w:val="28"/>
-          <w:szCs w:val="28"/>
-        </w:rPr>
-      </w:pPr>
-    </w:p>
-    <w:p>
-      <w:pPr>
-        <w:rPr>
-          <w:rFonts w:ascii="Arial Rounded MT Bold" w:hAnsi="Arial Rounded MT Bold"/>
-          <w:sz w:val="28"/>
-          <w:szCs w:val="28"/>
-        </w:rPr>
-      </w:pPr>
-      <w:r>
-        <w:rPr>
-          <w:rFonts w:ascii="Arial Rounded MT Bold" w:hAnsi="Arial Rounded MT Bold"/>
-          <w:sz w:val="28"/>
-          <w:szCs w:val="28"/>
-        </w:rPr>
-        <w:lastRenderedPageBreak/>
+    </w:p>
+    <w:p>
+      <w:pPr>
+        <w:rPr>
+          <w:rFonts w:ascii="Arial Rounded MT Bold" w:hAnsi="Arial Rounded MT Bold"/>
+          <w:sz w:val="28"/>
+          <w:szCs w:val="28"/>
+        </w:rPr>
+      </w:pPr>
+      <w:r>
+        <w:rPr>
+          <w:rFonts w:ascii="Arial Rounded MT Bold" w:hAnsi="Arial Rounded MT Bold"/>
+          <w:sz w:val="28"/>
+          <w:szCs w:val="28"/>
+        </w:rPr>
         <w:t xml:space="preserve">Wrap: </w:t>
       </w:r>
       <w:r>
@@ -3127,7 +2758,7 @@
                     </pic:cNvPicPr>
                   </pic:nvPicPr>
                   <pic:blipFill>
-                    <a:blip r:embed="rId40" cstate="print">
+                    <a:blip r:embed="rId37" cstate="print">
                       <a:extLst>
                         <a:ext uri="{28A0092B-C50C-407E-A947-70E740481C1C}">
                           <a14:useLocalDpi xmlns:a14="http://schemas.microsoft.com/office/drawing/2010/main" val="0"/>
@@ -3168,7 +2799,7 @@
           <w:rFonts w:ascii="Arial Rounded MT Bold" w:hAnsi="Arial Rounded MT Bold"/>
           <w:sz w:val="28"/>
           <w:szCs w:val="28"/>
-          <w:highlight w:val="yellow"/>
+          <w:highlight w:val="green"/>
         </w:rPr>
         <w:t>needs doing</w:t>
       </w:r>
@@ -3223,7 +2854,7 @@
                     </pic:cNvPicPr>
                   </pic:nvPicPr>
                   <pic:blipFill rotWithShape="1">
-                    <a:blip r:embed="rId41" cstate="print">
+                    <a:blip r:embed="rId38" cstate="print">
                       <a:extLst>
                         <a:ext uri="{28A0092B-C50C-407E-A947-70E740481C1C}">
                           <a14:useLocalDpi xmlns:a14="http://schemas.microsoft.com/office/drawing/2010/main" val="0"/>
@@ -3262,9 +2893,27 @@
           <w:rFonts w:ascii="Arial Rounded MT Bold" w:hAnsi="Arial Rounded MT Bold"/>
           <w:sz w:val="28"/>
           <w:szCs w:val="28"/>
-          <w:highlight w:val="yellow"/>
-        </w:rPr>
-        <w:t>needs doing</w:t>
+          <w:highlight w:val="green"/>
+        </w:rPr>
+        <w:t>D</w:t>
+      </w:r>
+      <w:r>
+        <w:rPr>
+          <w:rFonts w:ascii="Arial Rounded MT Bold" w:hAnsi="Arial Rounded MT Bold"/>
+          <w:sz w:val="28"/>
+          <w:szCs w:val="28"/>
+          <w:highlight w:val="green"/>
+        </w:rPr>
+        <w:t>o</w:t>
+      </w:r>
+      <w:r>
+        <w:rPr>
+          <w:rFonts w:ascii="Arial Rounded MT Bold" w:hAnsi="Arial Rounded MT Bold"/>
+          <w:sz w:val="28"/>
+          <w:szCs w:val="28"/>
+          <w:highlight w:val="green"/>
+        </w:rPr>
+        <w:t>ne</w:t>
       </w:r>
     </w:p>
     <w:p>
@@ -3325,7 +2974,7 @@
                     </pic:cNvPicPr>
                   </pic:nvPicPr>
                   <pic:blipFill rotWithShape="1">
-                    <a:blip r:embed="rId42">
+                    <a:blip r:embed="rId39">
                       <a:extLst>
                         <a:ext uri="{28A0092B-C50C-407E-A947-70E740481C1C}">
                           <a14:useLocalDpi xmlns:a14="http://schemas.microsoft.com/office/drawing/2010/main" val="0"/>
@@ -3372,42 +3021,61 @@
           <w:rFonts w:ascii="Arial Rounded MT Bold" w:hAnsi="Arial Rounded MT Bold"/>
           <w:sz w:val="28"/>
           <w:szCs w:val="28"/>
-          <w:highlight w:val="yellow"/>
-        </w:rPr>
-        <w:t>needs doing</w:t>
-      </w:r>
-      <w:r>
-        <w:rPr>
-          <w:rFonts w:ascii="Arial Rounded MT Bold" w:hAnsi="Arial Rounded MT Bold"/>
-          <w:sz w:val="28"/>
-          <w:szCs w:val="28"/>
-        </w:rPr>
-        <w:t xml:space="preserve"> </w:t>
-      </w:r>
-    </w:p>
-    <w:p>
-      <w:pPr>
-        <w:rPr>
-          <w:rFonts w:ascii="Arial Rounded MT Bold" w:hAnsi="Arial Rounded MT Bold"/>
-          <w:sz w:val="28"/>
-          <w:szCs w:val="28"/>
-        </w:rPr>
-      </w:pPr>
-    </w:p>
-    <w:p>
-      <w:pPr>
-        <w:rPr>
-          <w:rFonts w:ascii="Arial Rounded MT Bold" w:hAnsi="Arial Rounded MT Bold"/>
-          <w:sz w:val="28"/>
-          <w:szCs w:val="28"/>
-        </w:rPr>
-      </w:pPr>
-      <w:r>
-        <w:rPr>
-          <w:rFonts w:ascii="Arial Rounded MT Bold" w:hAnsi="Arial Rounded MT Bold"/>
-          <w:sz w:val="28"/>
-          <w:szCs w:val="28"/>
-        </w:rPr>
+          <w:highlight w:val="green"/>
+        </w:rPr>
+        <w:t>D</w:t>
+      </w:r>
+      <w:r>
+        <w:rPr>
+          <w:rFonts w:ascii="Arial Rounded MT Bold" w:hAnsi="Arial Rounded MT Bold"/>
+          <w:sz w:val="28"/>
+          <w:szCs w:val="28"/>
+          <w:highlight w:val="green"/>
+        </w:rPr>
+        <w:t>on</w:t>
+      </w:r>
+      <w:r>
+        <w:rPr>
+          <w:rFonts w:ascii="Arial Rounded MT Bold" w:hAnsi="Arial Rounded MT Bold"/>
+          <w:sz w:val="28"/>
+          <w:szCs w:val="28"/>
+          <w:highlight w:val="green"/>
+        </w:rPr>
+        <w:t>e</w:t>
+      </w:r>
+      <w:r>
+        <w:rPr>
+          <w:rFonts w:ascii="Arial Rounded MT Bold" w:hAnsi="Arial Rounded MT Bold"/>
+          <w:sz w:val="28"/>
+          <w:szCs w:val="28"/>
+        </w:rPr>
+        <w:t xml:space="preserve"> </w:t>
+      </w:r>
+    </w:p>
+    <w:p>
+      <w:pPr>
+        <w:rPr>
+          <w:rFonts w:ascii="Arial Rounded MT Bold" w:hAnsi="Arial Rounded MT Bold"/>
+          <w:sz w:val="28"/>
+          <w:szCs w:val="28"/>
+        </w:rPr>
+      </w:pPr>
+    </w:p>
+    <w:p>
+      <w:pPr>
+        <w:rPr>
+          <w:rFonts w:ascii="Arial Rounded MT Bold" w:hAnsi="Arial Rounded MT Bold"/>
+          <w:sz w:val="28"/>
+          <w:szCs w:val="28"/>
+        </w:rPr>
+      </w:pPr>
+      <w:r>
+        <w:rPr>
+          <w:rFonts w:ascii="Arial Rounded MT Bold" w:hAnsi="Arial Rounded MT Bold"/>
+          <w:sz w:val="28"/>
+          <w:szCs w:val="28"/>
+        </w:rPr>
+        <w:lastRenderedPageBreak/>
         <w:t>Vectors</w:t>
       </w:r>
       <w:r>
@@ -3440,7 +3108,7 @@
                     </pic:cNvPicPr>
                   </pic:nvPicPr>
                   <pic:blipFill rotWithShape="1">
-                    <a:blip r:embed="rId43">
+                    <a:blip r:embed="rId40">
                       <a:extLst>
                         <a:ext uri="{28A0092B-C50C-407E-A947-70E740481C1C}">
                           <a14:useLocalDpi xmlns:a14="http://schemas.microsoft.com/office/drawing/2010/main" val="0"/>
@@ -3479,43 +3147,42 @@
           <w:rFonts w:ascii="Arial Rounded MT Bold" w:hAnsi="Arial Rounded MT Bold"/>
           <w:sz w:val="28"/>
           <w:szCs w:val="28"/>
-          <w:highlight w:val="yellow"/>
-        </w:rPr>
-        <w:t>need doing</w:t>
-      </w:r>
-      <w:r>
-        <w:rPr>
-          <w:rFonts w:ascii="Arial Rounded MT Bold" w:hAnsi="Arial Rounded MT Bold"/>
-          <w:sz w:val="28"/>
-          <w:szCs w:val="28"/>
-        </w:rPr>
-        <w:t xml:space="preserve"> </w:t>
-      </w:r>
-    </w:p>
-    <w:p>
-      <w:pPr>
-        <w:rPr>
-          <w:rFonts w:ascii="Arial Rounded MT Bold" w:hAnsi="Arial Rounded MT Bold"/>
-          <w:sz w:val="28"/>
-          <w:szCs w:val="28"/>
-        </w:rPr>
-      </w:pPr>
-    </w:p>
-    <w:p>
-      <w:pPr>
-        <w:rPr>
-          <w:rFonts w:ascii="Arial Rounded MT Bold" w:hAnsi="Arial Rounded MT Bold"/>
-          <w:sz w:val="28"/>
-          <w:szCs w:val="28"/>
-        </w:rPr>
-      </w:pPr>
-      <w:r>
-        <w:rPr>
-          <w:rFonts w:ascii="Arial Rounded MT Bold" w:hAnsi="Arial Rounded MT Bold"/>
-          <w:sz w:val="28"/>
-          <w:szCs w:val="28"/>
-        </w:rPr>
-        <w:lastRenderedPageBreak/>
+          <w:highlight w:val="green"/>
+        </w:rPr>
+        <w:t>Done</w:t>
+      </w:r>
+      <w:r>
+        <w:rPr>
+          <w:rFonts w:ascii="Arial Rounded MT Bold" w:hAnsi="Arial Rounded MT Bold"/>
+          <w:sz w:val="28"/>
+          <w:szCs w:val="28"/>
+        </w:rPr>
+        <w:t xml:space="preserve"> </w:t>
+      </w:r>
+    </w:p>
+    <w:p>
+      <w:pPr>
+        <w:rPr>
+          <w:rFonts w:ascii="Arial Rounded MT Bold" w:hAnsi="Arial Rounded MT Bold"/>
+          <w:sz w:val="28"/>
+          <w:szCs w:val="28"/>
+        </w:rPr>
+      </w:pPr>
+    </w:p>
+    <w:p>
+      <w:pPr>
+        <w:rPr>
+          <w:rFonts w:ascii="Arial Rounded MT Bold" w:hAnsi="Arial Rounded MT Bold"/>
+          <w:sz w:val="28"/>
+          <w:szCs w:val="28"/>
+        </w:rPr>
+      </w:pPr>
+      <w:r>
+        <w:rPr>
+          <w:rFonts w:ascii="Arial Rounded MT Bold" w:hAnsi="Arial Rounded MT Bold"/>
+          <w:sz w:val="28"/>
+          <w:szCs w:val="28"/>
+        </w:rPr>
         <w:t>Kinematics</w:t>
       </w:r>
       <w:r>
@@ -3559,7 +3226,7 @@
                     </pic:cNvPicPr>
                   </pic:nvPicPr>
                   <pic:blipFill>
-                    <a:blip r:embed="rId44">
+                    <a:blip r:embed="rId41">
                       <a:extLst>
                         <a:ext uri="{28A0092B-C50C-407E-A947-70E740481C1C}">
                           <a14:useLocalDpi xmlns:a14="http://schemas.microsoft.com/office/drawing/2010/main" val="0"/>
@@ -3603,9 +3270,9 @@
           <w:rFonts w:ascii="Arial Rounded MT Bold" w:hAnsi="Arial Rounded MT Bold"/>
           <w:sz w:val="28"/>
           <w:szCs w:val="28"/>
-          <w:highlight w:val="yellow"/>
-        </w:rPr>
-        <w:t>need doing</w:t>
+          <w:highlight w:val="green"/>
+        </w:rPr>
+        <w:t>Done</w:t>
       </w:r>
       <w:r>
         <w:rPr>
@@ -3674,7 +3341,7 @@
                     </pic:cNvPicPr>
                   </pic:nvPicPr>
                   <pic:blipFill>
-                    <a:blip r:embed="rId45">
+                    <a:blip r:embed="rId42">
                       <a:extLst>
                         <a:ext uri="{28A0092B-C50C-407E-A947-70E740481C1C}">
                           <a14:useLocalDpi xmlns:a14="http://schemas.microsoft.com/office/drawing/2010/main" val="0"/>
@@ -3707,34 +3374,35 @@
           <w:rFonts w:ascii="Arial Rounded MT Bold" w:hAnsi="Arial Rounded MT Bold"/>
           <w:sz w:val="28"/>
           <w:szCs w:val="28"/>
-          <w:highlight w:val="yellow"/>
-        </w:rPr>
-        <w:t>need doing</w:t>
-      </w:r>
-    </w:p>
-    <w:p>
-      <w:pPr>
-        <w:rPr>
-          <w:rFonts w:ascii="Arial Rounded MT Bold" w:hAnsi="Arial Rounded MT Bold"/>
-          <w:sz w:val="28"/>
-          <w:szCs w:val="28"/>
-        </w:rPr>
-      </w:pPr>
-    </w:p>
-    <w:p>
-      <w:pPr>
-        <w:rPr>
-          <w:rFonts w:ascii="Arial Rounded MT Bold" w:hAnsi="Arial Rounded MT Bold"/>
-          <w:sz w:val="28"/>
-          <w:szCs w:val="28"/>
-        </w:rPr>
-      </w:pPr>
-      <w:r>
-        <w:rPr>
-          <w:rFonts w:ascii="Arial Rounded MT Bold" w:hAnsi="Arial Rounded MT Bold"/>
-          <w:sz w:val="28"/>
-          <w:szCs w:val="28"/>
-        </w:rPr>
+          <w:highlight w:val="green"/>
+        </w:rPr>
+        <w:t>Done</w:t>
+      </w:r>
+    </w:p>
+    <w:p>
+      <w:pPr>
+        <w:rPr>
+          <w:rFonts w:ascii="Arial Rounded MT Bold" w:hAnsi="Arial Rounded MT Bold"/>
+          <w:sz w:val="28"/>
+          <w:szCs w:val="28"/>
+        </w:rPr>
+      </w:pPr>
+    </w:p>
+    <w:p>
+      <w:pPr>
+        <w:rPr>
+          <w:rFonts w:ascii="Arial Rounded MT Bold" w:hAnsi="Arial Rounded MT Bold"/>
+          <w:sz w:val="28"/>
+          <w:szCs w:val="28"/>
+        </w:rPr>
+      </w:pPr>
+      <w:r>
+        <w:rPr>
+          <w:rFonts w:ascii="Arial Rounded MT Bold" w:hAnsi="Arial Rounded MT Bold"/>
+          <w:sz w:val="28"/>
+          <w:szCs w:val="28"/>
+        </w:rPr>
+        <w:lastRenderedPageBreak/>
         <w:t>Pendulum</w:t>
       </w:r>
       <w:r>
@@ -3770,7 +3438,7 @@
                     </pic:cNvPicPr>
                   </pic:nvPicPr>
                   <pic:blipFill>
-                    <a:blip r:embed="rId46" cstate="print">
+                    <a:blip r:embed="rId43" cstate="print">
                       <a:extLst>
                         <a:ext uri="{28A0092B-C50C-407E-A947-70E740481C1C}">
                           <a14:useLocalDpi xmlns:a14="http://schemas.microsoft.com/office/drawing/2010/main" val="0"/>
@@ -3811,9 +3479,9 @@
           <w:rFonts w:ascii="Arial Rounded MT Bold" w:hAnsi="Arial Rounded MT Bold"/>
           <w:sz w:val="28"/>
           <w:szCs w:val="28"/>
-          <w:highlight w:val="yellow"/>
-        </w:rPr>
-        <w:t>need doing</w:t>
+          <w:highlight w:val="green"/>
+        </w:rPr>
+        <w:t>Done</w:t>
       </w:r>
     </w:p>
     <w:p>
@@ -3854,20 +3522,20 @@
           <w:rFonts w:ascii="Arial Rounded MT Bold" w:hAnsi="Arial Rounded MT Bold"/>
           <w:sz w:val="28"/>
           <w:szCs w:val="28"/>
-          <w:highlight w:val="yellow"/>
-        </w:rPr>
-        <w:t>need doing</w:t>
-      </w:r>
-    </w:p>
-    <w:p>
-      <w:pPr>
-        <w:rPr>
-          <w:rFonts w:ascii="Arial Rounded MT Bold" w:hAnsi="Arial Rounded MT Bold"/>
-          <w:sz w:val="28"/>
-          <w:szCs w:val="28"/>
-        </w:rPr>
-      </w:pPr>
-      <w:hyperlink r:id="rId47" w:history="1">
+          <w:highlight w:val="green"/>
+        </w:rPr>
+        <w:t>Done</w:t>
+      </w:r>
+    </w:p>
+    <w:p>
+      <w:pPr>
+        <w:rPr>
+          <w:rFonts w:ascii="Arial Rounded MT Bold" w:hAnsi="Arial Rounded MT Bold"/>
+          <w:sz w:val="28"/>
+          <w:szCs w:val="28"/>
+        </w:rPr>
+      </w:pPr>
+      <w:hyperlink r:id="rId44" w:history="1">
         <w:r>
           <w:rPr>
             <w:rStyle w:val="Hyperlink"/>
@@ -3925,20 +3593,20 @@
           <w:rFonts w:ascii="Arial Rounded MT Bold" w:hAnsi="Arial Rounded MT Bold"/>
           <w:sz w:val="28"/>
           <w:szCs w:val="28"/>
-          <w:highlight w:val="yellow"/>
-        </w:rPr>
-        <w:t>need doing</w:t>
-      </w:r>
-    </w:p>
-    <w:p>
-      <w:pPr>
-        <w:rPr>
-          <w:rFonts w:ascii="Arial Rounded MT Bold" w:hAnsi="Arial Rounded MT Bold"/>
-          <w:sz w:val="28"/>
-          <w:szCs w:val="28"/>
-        </w:rPr>
-      </w:pPr>
-      <w:hyperlink r:id="rId48" w:history="1">
+          <w:highlight w:val="green"/>
+        </w:rPr>
+        <w:t>Done</w:t>
+      </w:r>
+    </w:p>
+    <w:p>
+      <w:pPr>
+        <w:rPr>
+          <w:rFonts w:ascii="Arial Rounded MT Bold" w:hAnsi="Arial Rounded MT Bold"/>
+          <w:sz w:val="28"/>
+          <w:szCs w:val="28"/>
+        </w:rPr>
+      </w:pPr>
+      <w:hyperlink r:id="rId45" w:history="1">
         <w:r>
           <w:rPr>
             <w:rStyle w:val="Hyperlink"/>
@@ -3964,7 +3632,6 @@
           <w:sz w:val="28"/>
           <w:szCs w:val="28"/>
         </w:rPr>
-        <w:lastRenderedPageBreak/>
         <w:t>Blackbody radiation</w:t>
       </w:r>
       <w:r>
@@ -4000,7 +3667,7 @@
                     </pic:cNvPicPr>
                   </pic:nvPicPr>
                   <pic:blipFill rotWithShape="1">
-                    <a:blip r:embed="rId49">
+                    <a:blip r:embed="rId46">
                       <a:extLst>
                         <a:ext uri="{28A0092B-C50C-407E-A947-70E740481C1C}">
                           <a14:useLocalDpi xmlns:a14="http://schemas.microsoft.com/office/drawing/2010/main" val="0"/>
@@ -4047,9 +3714,9 @@
           <w:rFonts w:ascii="Arial Rounded MT Bold" w:hAnsi="Arial Rounded MT Bold"/>
           <w:sz w:val="28"/>
           <w:szCs w:val="28"/>
-          <w:highlight w:val="yellow"/>
-        </w:rPr>
-        <w:t>needs doing</w:t>
+          <w:highlight w:val="green"/>
+        </w:rPr>
+        <w:t>Done</w:t>
       </w:r>
     </w:p>
     <w:p>
@@ -4110,7 +3777,7 @@
                     </pic:cNvPicPr>
                   </pic:nvPicPr>
                   <pic:blipFill>
-                    <a:blip r:embed="rId50" cstate="print">
+                    <a:blip r:embed="rId47" cstate="print">
                       <a:extLst>
                         <a:ext uri="{28A0092B-C50C-407E-A947-70E740481C1C}">
                           <a14:useLocalDpi xmlns:a14="http://schemas.microsoft.com/office/drawing/2010/main" val="0"/>
@@ -4143,9 +3810,9 @@
           <w:rFonts w:ascii="Arial Rounded MT Bold" w:hAnsi="Arial Rounded MT Bold"/>
           <w:sz w:val="28"/>
           <w:szCs w:val="28"/>
-          <w:highlight w:val="yellow"/>
-        </w:rPr>
-        <w:t>needs doing</w:t>
+          <w:highlight w:val="green"/>
+        </w:rPr>
+        <w:t>Done</w:t>
       </w:r>
     </w:p>
     <w:p>
@@ -4569,6 +4236,7 @@
   <w:style w:type="character" w:default="1" w:styleId="DefaultParagraphFont">
     <w:name w:val="Default Paragraph Font"/>
     <w:uiPriority w:val="1"/>
+    <w:semiHidden/>
     <w:unhideWhenUsed/>
   </w:style>
   <w:style w:type="table" w:default="1" w:styleId="TableNormal">

</xml_diff>

<commit_message>
changed pictures to be the right size
</commit_message>
<xml_diff>
--- a/admin/visual-design/icon list.docx
+++ b/admin/visual-design/icon list.docx
@@ -1570,10 +1570,10 @@
           <w:noProof/>
         </w:rPr>
         <w:drawing>
-          <wp:inline distT="0" distB="0" distL="0" distR="0" wp14:anchorId="3C6733A4" wp14:editId="03B2B634">
-            <wp:extent cx="3333750" cy="2438400"/>
+          <wp:inline distT="0" distB="0" distL="0" distR="0" wp14:anchorId="1BEE4120" wp14:editId="02C82727">
+            <wp:extent cx="2857500" cy="2057400"/>
             <wp:effectExtent l="0" t="0" r="0" b="0"/>
-            <wp:docPr id="3" name="Picture 3" descr="drawing sine wave in canvas - Stack Overflow"/>
+            <wp:docPr id="16" name="Picture 16" descr="What is Oscillator? Definition, Block Diagram, Barkhausen Criteria,  Frequency of Oscillator - Electronics Desk"/>
             <wp:cNvGraphicFramePr>
               <a:graphicFrameLocks xmlns:a="http://schemas.openxmlformats.org/drawingml/2006/main" noChangeAspect="1"/>
             </wp:cNvGraphicFramePr>
@@ -1581,12 +1581,12 @@
               <a:graphicData uri="http://schemas.openxmlformats.org/drawingml/2006/picture">
                 <pic:pic xmlns:pic="http://schemas.openxmlformats.org/drawingml/2006/picture">
                   <pic:nvPicPr>
-                    <pic:cNvPr id="0" name="Picture 4" descr="drawing sine wave in canvas - Stack Overflow"/>
+                    <pic:cNvPr id="0" name="Picture 1" descr="What is Oscillator? Definition, Block Diagram, Barkhausen Criteria,  Frequency of Oscillator - Electronics Desk"/>
                     <pic:cNvPicPr>
                       <a:picLocks noChangeAspect="1" noChangeArrowheads="1"/>
                     </pic:cNvPicPr>
                   </pic:nvPicPr>
-                  <pic:blipFill>
+                  <pic:blipFill rotWithShape="1">
                     <a:blip r:embed="rId23">
                       <a:extLst>
                         <a:ext uri="{28A0092B-C50C-407E-A947-70E740481C1C}">
@@ -1594,15 +1594,13 @@
                         </a:ext>
                       </a:extLst>
                     </a:blip>
-                    <a:srcRect/>
-                    <a:stretch>
-                      <a:fillRect/>
-                    </a:stretch>
+                    <a:srcRect b="11837"/>
+                    <a:stretch/>
                   </pic:blipFill>
                   <pic:spPr bwMode="auto">
                     <a:xfrm>
                       <a:off x="0" y="0"/>
-                      <a:ext cx="3333750" cy="2438400"/>
+                      <a:ext cx="2857500" cy="2057400"/>
                     </a:xfrm>
                     <a:prstGeom prst="rect">
                       <a:avLst/>
@@ -1611,6 +1609,11 @@
                     <a:ln>
                       <a:noFill/>
                     </a:ln>
+                    <a:extLst>
+                      <a:ext uri="{53640926-AAD7-44D8-BBD7-CCE9431645EC}">
+                        <a14:shadowObscured xmlns:a14="http://schemas.microsoft.com/office/drawing/2010/main"/>
+                      </a:ext>
+                    </a:extLst>
                   </pic:spPr>
                 </pic:pic>
               </a:graphicData>
@@ -2957,10 +2960,10 @@
           <w:szCs w:val="28"/>
         </w:rPr>
         <w:drawing>
-          <wp:inline distT="0" distB="0" distL="0" distR="0" wp14:anchorId="50146539" wp14:editId="4A2C0FD8">
-            <wp:extent cx="2524991" cy="771525"/>
-            <wp:effectExtent l="0" t="0" r="8890" b="0"/>
-            <wp:docPr id="9" name="Picture 9" descr="A picture containing text&#10;&#10;Description automatically generated"/>
+          <wp:inline distT="0" distB="0" distL="0" distR="0" wp14:anchorId="062CB65B" wp14:editId="14B83792">
+            <wp:extent cx="2619375" cy="847725"/>
+            <wp:effectExtent l="0" t="0" r="9525" b="9525"/>
+            <wp:docPr id="19" name="Picture 19" descr="Diagram&#10;&#10;Description automatically generated"/>
             <wp:cNvGraphicFramePr>
               <a:graphicFrameLocks xmlns:a="http://schemas.openxmlformats.org/drawingml/2006/main" noChangeAspect="1"/>
             </wp:cNvGraphicFramePr>
@@ -2968,7 +2971,7 @@
               <a:graphicData uri="http://schemas.openxmlformats.org/drawingml/2006/picture">
                 <pic:pic xmlns:pic="http://schemas.openxmlformats.org/drawingml/2006/picture">
                   <pic:nvPicPr>
-                    <pic:cNvPr id="9" name="Picture 9" descr="A picture containing text&#10;&#10;Description automatically generated"/>
+                    <pic:cNvPr id="19" name="Picture 19" descr="Diagram&#10;&#10;Description automatically generated"/>
                     <pic:cNvPicPr>
                       <a:picLocks noChangeAspect="1" noChangeArrowheads="1"/>
                     </pic:cNvPicPr>
@@ -2981,13 +2984,13 @@
                         </a:ext>
                       </a:extLst>
                     </a:blip>
-                    <a:srcRect b="66050"/>
+                    <a:srcRect b="51631"/>
                     <a:stretch/>
                   </pic:blipFill>
                   <pic:spPr bwMode="auto">
                     <a:xfrm>
                       <a:off x="0" y="0"/>
-                      <a:ext cx="2530289" cy="773144"/>
+                      <a:ext cx="2619375" cy="847725"/>
                     </a:xfrm>
                     <a:prstGeom prst="rect">
                       <a:avLst/>

</xml_diff>

<commit_message>
changed pictures in document for visual design
</commit_message>
<xml_diff>
--- a/admin/visual-design/icon list.docx
+++ b/admin/visual-design/icon list.docx
@@ -1009,25 +1009,7 @@
           <w:sz w:val="28"/>
           <w:szCs w:val="28"/>
         </w:rPr>
-        <w:t xml:space="preserve">latex to </w:t>
-      </w:r>
-      <w:proofErr w:type="spellStart"/>
-      <w:r>
-        <w:rPr>
-          <w:rFonts w:ascii="Arial Rounded MT Bold" w:hAnsi="Arial Rounded MT Bold"/>
-          <w:sz w:val="28"/>
-          <w:szCs w:val="28"/>
-        </w:rPr>
-        <w:t>mathml</w:t>
-      </w:r>
-      <w:proofErr w:type="spellEnd"/>
-      <w:r>
-        <w:rPr>
-          <w:rFonts w:ascii="Arial Rounded MT Bold" w:hAnsi="Arial Rounded MT Bold"/>
-          <w:sz w:val="28"/>
-          <w:szCs w:val="28"/>
-        </w:rPr>
-        <w:t>:</w:t>
+        <w:t>latex to mathml:</w:t>
       </w:r>
       <w:r>
         <w:rPr>
@@ -1064,43 +1046,22 @@
           <w:szCs w:val="28"/>
         </w:rPr>
       </w:pPr>
-      <w:proofErr w:type="spellStart"/>
-      <w:r>
-        <w:rPr>
-          <w:rFonts w:ascii="Arial Rounded MT Bold" w:hAnsi="Arial Rounded MT Bold"/>
-          <w:sz w:val="28"/>
-          <w:szCs w:val="28"/>
-        </w:rPr>
-        <w:t>Mathamathal</w:t>
-      </w:r>
-      <w:proofErr w:type="spellEnd"/>
-      <w:r>
-        <w:rPr>
-          <w:rFonts w:ascii="Arial Rounded MT Bold" w:hAnsi="Arial Rounded MT Bold"/>
-          <w:sz w:val="28"/>
-          <w:szCs w:val="28"/>
-        </w:rPr>
-        <w:t xml:space="preserve"> usability: </w:t>
-      </w:r>
-      <w:proofErr w:type="spellStart"/>
-      <w:r>
-        <w:rPr>
-          <w:rFonts w:ascii="Arial Rounded MT Bold" w:hAnsi="Arial Rounded MT Bold"/>
-          <w:sz w:val="28"/>
-          <w:szCs w:val="28"/>
-          <w:highlight w:val="green"/>
-        </w:rPr>
-        <w:t>Mathml</w:t>
-      </w:r>
-      <w:proofErr w:type="spellEnd"/>
-      <w:r>
-        <w:rPr>
-          <w:rFonts w:ascii="Arial Rounded MT Bold" w:hAnsi="Arial Rounded MT Bold"/>
-          <w:sz w:val="28"/>
-          <w:szCs w:val="28"/>
-          <w:highlight w:val="green"/>
-        </w:rPr>
-        <w:t xml:space="preserve"> logo</w:t>
+      <w:r>
+        <w:rPr>
+          <w:rFonts w:ascii="Arial Rounded MT Bold" w:hAnsi="Arial Rounded MT Bold"/>
+          <w:sz w:val="28"/>
+          <w:szCs w:val="28"/>
+        </w:rPr>
+        <w:t xml:space="preserve">Mathamathal usability: </w:t>
+      </w:r>
+      <w:r>
+        <w:rPr>
+          <w:rFonts w:ascii="Arial Rounded MT Bold" w:hAnsi="Arial Rounded MT Bold"/>
+          <w:sz w:val="28"/>
+          <w:szCs w:val="28"/>
+          <w:highlight w:val="green"/>
+        </w:rPr>
+        <w:t>Mathml logo</w:t>
       </w:r>
     </w:p>
     <w:p>
@@ -1278,23 +1239,13 @@
           <w:szCs w:val="28"/>
         </w:rPr>
       </w:pPr>
-      <w:proofErr w:type="spellStart"/>
-      <w:r>
-        <w:rPr>
-          <w:rFonts w:ascii="Arial Rounded MT Bold" w:hAnsi="Arial Rounded MT Bold"/>
-          <w:sz w:val="28"/>
-          <w:szCs w:val="28"/>
-        </w:rPr>
-        <w:t>Grapheel</w:t>
-      </w:r>
-      <w:proofErr w:type="spellEnd"/>
-      <w:r>
-        <w:rPr>
-          <w:rFonts w:ascii="Arial Rounded MT Bold" w:hAnsi="Arial Rounded MT Bold"/>
-          <w:sz w:val="28"/>
-          <w:szCs w:val="28"/>
-        </w:rPr>
-        <w:t xml:space="preserve"> archive</w:t>
+      <w:r>
+        <w:rPr>
+          <w:rFonts w:ascii="Arial Rounded MT Bold" w:hAnsi="Arial Rounded MT Bold"/>
+          <w:sz w:val="28"/>
+          <w:szCs w:val="28"/>
+        </w:rPr>
+        <w:t>Grapheel archive</w:t>
       </w:r>
       <w:r>
         <w:rPr>
@@ -1757,23 +1708,13 @@
           </wp:inline>
         </w:drawing>
       </w:r>
-      <w:proofErr w:type="spellStart"/>
-      <w:r>
-        <w:rPr>
-          <w:rFonts w:ascii="Arial Rounded MT Bold" w:hAnsi="Arial Rounded MT Bold"/>
-          <w:sz w:val="28"/>
-          <w:szCs w:val="28"/>
-        </w:rPr>
-        <w:t>schrodinger</w:t>
-      </w:r>
-      <w:proofErr w:type="spellEnd"/>
-      <w:r>
-        <w:rPr>
-          <w:rFonts w:ascii="Arial Rounded MT Bold" w:hAnsi="Arial Rounded MT Bold"/>
-          <w:sz w:val="28"/>
-          <w:szCs w:val="28"/>
-        </w:rPr>
-        <w:t xml:space="preserve"> cat</w:t>
+      <w:r>
+        <w:rPr>
+          <w:rFonts w:ascii="Arial Rounded MT Bold" w:hAnsi="Arial Rounded MT Bold"/>
+          <w:sz w:val="28"/>
+          <w:szCs w:val="28"/>
+        </w:rPr>
+        <w:t>schrodinger cat</w:t>
       </w:r>
       <w:r>
         <w:rPr>
@@ -2942,6 +2883,7 @@
           <w:sz w:val="28"/>
           <w:szCs w:val="28"/>
         </w:rPr>
+        <w:lastRenderedPageBreak/>
         <w:t>Differential equations</w:t>
       </w:r>
       <w:r>
@@ -2954,16 +2896,13 @@
       </w:r>
       <w:r>
         <w:rPr>
-          <w:rFonts w:ascii="Arial Rounded MT Bold" w:hAnsi="Arial Rounded MT Bold"/>
           <w:noProof/>
-          <w:sz w:val="28"/>
-          <w:szCs w:val="28"/>
         </w:rPr>
         <w:drawing>
-          <wp:inline distT="0" distB="0" distL="0" distR="0" wp14:anchorId="062CB65B" wp14:editId="14B83792">
-            <wp:extent cx="2619375" cy="847725"/>
-            <wp:effectExtent l="0" t="0" r="9525" b="9525"/>
-            <wp:docPr id="19" name="Picture 19" descr="Diagram&#10;&#10;Description automatically generated"/>
+          <wp:inline distT="0" distB="0" distL="0" distR="0" wp14:anchorId="22B28DC2" wp14:editId="398AC2A1">
+            <wp:extent cx="4086225" cy="2368163"/>
+            <wp:effectExtent l="0" t="0" r="0" b="0"/>
+            <wp:docPr id="9" name="Picture 9" descr="Differential Equations | Mathematics Notes for IITJEE Main"/>
             <wp:cNvGraphicFramePr>
               <a:graphicFrameLocks xmlns:a="http://schemas.openxmlformats.org/drawingml/2006/main" noChangeAspect="1"/>
             </wp:cNvGraphicFramePr>
@@ -2971,26 +2910,28 @@
               <a:graphicData uri="http://schemas.openxmlformats.org/drawingml/2006/picture">
                 <pic:pic xmlns:pic="http://schemas.openxmlformats.org/drawingml/2006/picture">
                   <pic:nvPicPr>
-                    <pic:cNvPr id="19" name="Picture 19" descr="Diagram&#10;&#10;Description automatically generated"/>
+                    <pic:cNvPr id="0" name="Picture 3" descr="Differential Equations | Mathematics Notes for IITJEE Main"/>
                     <pic:cNvPicPr>
                       <a:picLocks noChangeAspect="1" noChangeArrowheads="1"/>
                     </pic:cNvPicPr>
                   </pic:nvPicPr>
-                  <pic:blipFill rotWithShape="1">
-                    <a:blip r:embed="rId39">
+                  <pic:blipFill>
+                    <a:blip r:embed="rId39" cstate="print">
                       <a:extLst>
                         <a:ext uri="{28A0092B-C50C-407E-A947-70E740481C1C}">
                           <a14:useLocalDpi xmlns:a14="http://schemas.microsoft.com/office/drawing/2010/main" val="0"/>
                         </a:ext>
                       </a:extLst>
                     </a:blip>
-                    <a:srcRect b="51631"/>
-                    <a:stretch/>
+                    <a:srcRect/>
+                    <a:stretch>
+                      <a:fillRect/>
+                    </a:stretch>
                   </pic:blipFill>
                   <pic:spPr bwMode="auto">
                     <a:xfrm>
                       <a:off x="0" y="0"/>
-                      <a:ext cx="2619375" cy="847725"/>
+                      <a:ext cx="4099891" cy="2376083"/>
                     </a:xfrm>
                     <a:prstGeom prst="rect">
                       <a:avLst/>
@@ -2999,11 +2940,6 @@
                     <a:ln>
                       <a:noFill/>
                     </a:ln>
-                    <a:extLst>
-                      <a:ext uri="{53640926-AAD7-44D8-BBD7-CCE9431645EC}">
-                        <a14:shadowObscured xmlns:a14="http://schemas.microsoft.com/office/drawing/2010/main"/>
-                      </a:ext>
-                    </a:extLst>
                   </pic:spPr>
                 </pic:pic>
               </a:graphicData>
@@ -3078,7 +3014,6 @@
           <w:sz w:val="28"/>
           <w:szCs w:val="28"/>
         </w:rPr>
-        <w:lastRenderedPageBreak/>
         <w:t>Vectors</w:t>
       </w:r>
       <w:r>
@@ -3094,10 +3029,10 @@
           <w:noProof/>
         </w:rPr>
         <w:drawing>
-          <wp:inline distT="0" distB="0" distL="0" distR="0" wp14:anchorId="7A0779E9" wp14:editId="2E8ED2DF">
-            <wp:extent cx="1809750" cy="1847850"/>
-            <wp:effectExtent l="0" t="0" r="0" b="0"/>
-            <wp:docPr id="10" name="Picture 10" descr="Vectors: Forms, Notation, and Formulas Geometric Rectangular Notation ∂a,b∑  Polar Notation ∂rMO∑ Conversions Between For"/>
+          <wp:inline distT="0" distB="0" distL="0" distR="0" wp14:anchorId="0C1CA8A4" wp14:editId="2CF2E6DB">
+            <wp:extent cx="2952750" cy="1552575"/>
+            <wp:effectExtent l="0" t="0" r="0" b="9525"/>
+            <wp:docPr id="3" name="Picture 3" descr="An introduction to vectors - Math Insight"/>
             <wp:cNvGraphicFramePr>
               <a:graphicFrameLocks xmlns:a="http://schemas.openxmlformats.org/drawingml/2006/main" noChangeAspect="1"/>
             </wp:cNvGraphicFramePr>
@@ -3105,7 +3040,7 @@
               <a:graphicData uri="http://schemas.openxmlformats.org/drawingml/2006/picture">
                 <pic:pic xmlns:pic="http://schemas.openxmlformats.org/drawingml/2006/picture">
                   <pic:nvPicPr>
-                    <pic:cNvPr id="0" name="Picture 15" descr="Vectors: Forms, Notation, and Formulas Geometric Rectangular Notation ∂a,b∑  Polar Notation ∂rMO∑ Conversions Between For"/>
+                    <pic:cNvPr id="0" name="Picture 1" descr="An introduction to vectors - Math Insight"/>
                     <pic:cNvPicPr>
                       <a:picLocks noChangeAspect="1" noChangeArrowheads="1"/>
                     </pic:cNvPicPr>
@@ -3118,13 +3053,13 @@
                         </a:ext>
                       </a:extLst>
                     </a:blip>
-                    <a:srcRect l="11969" r="14672"/>
+                    <a:srcRect r="45133" b="25571"/>
                     <a:stretch/>
                   </pic:blipFill>
                   <pic:spPr bwMode="auto">
                     <a:xfrm>
                       <a:off x="0" y="0"/>
-                      <a:ext cx="1809750" cy="1847850"/>
+                      <a:ext cx="2952750" cy="1552575"/>
                     </a:xfrm>
                     <a:prstGeom prst="rect">
                       <a:avLst/>
@@ -3309,6 +3244,7 @@
           <w:sz w:val="28"/>
           <w:szCs w:val="28"/>
         </w:rPr>
+        <w:lastRenderedPageBreak/>
         <w:t>Dynamics</w:t>
       </w:r>
       <w:r>
@@ -3405,7 +3341,6 @@
           <w:sz w:val="28"/>
           <w:szCs w:val="28"/>
         </w:rPr>
-        <w:lastRenderedPageBreak/>
         <w:t>Pendulum</w:t>
       </w:r>
       <w:r>
@@ -3745,6 +3680,7 @@
           <w:sz w:val="28"/>
           <w:szCs w:val="28"/>
         </w:rPr>
+        <w:lastRenderedPageBreak/>
         <w:t>Photoelectric effect</w:t>
       </w:r>
       <w:r>

</xml_diff>